<commit_message>
documentation - further requirements
</commit_message>
<xml_diff>
--- a/dokumentacja/system_rezerwacji_sal_dokumentacja.docx
+++ b/dokumentacja/system_rezerwacji_sal_dokumentacja.docx
@@ -1,6 +1,6 @@
 
 <file path=word/document.xml><?xml version="1.0" encoding="utf-8"?>
-<w:document xmlns:wpc="http://schemas.microsoft.com/office/word/2010/wordprocessingCanvas" xmlns:cx="http://schemas.microsoft.com/office/drawing/2014/chartex" xmlns:cx1="http://schemas.microsoft.com/office/drawing/2015/9/8/chartex" xmlns:cx2="http://schemas.microsoft.com/office/drawing/2015/10/21/chartex" xmlns:cx3="http://schemas.microsoft.com/office/drawing/2016/5/9/chartex" xmlns:cx4="http://schemas.microsoft.com/office/drawing/2016/5/10/chartex" xmlns:cx5="http://schemas.microsoft.com/office/drawing/2016/5/11/chartex" xmlns:cx6="http://schemas.microsoft.com/office/drawing/2016/5/12/chartex" xmlns:cx7="http://schemas.microsoft.com/office/drawing/2016/5/13/chartex" xmlns:cx8="http://schemas.microsoft.com/office/drawing/2016/5/14/chartex" xmlns:mc="http://schemas.openxmlformats.org/markup-compatibility/2006" xmlns:aink="http://schemas.microsoft.com/office/drawing/2016/ink" xmlns:am3d="http://schemas.microsoft.com/office/drawing/2017/model3d" xmlns:o="urn:schemas-microsoft-com:office:office" xmlns:r="http://schemas.openxmlformats.org/officeDocument/2006/relationships" xmlns:m="http://schemas.openxmlformats.org/officeDocument/2006/math" xmlns:v="urn:schemas-microsoft-com:vml" xmlns:wp14="http://schemas.microsoft.com/office/word/2010/wordprocessingDrawing" xmlns:wp="http://schemas.openxmlformats.org/drawingml/2006/wordprocessingDrawing" xmlns:w10="urn:schemas-microsoft-com:office:word" xmlns:w="http://schemas.openxmlformats.org/wordprocessingml/2006/main" xmlns:w14="http://schemas.microsoft.com/office/word/2010/wordml" xmlns:w15="http://schemas.microsoft.com/office/word/2012/wordml" xmlns:w16cid="http://schemas.microsoft.com/office/word/2016/wordml/cid" xmlns:w16se="http://schemas.microsoft.com/office/word/2015/wordml/symex" xmlns:wpg="http://schemas.microsoft.com/office/word/2010/wordprocessingGroup" xmlns:wpi="http://schemas.microsoft.com/office/word/2010/wordprocessingInk" xmlns:wne="http://schemas.microsoft.com/office/word/2006/wordml" xmlns:wps="http://schemas.microsoft.com/office/word/2010/wordprocessingShape" mc:Ignorable="w14 w15 w16se w16cid wp14">
+<w:document xmlns:wpc="http://schemas.microsoft.com/office/word/2010/wordprocessingCanvas" xmlns:cx="http://schemas.microsoft.com/office/drawing/2014/chartex" xmlns:cx1="http://schemas.microsoft.com/office/drawing/2015/9/8/chartex" xmlns:mc="http://schemas.openxmlformats.org/markup-compatibility/2006" xmlns:o="urn:schemas-microsoft-com:office:office" xmlns:r="http://schemas.openxmlformats.org/officeDocument/2006/relationships" xmlns:m="http://schemas.openxmlformats.org/officeDocument/2006/math" xmlns:v="urn:schemas-microsoft-com:vml" xmlns:wp14="http://schemas.microsoft.com/office/word/2010/wordprocessingDrawing" xmlns:wp="http://schemas.openxmlformats.org/drawingml/2006/wordprocessingDrawing" xmlns:w10="urn:schemas-microsoft-com:office:word" xmlns:w="http://schemas.openxmlformats.org/wordprocessingml/2006/main" xmlns:w14="http://schemas.microsoft.com/office/word/2010/wordml" xmlns:w15="http://schemas.microsoft.com/office/word/2012/wordml" xmlns:w16se="http://schemas.microsoft.com/office/word/2015/wordml/symex" xmlns:wpg="http://schemas.microsoft.com/office/word/2010/wordprocessingGroup" xmlns:wpi="http://schemas.microsoft.com/office/word/2010/wordprocessingInk" xmlns:wne="http://schemas.microsoft.com/office/word/2006/wordml" xmlns:wps="http://schemas.microsoft.com/office/word/2010/wordprocessingShape" mc:Ignorable="w14 w15 w16se wp14">
   <w:body>
     <w:p>
       <w:pPr>
@@ -48,18 +48,8 @@
           <w:sz w:val="52"/>
           <w:szCs w:val="52"/>
         </w:rPr>
-        <w:t xml:space="preserve">Projekt – System rezerwacji </w:t>
-      </w:r>
-      <w:proofErr w:type="spellStart"/>
-      <w:r>
-        <w:rPr>
-          <w:rFonts w:ascii="Sylfaen" w:hAnsi="Sylfaen"/>
-          <w:sz w:val="52"/>
-          <w:szCs w:val="52"/>
-        </w:rPr>
-        <w:t>sal</w:t>
-      </w:r>
-      <w:proofErr w:type="spellEnd"/>
+        <w:t>Projekt – System rezerwacji sal</w:t>
+      </w:r>
     </w:p>
     <w:p>
       <w:pPr>
@@ -120,19 +110,8 @@
           <w:sz w:val="32"/>
           <w:szCs w:val="32"/>
         </w:rPr>
-        <w:t xml:space="preserve">Weronika </w:t>
-      </w:r>
-      <w:proofErr w:type="spellStart"/>
-      <w:r>
-        <w:rPr>
-          <w:i/>
-          <w:iCs/>
-          <w:sz w:val="32"/>
-          <w:szCs w:val="32"/>
-        </w:rPr>
-        <w:t>Jonczek</w:t>
-      </w:r>
-      <w:proofErr w:type="spellEnd"/>
+        <w:t>Weronika Jonczek</w:t>
+      </w:r>
     </w:p>
     <w:p>
       <w:pPr>
@@ -940,25 +919,7 @@
           <w:szCs w:val="26"/>
           <w:lang w:bidi="en-US"/>
         </w:rPr>
-        <w:t xml:space="preserve">Celem niniejszego dokumentu jest przedstawienie oraz opisanie wymagań funkcjonalnych oraz niefunkcjonalnych potrzebnych do utworzenia systemu rezerwacji </w:t>
-      </w:r>
-      <w:proofErr w:type="spellStart"/>
-      <w:r>
-        <w:rPr>
-          <w:sz w:val="26"/>
-          <w:szCs w:val="26"/>
-          <w:lang w:bidi="en-US"/>
-        </w:rPr>
-        <w:t>sal</w:t>
-      </w:r>
-      <w:proofErr w:type="spellEnd"/>
-      <w:r>
-        <w:rPr>
-          <w:sz w:val="26"/>
-          <w:szCs w:val="26"/>
-          <w:lang w:bidi="en-US"/>
-        </w:rPr>
-        <w:t>. Dokument zawiera informacje, które będą potrzebne w późniejszej pracy nad projektem oraz do jego finalnego ukończenia.</w:t>
+        <w:t>Celem niniejszego dokumentu jest przedstawienie oraz opisanie wymagań funkcjonalnych oraz niefunkcjonalnych potrzebnych do utworzenia systemu rezerwacji sal. Dokument zawiera informacje, które będą potrzebne w późniejszej pracy nad projektem oraz do jego finalnego ukończenia.</w:t>
       </w:r>
     </w:p>
     <w:p>
@@ -1015,111 +976,64 @@
           <w:r>
             <w:fldChar w:fldCharType="separate"/>
           </w:r>
-          <w:bookmarkStart w:id="3" w:name="_GoBack"/>
-          <w:bookmarkEnd w:id="3"/>
-          <w:r>
-            <w:rPr>
-              <w:rStyle w:val="Hipercze"/>
-              <w:noProof/>
-            </w:rPr>
-            <w:fldChar w:fldCharType="begin"/>
-          </w:r>
-          <w:r>
-            <w:rPr>
-              <w:rStyle w:val="Hipercze"/>
-              <w:noProof/>
-            </w:rPr>
-            <w:instrText xml:space="preserve"> </w:instrText>
-          </w:r>
-          <w:r>
-            <w:rPr>
-              <w:noProof/>
-            </w:rPr>
-            <w:instrText>HYPERLINK \l "_Toc54780877"</w:instrText>
-          </w:r>
-          <w:r>
-            <w:rPr>
-              <w:rStyle w:val="Hipercze"/>
-              <w:noProof/>
-            </w:rPr>
-            <w:instrText xml:space="preserve"> </w:instrText>
-          </w:r>
-          <w:r>
-            <w:rPr>
-              <w:rStyle w:val="Hipercze"/>
-              <w:noProof/>
-            </w:rPr>
-          </w:r>
-          <w:r>
-            <w:rPr>
-              <w:rStyle w:val="Hipercze"/>
-              <w:noProof/>
-            </w:rPr>
-            <w:fldChar w:fldCharType="separate"/>
-          </w:r>
-          <w:r>
-            <w:rPr>
-              <w:rStyle w:val="Hipercze"/>
-              <w:noProof/>
-              <w:lang w:bidi="en-US"/>
-            </w:rPr>
-            <w:t>Metryka dokumentu</w:t>
-          </w:r>
-          <w:r>
-            <w:rPr>
-              <w:noProof/>
-              <w:webHidden/>
-            </w:rPr>
-            <w:tab/>
-          </w:r>
-          <w:r>
-            <w:rPr>
-              <w:noProof/>
-              <w:webHidden/>
-            </w:rPr>
-            <w:fldChar w:fldCharType="begin"/>
-          </w:r>
-          <w:r>
-            <w:rPr>
-              <w:noProof/>
-              <w:webHidden/>
-            </w:rPr>
-            <w:instrText xml:space="preserve"> PAGEREF _Toc54780877 \h </w:instrText>
-          </w:r>
-          <w:r>
-            <w:rPr>
-              <w:noProof/>
-              <w:webHidden/>
-            </w:rPr>
-          </w:r>
-          <w:r>
-            <w:rPr>
-              <w:noProof/>
-              <w:webHidden/>
-            </w:rPr>
-            <w:fldChar w:fldCharType="separate"/>
-          </w:r>
-          <w:r>
-            <w:rPr>
-              <w:noProof/>
-              <w:webHidden/>
-            </w:rPr>
-            <w:t>2</w:t>
-          </w:r>
-          <w:r>
-            <w:rPr>
-              <w:noProof/>
-              <w:webHidden/>
-            </w:rPr>
-            <w:fldChar w:fldCharType="end"/>
-          </w:r>
-          <w:r>
-            <w:rPr>
-              <w:rStyle w:val="Hipercze"/>
-              <w:noProof/>
-            </w:rPr>
-            <w:fldChar w:fldCharType="end"/>
-          </w:r>
+          <w:hyperlink w:anchor="_Toc54780877" w:history="1">
+            <w:r>
+              <w:rPr>
+                <w:rStyle w:val="Hipercze"/>
+                <w:noProof/>
+                <w:lang w:bidi="en-US"/>
+              </w:rPr>
+              <w:t>Metryka dokumentu</w:t>
+            </w:r>
+            <w:r>
+              <w:rPr>
+                <w:noProof/>
+                <w:webHidden/>
+              </w:rPr>
+              <w:tab/>
+            </w:r>
+            <w:r>
+              <w:rPr>
+                <w:noProof/>
+                <w:webHidden/>
+              </w:rPr>
+              <w:fldChar w:fldCharType="begin"/>
+            </w:r>
+            <w:r>
+              <w:rPr>
+                <w:noProof/>
+                <w:webHidden/>
+              </w:rPr>
+              <w:instrText xml:space="preserve"> PAGEREF _Toc54780877 \h </w:instrText>
+            </w:r>
+            <w:r>
+              <w:rPr>
+                <w:noProof/>
+                <w:webHidden/>
+              </w:rPr>
+            </w:r>
+            <w:r>
+              <w:rPr>
+                <w:noProof/>
+                <w:webHidden/>
+              </w:rPr>
+              <w:fldChar w:fldCharType="separate"/>
+            </w:r>
+            <w:r>
+              <w:rPr>
+                <w:noProof/>
+                <w:webHidden/>
+              </w:rPr>
+              <w:t>2</w:t>
+            </w:r>
+            <w:r>
+              <w:rPr>
+                <w:noProof/>
+                <w:webHidden/>
+              </w:rPr>
+              <w:fldChar w:fldCharType="end"/>
+            </w:r>
+          </w:hyperlink>
         </w:p>
         <w:p>
           <w:pPr>
@@ -2827,14 +2741,14 @@
           <w:rStyle w:val="Odwoanieintensywne"/>
         </w:rPr>
       </w:pPr>
-      <w:bookmarkStart w:id="4" w:name="_Toc54780880"/>
+      <w:bookmarkStart w:id="3" w:name="_Toc54780880"/>
       <w:r>
         <w:rPr>
           <w:rStyle w:val="Odwoanieintensywne"/>
         </w:rPr>
         <w:t>Wprowadzenie</w:t>
       </w:r>
-      <w:bookmarkEnd w:id="4"/>
+      <w:bookmarkEnd w:id="3"/>
       <w:r>
         <w:rPr>
           <w:rStyle w:val="Odwoanieintensywne"/>
@@ -2853,14 +2767,14 @@
           <w:rStyle w:val="Odwoanieintensywne"/>
         </w:rPr>
       </w:pPr>
-      <w:bookmarkStart w:id="5" w:name="_Toc54780881"/>
+      <w:bookmarkStart w:id="4" w:name="_Toc54780881"/>
       <w:r>
         <w:rPr>
           <w:rStyle w:val="Odwoanieintensywne"/>
         </w:rPr>
         <w:t>Cel dokumentu</w:t>
       </w:r>
-      <w:bookmarkEnd w:id="5"/>
+      <w:bookmarkEnd w:id="4"/>
     </w:p>
     <w:p>
       <w:pPr>
@@ -2883,43 +2797,7 @@
           <w:szCs w:val="26"/>
           <w:lang w:bidi="en-US"/>
         </w:rPr>
-        <w:t xml:space="preserve">Celem dokumentu jest opis systemu do rezerwacji </w:t>
-      </w:r>
-      <w:proofErr w:type="spellStart"/>
-      <w:r>
-        <w:rPr>
-          <w:sz w:val="26"/>
-          <w:szCs w:val="26"/>
-          <w:lang w:bidi="en-US"/>
-        </w:rPr>
-        <w:t>sal</w:t>
-      </w:r>
-      <w:proofErr w:type="spellEnd"/>
-      <w:r>
-        <w:rPr>
-          <w:sz w:val="26"/>
-          <w:szCs w:val="26"/>
-          <w:lang w:bidi="en-US"/>
-        </w:rPr>
-        <w:t xml:space="preserve">. Ukazanie podstawowych funkcji oraz specyfikacji wymagań. Ma przedstawić jak będzie funkcjonował system rezerwacji </w:t>
-      </w:r>
-      <w:proofErr w:type="spellStart"/>
-      <w:r>
-        <w:rPr>
-          <w:sz w:val="26"/>
-          <w:szCs w:val="26"/>
-          <w:lang w:bidi="en-US"/>
-        </w:rPr>
-        <w:t>sal</w:t>
-      </w:r>
-      <w:proofErr w:type="spellEnd"/>
-      <w:r>
-        <w:rPr>
-          <w:sz w:val="26"/>
-          <w:szCs w:val="26"/>
-          <w:lang w:bidi="en-US"/>
-        </w:rPr>
-        <w:t>.</w:t>
+        <w:t>Celem dokumentu jest opis systemu do rezerwacji sal. Ukazanie podstawowych funkcji oraz specyfikacji wymagań. Ma przedstawić jak będzie funkcjonował system rezerwacji sal.</w:t>
       </w:r>
     </w:p>
     <w:p>
@@ -2940,14 +2818,14 @@
           <w:rStyle w:val="Odwoanieintensywne"/>
         </w:rPr>
       </w:pPr>
-      <w:bookmarkStart w:id="6" w:name="_Toc54780882"/>
+      <w:bookmarkStart w:id="5" w:name="_Toc54780882"/>
       <w:r>
         <w:rPr>
           <w:rStyle w:val="Odwoanieintensywne"/>
         </w:rPr>
         <w:t>Zakres</w:t>
       </w:r>
-      <w:bookmarkEnd w:id="6"/>
+      <w:bookmarkEnd w:id="5"/>
     </w:p>
     <w:p>
       <w:pPr>
@@ -2970,25 +2848,7 @@
           <w:szCs w:val="26"/>
           <w:lang w:bidi="en-US"/>
         </w:rPr>
-        <w:t xml:space="preserve">Dokument zawiera wymagania funkcjonalne i niefunkcjonalne systemu do rezerwacji </w:t>
-      </w:r>
-      <w:proofErr w:type="spellStart"/>
-      <w:r>
-        <w:rPr>
-          <w:sz w:val="26"/>
-          <w:szCs w:val="26"/>
-          <w:lang w:bidi="en-US"/>
-        </w:rPr>
-        <w:t>sal</w:t>
-      </w:r>
-      <w:proofErr w:type="spellEnd"/>
-      <w:r>
-        <w:rPr>
-          <w:sz w:val="26"/>
-          <w:szCs w:val="26"/>
-          <w:lang w:bidi="en-US"/>
-        </w:rPr>
-        <w:t>. Projekt polega na stworzeniu dobrze działającego systemu na podstawie ustalonych wcześniej założeń.</w:t>
+        <w:t>Dokument zawiera wymagania funkcjonalne i niefunkcjonalne systemu do rezerwacji sal. Projekt polega na stworzeniu dobrze działającego systemu na podstawie ustalonych wcześniej założeń.</w:t>
       </w:r>
     </w:p>
     <w:p>
@@ -3009,14 +2869,14 @@
           <w:rStyle w:val="Odwoanieintensywne"/>
         </w:rPr>
       </w:pPr>
-      <w:bookmarkStart w:id="7" w:name="_Toc54780883"/>
+      <w:bookmarkStart w:id="6" w:name="_Toc54780883"/>
       <w:r>
         <w:rPr>
           <w:rStyle w:val="Odwoanieintensywne"/>
         </w:rPr>
         <w:t>Definicje, akronimy i skróty</w:t>
       </w:r>
-      <w:bookmarkEnd w:id="7"/>
+      <w:bookmarkEnd w:id="6"/>
     </w:p>
     <w:p>
       <w:pPr>
@@ -3029,14 +2889,14 @@
           <w:rStyle w:val="Odwoanieintensywne"/>
         </w:rPr>
       </w:pPr>
-      <w:bookmarkStart w:id="8" w:name="_Toc54780884"/>
+      <w:bookmarkStart w:id="7" w:name="_Toc54780884"/>
       <w:r>
         <w:rPr>
           <w:rStyle w:val="Odwoanieintensywne"/>
         </w:rPr>
         <w:t>Odwołania</w:t>
       </w:r>
-      <w:bookmarkEnd w:id="8"/>
+      <w:bookmarkEnd w:id="7"/>
     </w:p>
     <w:p>
       <w:pPr>
@@ -3049,14 +2909,14 @@
           <w:rStyle w:val="Odwoanieintensywne"/>
         </w:rPr>
       </w:pPr>
-      <w:bookmarkStart w:id="9" w:name="_Toc54780885"/>
+      <w:bookmarkStart w:id="8" w:name="_Toc54780885"/>
       <w:r>
         <w:rPr>
           <w:rStyle w:val="Odwoanieintensywne"/>
         </w:rPr>
         <w:t>Przegląd zawartości</w:t>
       </w:r>
-      <w:bookmarkEnd w:id="9"/>
+      <w:bookmarkEnd w:id="8"/>
     </w:p>
     <w:p>
       <w:pPr>
@@ -3077,14 +2937,14 @@
           <w:rStyle w:val="Odwoanieintensywne"/>
         </w:rPr>
       </w:pPr>
-      <w:bookmarkStart w:id="10" w:name="_Toc54780886"/>
+      <w:bookmarkStart w:id="9" w:name="_Toc54780886"/>
       <w:r>
         <w:rPr>
           <w:rStyle w:val="Odwoanieintensywne"/>
         </w:rPr>
         <w:t>Ogólny opis systemu</w:t>
       </w:r>
-      <w:bookmarkEnd w:id="10"/>
+      <w:bookmarkEnd w:id="9"/>
       <w:r>
         <w:rPr>
           <w:rStyle w:val="Odwoanieintensywne"/>
@@ -3103,14 +2963,14 @@
           <w:rStyle w:val="Odwoanieintensywne"/>
         </w:rPr>
       </w:pPr>
-      <w:bookmarkStart w:id="11" w:name="_Toc54780887"/>
+      <w:bookmarkStart w:id="10" w:name="_Toc54780887"/>
       <w:r>
         <w:rPr>
           <w:rStyle w:val="Odwoanieintensywne"/>
         </w:rPr>
         <w:t>Perspektywa produktu – ogólny opis projektu, podstawowe cechy i funkcje</w:t>
       </w:r>
-      <w:bookmarkEnd w:id="11"/>
+      <w:bookmarkEnd w:id="10"/>
     </w:p>
     <w:p>
       <w:pPr>
@@ -3123,14 +2983,14 @@
           <w:rStyle w:val="Odwoanieintensywne"/>
         </w:rPr>
       </w:pPr>
-      <w:bookmarkStart w:id="12" w:name="_Toc54780888"/>
+      <w:bookmarkStart w:id="11" w:name="_Toc54780888"/>
       <w:r>
         <w:rPr>
           <w:rStyle w:val="Odwoanieintensywne"/>
         </w:rPr>
         <w:t>Funkcje projektu</w:t>
       </w:r>
-      <w:bookmarkEnd w:id="12"/>
+      <w:bookmarkEnd w:id="11"/>
     </w:p>
     <w:p>
       <w:pPr>
@@ -3143,14 +3003,14 @@
           <w:rStyle w:val="Odwoanieintensywne"/>
         </w:rPr>
       </w:pPr>
-      <w:bookmarkStart w:id="13" w:name="_Toc54780889"/>
+      <w:bookmarkStart w:id="12" w:name="_Toc54780889"/>
       <w:r>
         <w:rPr>
           <w:rStyle w:val="Odwoanieintensywne"/>
         </w:rPr>
         <w:t>Charakterystyka użytkowników</w:t>
       </w:r>
-      <w:bookmarkEnd w:id="13"/>
+      <w:bookmarkEnd w:id="12"/>
     </w:p>
     <w:p>
       <w:pPr>
@@ -3163,14 +3023,14 @@
           <w:rStyle w:val="Odwoanieintensywne"/>
         </w:rPr>
       </w:pPr>
-      <w:bookmarkStart w:id="14" w:name="_Toc54780890"/>
+      <w:bookmarkStart w:id="13" w:name="_Toc54780890"/>
       <w:r>
         <w:rPr>
           <w:rStyle w:val="Odwoanieintensywne"/>
         </w:rPr>
         <w:t>Ograniczenia</w:t>
       </w:r>
-      <w:bookmarkEnd w:id="14"/>
+      <w:bookmarkEnd w:id="13"/>
     </w:p>
     <w:p>
       <w:pPr>
@@ -3183,14 +3043,14 @@
           <w:rStyle w:val="Odwoanieintensywne"/>
         </w:rPr>
       </w:pPr>
-      <w:bookmarkStart w:id="15" w:name="_Toc54780891"/>
+      <w:bookmarkStart w:id="14" w:name="_Toc54780891"/>
       <w:r>
         <w:rPr>
           <w:rStyle w:val="Odwoanieintensywne"/>
         </w:rPr>
         <w:t>Założenia i zależności</w:t>
       </w:r>
-      <w:bookmarkEnd w:id="15"/>
+      <w:bookmarkEnd w:id="14"/>
     </w:p>
     <w:p>
       <w:pPr>
@@ -3203,14 +3063,14 @@
           <w:rStyle w:val="Odwoanieintensywne"/>
         </w:rPr>
       </w:pPr>
-      <w:bookmarkStart w:id="16" w:name="_Toc54780892"/>
+      <w:bookmarkStart w:id="15" w:name="_Toc54780892"/>
       <w:r>
         <w:rPr>
           <w:rStyle w:val="Odwoanieintensywne"/>
         </w:rPr>
         <w:t>ryzyko projektu</w:t>
       </w:r>
-      <w:bookmarkEnd w:id="16"/>
+      <w:bookmarkEnd w:id="15"/>
     </w:p>
     <w:p>
       <w:pPr>
@@ -3255,15 +3115,7 @@
           <w:sz w:val="26"/>
           <w:szCs w:val="26"/>
         </w:rPr>
-        <w:t>Błędy</w:t>
-      </w:r>
-      <w:r>
-        <w:rPr>
-          <w:rStyle w:val="tojvnm2t"/>
-          <w:sz w:val="26"/>
-          <w:szCs w:val="26"/>
-        </w:rPr>
-        <w:t xml:space="preserve"> harmonogramowania</w:t>
+        <w:t>Błędy harmonogramowania</w:t>
       </w:r>
     </w:p>
     <w:p>
@@ -3308,39 +3160,7 @@
           <w:szCs w:val="26"/>
         </w:rPr>
         <w:lastRenderedPageBreak/>
-        <w:t xml:space="preserve">Rozszerzanie zakresu: dodatkowe wymagania </w:t>
-      </w:r>
-      <w:r>
-        <w:rPr>
-          <w:rStyle w:val="tojvnm2t"/>
-          <w:sz w:val="26"/>
-          <w:szCs w:val="26"/>
-        </w:rPr>
-        <w:t>pojawiające</w:t>
-      </w:r>
-      <w:r>
-        <w:rPr>
-          <w:rStyle w:val="tojvnm2t"/>
-          <w:sz w:val="26"/>
-          <w:szCs w:val="26"/>
-        </w:rPr>
-        <w:t xml:space="preserve"> </w:t>
-      </w:r>
-      <w:r>
-        <w:rPr>
-          <w:rStyle w:val="tojvnm2t"/>
-          <w:sz w:val="26"/>
-          <w:szCs w:val="26"/>
-        </w:rPr>
-        <w:t>się</w:t>
-      </w:r>
-      <w:r>
-        <w:rPr>
-          <w:rStyle w:val="tojvnm2t"/>
-          <w:sz w:val="26"/>
-          <w:szCs w:val="26"/>
-        </w:rPr>
-        <w:t>̨ w trakcie projektu</w:t>
+        <w:t>Rozszerzanie zakresu: dodatkowe wymagania pojawiające się̨ w trakcie projektu</w:t>
       </w:r>
     </w:p>
     <w:p>
@@ -3362,47 +3182,7 @@
           <w:sz w:val="26"/>
           <w:szCs w:val="26"/>
         </w:rPr>
-        <w:t>Różnice</w:t>
-      </w:r>
-      <w:r>
-        <w:rPr>
-          <w:rStyle w:val="tojvnm2t"/>
-          <w:sz w:val="26"/>
-          <w:szCs w:val="26"/>
-        </w:rPr>
-        <w:t xml:space="preserve"> </w:t>
-      </w:r>
-      <w:r>
-        <w:rPr>
-          <w:rStyle w:val="tojvnm2t"/>
-          <w:sz w:val="26"/>
-          <w:szCs w:val="26"/>
-        </w:rPr>
-        <w:t>pomiędzy</w:t>
-      </w:r>
-      <w:r>
-        <w:rPr>
-          <w:rStyle w:val="tojvnm2t"/>
-          <w:sz w:val="26"/>
-          <w:szCs w:val="26"/>
-        </w:rPr>
-        <w:t xml:space="preserve"> zakładaną, a rzeczywista </w:t>
-      </w:r>
-      <w:r>
-        <w:rPr>
-          <w:rStyle w:val="tojvnm2t"/>
-          <w:sz w:val="26"/>
-          <w:szCs w:val="26"/>
-        </w:rPr>
-        <w:t>wydajnością</w:t>
-      </w:r>
-      <w:r>
-        <w:rPr>
-          <w:rStyle w:val="tojvnm2t"/>
-          <w:sz w:val="26"/>
-          <w:szCs w:val="26"/>
-        </w:rPr>
-        <w:t>̨</w:t>
+        <w:t>Różnice pomiędzy zakładaną, a rzeczywista wydajnością̨</w:t>
       </w:r>
     </w:p>
     <w:p>
@@ -3424,15 +3204,7 @@
           <w:sz w:val="26"/>
           <w:szCs w:val="26"/>
         </w:rPr>
-        <w:t xml:space="preserve">Braki </w:t>
-      </w:r>
-      <w:r>
-        <w:rPr>
-          <w:rStyle w:val="tojvnm2t"/>
-          <w:sz w:val="26"/>
-          <w:szCs w:val="26"/>
-        </w:rPr>
-        <w:t>sprzętowe</w:t>
+        <w:t>Braki sprzętowe</w:t>
       </w:r>
     </w:p>
     <w:p>
@@ -3454,15 +3226,7 @@
           <w:sz w:val="26"/>
           <w:szCs w:val="26"/>
         </w:rPr>
-        <w:t xml:space="preserve">Awaria </w:t>
-      </w:r>
-      <w:r>
-        <w:rPr>
-          <w:rStyle w:val="tojvnm2t"/>
-          <w:sz w:val="26"/>
-          <w:szCs w:val="26"/>
-        </w:rPr>
-        <w:t>serwerów</w:t>
+        <w:t>Awaria serwerów</w:t>
       </w:r>
     </w:p>
     <w:p>
@@ -3495,14 +3259,14 @@
           <w:spacing w:val="5"/>
         </w:rPr>
       </w:pPr>
-      <w:bookmarkStart w:id="17" w:name="_Toc54780893"/>
+      <w:bookmarkStart w:id="16" w:name="_Toc54780893"/>
       <w:r>
         <w:rPr>
           <w:rStyle w:val="Odwoanieintensywne"/>
         </w:rPr>
         <w:t>Specyfikacja wymagań</w:t>
       </w:r>
-      <w:bookmarkEnd w:id="17"/>
+      <w:bookmarkEnd w:id="16"/>
       <w:r>
         <w:rPr>
           <w:rStyle w:val="Odwoanieintensywne"/>
@@ -3521,14 +3285,14 @@
           <w:rStyle w:val="Odwoanieintensywne"/>
         </w:rPr>
       </w:pPr>
-      <w:bookmarkStart w:id="18" w:name="_Toc54780894"/>
+      <w:bookmarkStart w:id="17" w:name="_Toc54780894"/>
       <w:r>
         <w:rPr>
           <w:rStyle w:val="Odwoanieintensywne"/>
         </w:rPr>
         <w:t>Wymagania funkcjonalne</w:t>
       </w:r>
-      <w:bookmarkEnd w:id="18"/>
+      <w:bookmarkEnd w:id="17"/>
     </w:p>
     <w:p>
       <w:pPr>
@@ -4118,14 +3882,14 @@
           <w:rStyle w:val="Odwoanieintensywne"/>
         </w:rPr>
       </w:pPr>
-      <w:bookmarkStart w:id="19" w:name="_Toc54780895"/>
+      <w:bookmarkStart w:id="18" w:name="_Toc54780895"/>
       <w:r>
         <w:rPr>
           <w:rStyle w:val="Odwoanieintensywne"/>
         </w:rPr>
         <w:t>Wymagania niefunkcjonalne</w:t>
       </w:r>
-      <w:bookmarkEnd w:id="19"/>
+      <w:bookmarkEnd w:id="18"/>
     </w:p>
     <w:p/>
     <w:p>
@@ -4266,14 +4030,14 @@
           <w:rStyle w:val="Odwoanieintensywne"/>
         </w:rPr>
       </w:pPr>
-      <w:bookmarkStart w:id="20" w:name="_Toc54780896"/>
+      <w:bookmarkStart w:id="19" w:name="_Toc54780896"/>
       <w:r>
         <w:rPr>
           <w:rStyle w:val="Odwoanieintensywne"/>
         </w:rPr>
         <w:t>analiza wymagań</w:t>
       </w:r>
-      <w:bookmarkEnd w:id="20"/>
+      <w:bookmarkEnd w:id="19"/>
     </w:p>
     <w:p>
       <w:pPr>
@@ -4286,6 +4050,31 @@
           <w:szCs w:val="26"/>
         </w:rPr>
       </w:pPr>
+    </w:p>
+    <w:p>
+      <w:pPr>
+        <w:rPr>
+          <w:rStyle w:val="Odwoanieintensywne"/>
+          <w:rFonts w:asciiTheme="majorHAnsi" w:hAnsiTheme="majorHAnsi"/>
+          <w:b w:val="0"/>
+          <w:bCs w:val="0"/>
+          <w:sz w:val="26"/>
+          <w:szCs w:val="26"/>
+        </w:rPr>
+      </w:pPr>
+      <w:r>
+        <w:rPr>
+          <w:rStyle w:val="Odwoanieintensywne"/>
+          <w:rFonts w:asciiTheme="majorHAnsi" w:hAnsiTheme="majorHAnsi"/>
+          <w:b w:val="0"/>
+          <w:bCs w:val="0"/>
+          <w:sz w:val="26"/>
+          <w:szCs w:val="26"/>
+        </w:rPr>
+        <w:t xml:space="preserve">diagram przepływu danych, klasowy, jak następuje rezerwacja, kto może, aktorzy, rejestracja i logowanie, uwierzytelnianie, </w:t>
+      </w:r>
+      <w:bookmarkStart w:id="20" w:name="_GoBack"/>
+      <w:bookmarkEnd w:id="20"/>
     </w:p>
     <w:sectPr>
       <w:footerReference w:type="default" r:id="rId7"/>
@@ -4299,7 +4088,7 @@
 </file>
 
 <file path=word/endnotes.xml><?xml version="1.0" encoding="utf-8"?>
-<w:endnotes xmlns:wpc="http://schemas.microsoft.com/office/word/2010/wordprocessingCanvas" xmlns:cx="http://schemas.microsoft.com/office/drawing/2014/chartex" xmlns:cx1="http://schemas.microsoft.com/office/drawing/2015/9/8/chartex" xmlns:cx2="http://schemas.microsoft.com/office/drawing/2015/10/21/chartex" xmlns:cx3="http://schemas.microsoft.com/office/drawing/2016/5/9/chartex" xmlns:cx4="http://schemas.microsoft.com/office/drawing/2016/5/10/chartex" xmlns:cx5="http://schemas.microsoft.com/office/drawing/2016/5/11/chartex" xmlns:cx6="http://schemas.microsoft.com/office/drawing/2016/5/12/chartex" xmlns:cx7="http://schemas.microsoft.com/office/drawing/2016/5/13/chartex" xmlns:cx8="http://schemas.microsoft.com/office/drawing/2016/5/14/chartex" xmlns:mc="http://schemas.openxmlformats.org/markup-compatibility/2006" xmlns:aink="http://schemas.microsoft.com/office/drawing/2016/ink" xmlns:am3d="http://schemas.microsoft.com/office/drawing/2017/model3d" xmlns:o="urn:schemas-microsoft-com:office:office" xmlns:r="http://schemas.openxmlformats.org/officeDocument/2006/relationships" xmlns:m="http://schemas.openxmlformats.org/officeDocument/2006/math" xmlns:v="urn:schemas-microsoft-com:vml" xmlns:wp14="http://schemas.microsoft.com/office/word/2010/wordprocessingDrawing" xmlns:wp="http://schemas.openxmlformats.org/drawingml/2006/wordprocessingDrawing" xmlns:w10="urn:schemas-microsoft-com:office:word" xmlns:w="http://schemas.openxmlformats.org/wordprocessingml/2006/main" xmlns:w14="http://schemas.microsoft.com/office/word/2010/wordml" xmlns:w15="http://schemas.microsoft.com/office/word/2012/wordml" xmlns:w16cid="http://schemas.microsoft.com/office/word/2016/wordml/cid" xmlns:w16se="http://schemas.microsoft.com/office/word/2015/wordml/symex" xmlns:wpg="http://schemas.microsoft.com/office/word/2010/wordprocessingGroup" xmlns:wpi="http://schemas.microsoft.com/office/word/2010/wordprocessingInk" xmlns:wne="http://schemas.microsoft.com/office/word/2006/wordml" xmlns:wps="http://schemas.microsoft.com/office/word/2010/wordprocessingShape" mc:Ignorable="w14 w15 w16se w16cid wp14">
+<w:endnotes xmlns:wpc="http://schemas.microsoft.com/office/word/2010/wordprocessingCanvas" xmlns:cx="http://schemas.microsoft.com/office/drawing/2014/chartex" xmlns:cx1="http://schemas.microsoft.com/office/drawing/2015/9/8/chartex" xmlns:mc="http://schemas.openxmlformats.org/markup-compatibility/2006" xmlns:o="urn:schemas-microsoft-com:office:office" xmlns:r="http://schemas.openxmlformats.org/officeDocument/2006/relationships" xmlns:m="http://schemas.openxmlformats.org/officeDocument/2006/math" xmlns:v="urn:schemas-microsoft-com:vml" xmlns:wp14="http://schemas.microsoft.com/office/word/2010/wordprocessingDrawing" xmlns:wp="http://schemas.openxmlformats.org/drawingml/2006/wordprocessingDrawing" xmlns:w10="urn:schemas-microsoft-com:office:word" xmlns:w="http://schemas.openxmlformats.org/wordprocessingml/2006/main" xmlns:w14="http://schemas.microsoft.com/office/word/2010/wordml" xmlns:w15="http://schemas.microsoft.com/office/word/2012/wordml" xmlns:w16se="http://schemas.microsoft.com/office/word/2015/wordml/symex" xmlns:wpg="http://schemas.microsoft.com/office/word/2010/wordprocessingGroup" xmlns:wpi="http://schemas.microsoft.com/office/word/2010/wordprocessingInk" xmlns:wne="http://schemas.microsoft.com/office/word/2006/wordml" xmlns:wps="http://schemas.microsoft.com/office/word/2010/wordprocessingShape" mc:Ignorable="w14 w15 w16se wp14">
   <w:endnote w:type="separator" w:id="-1">
     <w:p>
       <w:pPr>
@@ -4324,7 +4113,7 @@
 </file>
 
 <file path=word/footer1.xml><?xml version="1.0" encoding="utf-8"?>
-<w:ftr xmlns:wpc="http://schemas.microsoft.com/office/word/2010/wordprocessingCanvas" xmlns:cx="http://schemas.microsoft.com/office/drawing/2014/chartex" xmlns:cx1="http://schemas.microsoft.com/office/drawing/2015/9/8/chartex" xmlns:cx2="http://schemas.microsoft.com/office/drawing/2015/10/21/chartex" xmlns:cx3="http://schemas.microsoft.com/office/drawing/2016/5/9/chartex" xmlns:cx4="http://schemas.microsoft.com/office/drawing/2016/5/10/chartex" xmlns:cx5="http://schemas.microsoft.com/office/drawing/2016/5/11/chartex" xmlns:cx6="http://schemas.microsoft.com/office/drawing/2016/5/12/chartex" xmlns:cx7="http://schemas.microsoft.com/office/drawing/2016/5/13/chartex" xmlns:cx8="http://schemas.microsoft.com/office/drawing/2016/5/14/chartex" xmlns:mc="http://schemas.openxmlformats.org/markup-compatibility/2006" xmlns:aink="http://schemas.microsoft.com/office/drawing/2016/ink" xmlns:am3d="http://schemas.microsoft.com/office/drawing/2017/model3d" xmlns:o="urn:schemas-microsoft-com:office:office" xmlns:r="http://schemas.openxmlformats.org/officeDocument/2006/relationships" xmlns:m="http://schemas.openxmlformats.org/officeDocument/2006/math" xmlns:v="urn:schemas-microsoft-com:vml" xmlns:wp14="http://schemas.microsoft.com/office/word/2010/wordprocessingDrawing" xmlns:wp="http://schemas.openxmlformats.org/drawingml/2006/wordprocessingDrawing" xmlns:w10="urn:schemas-microsoft-com:office:word" xmlns:w="http://schemas.openxmlformats.org/wordprocessingml/2006/main" xmlns:w14="http://schemas.microsoft.com/office/word/2010/wordml" xmlns:w15="http://schemas.microsoft.com/office/word/2012/wordml" xmlns:w16cid="http://schemas.microsoft.com/office/word/2016/wordml/cid" xmlns:w16se="http://schemas.microsoft.com/office/word/2015/wordml/symex" xmlns:wpg="http://schemas.microsoft.com/office/word/2010/wordprocessingGroup" xmlns:wpi="http://schemas.microsoft.com/office/word/2010/wordprocessingInk" xmlns:wne="http://schemas.microsoft.com/office/word/2006/wordml" xmlns:wps="http://schemas.microsoft.com/office/word/2010/wordprocessingShape" mc:Ignorable="w14 w15 w16se w16cid wp14">
+<w:ftr xmlns:wpc="http://schemas.microsoft.com/office/word/2010/wordprocessingCanvas" xmlns:cx="http://schemas.microsoft.com/office/drawing/2014/chartex" xmlns:cx1="http://schemas.microsoft.com/office/drawing/2015/9/8/chartex" xmlns:mc="http://schemas.openxmlformats.org/markup-compatibility/2006" xmlns:o="urn:schemas-microsoft-com:office:office" xmlns:r="http://schemas.openxmlformats.org/officeDocument/2006/relationships" xmlns:m="http://schemas.openxmlformats.org/officeDocument/2006/math" xmlns:v="urn:schemas-microsoft-com:vml" xmlns:wp14="http://schemas.microsoft.com/office/word/2010/wordprocessingDrawing" xmlns:wp="http://schemas.openxmlformats.org/drawingml/2006/wordprocessingDrawing" xmlns:w10="urn:schemas-microsoft-com:office:word" xmlns:w="http://schemas.openxmlformats.org/wordprocessingml/2006/main" xmlns:w14="http://schemas.microsoft.com/office/word/2010/wordml" xmlns:w15="http://schemas.microsoft.com/office/word/2012/wordml" xmlns:w16se="http://schemas.microsoft.com/office/word/2015/wordml/symex" xmlns:wpg="http://schemas.microsoft.com/office/word/2010/wordprocessingGroup" xmlns:wpi="http://schemas.microsoft.com/office/word/2010/wordprocessingInk" xmlns:wne="http://schemas.microsoft.com/office/word/2006/wordml" xmlns:wps="http://schemas.microsoft.com/office/word/2010/wordprocessingShape" mc:Ignorable="w14 w15 w16se wp14">
   <w:p>
     <w:pPr>
       <w:pStyle w:val="Stopka"/>
@@ -4392,10 +4181,8 @@
                 <w:b/>
                 <w:bCs/>
                 <w:noProof/>
-                <w:sz w:val="24"/>
-                <w:szCs w:val="24"/>
-              </w:rPr>
-              <w:t>1</w:t>
+              </w:rPr>
+              <w:t>5</w:t>
             </w:r>
             <w:r>
               <w:rPr>
@@ -4439,10 +4226,8 @@
                 <w:b/>
                 <w:bCs/>
                 <w:noProof/>
-                <w:sz w:val="24"/>
-                <w:szCs w:val="24"/>
-              </w:rPr>
-              <w:t>1</w:t>
+              </w:rPr>
+              <w:t>6</w:t>
             </w:r>
             <w:r>
               <w:rPr>
@@ -4467,7 +4252,7 @@
 </file>
 
 <file path=word/footnotes.xml><?xml version="1.0" encoding="utf-8"?>
-<w:footnotes xmlns:wpc="http://schemas.microsoft.com/office/word/2010/wordprocessingCanvas" xmlns:cx="http://schemas.microsoft.com/office/drawing/2014/chartex" xmlns:cx1="http://schemas.microsoft.com/office/drawing/2015/9/8/chartex" xmlns:cx2="http://schemas.microsoft.com/office/drawing/2015/10/21/chartex" xmlns:cx3="http://schemas.microsoft.com/office/drawing/2016/5/9/chartex" xmlns:cx4="http://schemas.microsoft.com/office/drawing/2016/5/10/chartex" xmlns:cx5="http://schemas.microsoft.com/office/drawing/2016/5/11/chartex" xmlns:cx6="http://schemas.microsoft.com/office/drawing/2016/5/12/chartex" xmlns:cx7="http://schemas.microsoft.com/office/drawing/2016/5/13/chartex" xmlns:cx8="http://schemas.microsoft.com/office/drawing/2016/5/14/chartex" xmlns:mc="http://schemas.openxmlformats.org/markup-compatibility/2006" xmlns:aink="http://schemas.microsoft.com/office/drawing/2016/ink" xmlns:am3d="http://schemas.microsoft.com/office/drawing/2017/model3d" xmlns:o="urn:schemas-microsoft-com:office:office" xmlns:r="http://schemas.openxmlformats.org/officeDocument/2006/relationships" xmlns:m="http://schemas.openxmlformats.org/officeDocument/2006/math" xmlns:v="urn:schemas-microsoft-com:vml" xmlns:wp14="http://schemas.microsoft.com/office/word/2010/wordprocessingDrawing" xmlns:wp="http://schemas.openxmlformats.org/drawingml/2006/wordprocessingDrawing" xmlns:w10="urn:schemas-microsoft-com:office:word" xmlns:w="http://schemas.openxmlformats.org/wordprocessingml/2006/main" xmlns:w14="http://schemas.microsoft.com/office/word/2010/wordml" xmlns:w15="http://schemas.microsoft.com/office/word/2012/wordml" xmlns:w16cid="http://schemas.microsoft.com/office/word/2016/wordml/cid" xmlns:w16se="http://schemas.microsoft.com/office/word/2015/wordml/symex" xmlns:wpg="http://schemas.microsoft.com/office/word/2010/wordprocessingGroup" xmlns:wpi="http://schemas.microsoft.com/office/word/2010/wordprocessingInk" xmlns:wne="http://schemas.microsoft.com/office/word/2006/wordml" xmlns:wps="http://schemas.microsoft.com/office/word/2010/wordprocessingShape" mc:Ignorable="w14 w15 w16se w16cid wp14">
+<w:footnotes xmlns:wpc="http://schemas.microsoft.com/office/word/2010/wordprocessingCanvas" xmlns:cx="http://schemas.microsoft.com/office/drawing/2014/chartex" xmlns:cx1="http://schemas.microsoft.com/office/drawing/2015/9/8/chartex" xmlns:mc="http://schemas.openxmlformats.org/markup-compatibility/2006" xmlns:o="urn:schemas-microsoft-com:office:office" xmlns:r="http://schemas.openxmlformats.org/officeDocument/2006/relationships" xmlns:m="http://schemas.openxmlformats.org/officeDocument/2006/math" xmlns:v="urn:schemas-microsoft-com:vml" xmlns:wp14="http://schemas.microsoft.com/office/word/2010/wordprocessingDrawing" xmlns:wp="http://schemas.openxmlformats.org/drawingml/2006/wordprocessingDrawing" xmlns:w10="urn:schemas-microsoft-com:office:word" xmlns:w="http://schemas.openxmlformats.org/wordprocessingml/2006/main" xmlns:w14="http://schemas.microsoft.com/office/word/2010/wordml" xmlns:w15="http://schemas.microsoft.com/office/word/2012/wordml" xmlns:w16se="http://schemas.microsoft.com/office/word/2015/wordml/symex" xmlns:wpg="http://schemas.microsoft.com/office/word/2010/wordprocessingGroup" xmlns:wpi="http://schemas.microsoft.com/office/word/2010/wordprocessingInk" xmlns:wne="http://schemas.microsoft.com/office/word/2006/wordml" xmlns:wps="http://schemas.microsoft.com/office/word/2010/wordprocessingShape" mc:Ignorable="w14 w15 w16se wp14">
   <w:footnote w:type="separator" w:id="-1">
     <w:p>
       <w:pPr>
@@ -4492,7 +4277,7 @@
 </file>
 
 <file path=word/numbering.xml><?xml version="1.0" encoding="utf-8"?>
-<w:numbering xmlns:wpc="http://schemas.microsoft.com/office/word/2010/wordprocessingCanvas" xmlns:cx="http://schemas.microsoft.com/office/drawing/2014/chartex" xmlns:cx1="http://schemas.microsoft.com/office/drawing/2015/9/8/chartex" xmlns:cx2="http://schemas.microsoft.com/office/drawing/2015/10/21/chartex" xmlns:cx3="http://schemas.microsoft.com/office/drawing/2016/5/9/chartex" xmlns:cx4="http://schemas.microsoft.com/office/drawing/2016/5/10/chartex" xmlns:cx5="http://schemas.microsoft.com/office/drawing/2016/5/11/chartex" xmlns:cx6="http://schemas.microsoft.com/office/drawing/2016/5/12/chartex" xmlns:cx7="http://schemas.microsoft.com/office/drawing/2016/5/13/chartex" xmlns:cx8="http://schemas.microsoft.com/office/drawing/2016/5/14/chartex" xmlns:mc="http://schemas.openxmlformats.org/markup-compatibility/2006" xmlns:aink="http://schemas.microsoft.com/office/drawing/2016/ink" xmlns:am3d="http://schemas.microsoft.com/office/drawing/2017/model3d" xmlns:o="urn:schemas-microsoft-com:office:office" xmlns:r="http://schemas.openxmlformats.org/officeDocument/2006/relationships" xmlns:m="http://schemas.openxmlformats.org/officeDocument/2006/math" xmlns:v="urn:schemas-microsoft-com:vml" xmlns:wp14="http://schemas.microsoft.com/office/word/2010/wordprocessingDrawing" xmlns:wp="http://schemas.openxmlformats.org/drawingml/2006/wordprocessingDrawing" xmlns:w10="urn:schemas-microsoft-com:office:word" xmlns:w="http://schemas.openxmlformats.org/wordprocessingml/2006/main" xmlns:w14="http://schemas.microsoft.com/office/word/2010/wordml" xmlns:w15="http://schemas.microsoft.com/office/word/2012/wordml" xmlns:w16cid="http://schemas.microsoft.com/office/word/2016/wordml/cid" xmlns:w16se="http://schemas.microsoft.com/office/word/2015/wordml/symex" xmlns:wpg="http://schemas.microsoft.com/office/word/2010/wordprocessingGroup" xmlns:wpi="http://schemas.microsoft.com/office/word/2010/wordprocessingInk" xmlns:wne="http://schemas.microsoft.com/office/word/2006/wordml" xmlns:wps="http://schemas.microsoft.com/office/word/2010/wordprocessingShape" mc:Ignorable="w14 w15 w16se w16cid wp14">
+<w:numbering xmlns:wpc="http://schemas.microsoft.com/office/word/2010/wordprocessingCanvas" xmlns:cx="http://schemas.microsoft.com/office/drawing/2014/chartex" xmlns:cx1="http://schemas.microsoft.com/office/drawing/2015/9/8/chartex" xmlns:mc="http://schemas.openxmlformats.org/markup-compatibility/2006" xmlns:o="urn:schemas-microsoft-com:office:office" xmlns:r="http://schemas.openxmlformats.org/officeDocument/2006/relationships" xmlns:m="http://schemas.openxmlformats.org/officeDocument/2006/math" xmlns:v="urn:schemas-microsoft-com:vml" xmlns:wp14="http://schemas.microsoft.com/office/word/2010/wordprocessingDrawing" xmlns:wp="http://schemas.openxmlformats.org/drawingml/2006/wordprocessingDrawing" xmlns:w10="urn:schemas-microsoft-com:office:word" xmlns:w="http://schemas.openxmlformats.org/wordprocessingml/2006/main" xmlns:w14="http://schemas.microsoft.com/office/word/2010/wordml" xmlns:w15="http://schemas.microsoft.com/office/word/2012/wordml" xmlns:w16se="http://schemas.microsoft.com/office/word/2015/wordml/symex" xmlns:wpg="http://schemas.microsoft.com/office/word/2010/wordprocessingGroup" xmlns:wpi="http://schemas.microsoft.com/office/word/2010/wordprocessingInk" xmlns:wne="http://schemas.microsoft.com/office/word/2006/wordml" xmlns:wps="http://schemas.microsoft.com/office/word/2010/wordprocessingShape" mc:Ignorable="w14 w15 w16se wp14">
   <w:abstractNum w:abstractNumId="0" w15:restartNumberingAfterBreak="0">
     <w:nsid w:val="1A1667A8"/>
     <w:multiLevelType w:val="hybridMultilevel"/>
@@ -5746,7 +5531,7 @@
 </file>
 
 <file path=word/styles.xml><?xml version="1.0" encoding="utf-8"?>
-<w:styles xmlns:mc="http://schemas.openxmlformats.org/markup-compatibility/2006" xmlns:r="http://schemas.openxmlformats.org/officeDocument/2006/relationships" xmlns:w="http://schemas.openxmlformats.org/wordprocessingml/2006/main" xmlns:w14="http://schemas.microsoft.com/office/word/2010/wordml" xmlns:w15="http://schemas.microsoft.com/office/word/2012/wordml" xmlns:w16cid="http://schemas.microsoft.com/office/word/2016/wordml/cid" xmlns:w16se="http://schemas.microsoft.com/office/word/2015/wordml/symex" mc:Ignorable="w14 w15 w16se w16cid">
+<w:styles xmlns:mc="http://schemas.openxmlformats.org/markup-compatibility/2006" xmlns:r="http://schemas.openxmlformats.org/officeDocument/2006/relationships" xmlns:w="http://schemas.openxmlformats.org/wordprocessingml/2006/main" xmlns:w14="http://schemas.microsoft.com/office/word/2010/wordml" xmlns:w15="http://schemas.microsoft.com/office/word/2012/wordml" xmlns:w16se="http://schemas.microsoft.com/office/word/2015/wordml/symex" mc:Ignorable="w14 w15 w16se">
   <w:docDefaults>
     <w:rPrDefault>
       <w:rPr>
@@ -5762,7 +5547,7 @@
       </w:pPr>
     </w:pPrDefault>
   </w:docDefaults>
-  <w:latentStyles w:defLockedState="0" w:defUIPriority="99" w:defSemiHidden="0" w:defUnhideWhenUsed="0" w:defQFormat="0" w:count="376">
+  <w:latentStyles w:defLockedState="0" w:defUIPriority="99" w:defSemiHidden="0" w:defUnhideWhenUsed="0" w:defQFormat="0" w:count="371">
     <w:lsdException w:name="Normal" w:uiPriority="0" w:qFormat="1"/>
     <w:lsdException w:name="heading 1" w:uiPriority="9" w:qFormat="1"/>
     <w:lsdException w:name="heading 2" w:semiHidden="1" w:uiPriority="9" w:unhideWhenUsed="1" w:qFormat="1"/>
@@ -6134,11 +5919,6 @@
     <w:lsdException w:name="List Table 5 Dark Accent 6" w:uiPriority="50"/>
     <w:lsdException w:name="List Table 6 Colorful Accent 6" w:uiPriority="51"/>
     <w:lsdException w:name="List Table 7 Colorful Accent 6" w:uiPriority="52"/>
-    <w:lsdException w:name="Mention" w:semiHidden="1" w:unhideWhenUsed="1"/>
-    <w:lsdException w:name="Smart Hyperlink" w:semiHidden="1" w:unhideWhenUsed="1"/>
-    <w:lsdException w:name="Hashtag" w:semiHidden="1" w:unhideWhenUsed="1"/>
-    <w:lsdException w:name="Unresolved Mention" w:semiHidden="1" w:unhideWhenUsed="1"/>
-    <w:lsdException w:name="Smart Link" w:semiHidden="1" w:unhideWhenUsed="1"/>
   </w:latentStyles>
   <w:style w:type="paragraph" w:default="1" w:styleId="Normalny">
     <w:name w:val="Normal"/>

</xml_diff>

<commit_message>
dodanie diagramu klas oraz schematu blokowego
</commit_message>
<xml_diff>
--- a/dokumentacja/system_rezerwacji_sal_dokumentacja.docx
+++ b/dokumentacja/system_rezerwacji_sal_dokumentacja.docx
@@ -235,7 +235,7 @@
         <w:pStyle w:val="Nagwek1"/>
         <w:jc w:val="center"/>
       </w:pPr>
-      <w:bookmarkStart w:id="0" w:name="_Toc55162679"/>
+      <w:bookmarkStart w:id="0" w:name="_Toc55328948"/>
       <w:r>
         <w:lastRenderedPageBreak/>
         <w:t>Metryka dokumentu</w:t>
@@ -552,7 +552,23 @@
                 <w:szCs w:val="28"/>
                 <w:lang w:bidi="en-US"/>
               </w:rPr>
-              <w:t>01</w:t>
+              <w:t>0</w:t>
+            </w:r>
+            <w:r>
+              <w:rPr>
+                <w:sz w:val="28"/>
+                <w:szCs w:val="28"/>
+                <w:lang w:bidi="en-US"/>
+              </w:rPr>
+              <w:t>.</w:t>
+            </w:r>
+            <w:r>
+              <w:rPr>
+                <w:sz w:val="28"/>
+                <w:szCs w:val="28"/>
+                <w:lang w:bidi="en-US"/>
+              </w:rPr>
+              <w:t>1</w:t>
             </w:r>
           </w:p>
         </w:tc>
@@ -673,7 +689,23 @@
                 <w:szCs w:val="28"/>
                 <w:lang w:bidi="en-US"/>
               </w:rPr>
-              <w:t>1.02</w:t>
+              <w:t>1.0</w:t>
+            </w:r>
+            <w:r>
+              <w:rPr>
+                <w:sz w:val="28"/>
+                <w:szCs w:val="28"/>
+                <w:lang w:bidi="en-US"/>
+              </w:rPr>
+              <w:t>.</w:t>
+            </w:r>
+            <w:r>
+              <w:rPr>
+                <w:sz w:val="28"/>
+                <w:szCs w:val="28"/>
+                <w:lang w:bidi="en-US"/>
+              </w:rPr>
+              <w:t>2</w:t>
             </w:r>
           </w:p>
         </w:tc>
@@ -726,6 +758,14 @@
                 <w:lang w:bidi="en-US"/>
               </w:rPr>
             </w:pPr>
+            <w:r>
+              <w:rPr>
+                <w:sz w:val="28"/>
+                <w:szCs w:val="28"/>
+                <w:lang w:bidi="en-US"/>
+              </w:rPr>
+              <w:t>3.11.20</w:t>
+            </w:r>
           </w:p>
         </w:tc>
         <w:tc>
@@ -741,6 +781,14 @@
                 <w:lang w:bidi="en-US"/>
               </w:rPr>
             </w:pPr>
+            <w:r>
+              <w:rPr>
+                <w:sz w:val="28"/>
+                <w:szCs w:val="28"/>
+                <w:lang w:bidi="en-US"/>
+              </w:rPr>
+              <w:t>Jakub Janik</w:t>
+            </w:r>
           </w:p>
         </w:tc>
         <w:tc>
@@ -756,6 +804,30 @@
                 <w:lang w:bidi="en-US"/>
               </w:rPr>
             </w:pPr>
+            <w:r>
+              <w:rPr>
+                <w:sz w:val="28"/>
+                <w:szCs w:val="28"/>
+                <w:lang w:bidi="en-US"/>
+              </w:rPr>
+              <w:t>1.0</w:t>
+            </w:r>
+            <w:r>
+              <w:rPr>
+                <w:sz w:val="28"/>
+                <w:szCs w:val="28"/>
+                <w:lang w:bidi="en-US"/>
+              </w:rPr>
+              <w:t>.</w:t>
+            </w:r>
+            <w:r>
+              <w:rPr>
+                <w:sz w:val="28"/>
+                <w:szCs w:val="28"/>
+                <w:lang w:bidi="en-US"/>
+              </w:rPr>
+              <w:t>3</w:t>
+            </w:r>
           </w:p>
         </w:tc>
         <w:tc>
@@ -771,6 +843,22 @@
                 <w:lang w:bidi="en-US"/>
               </w:rPr>
             </w:pPr>
+            <w:r>
+              <w:rPr>
+                <w:sz w:val="28"/>
+                <w:szCs w:val="28"/>
+                <w:lang w:bidi="en-US"/>
+              </w:rPr>
+              <w:t>Diagram klas</w:t>
+            </w:r>
+            <w:r>
+              <w:rPr>
+                <w:sz w:val="28"/>
+                <w:szCs w:val="28"/>
+                <w:lang w:bidi="en-US"/>
+              </w:rPr>
+              <w:t xml:space="preserve"> oraz schematy blokowe</w:t>
+            </w:r>
           </w:p>
         </w:tc>
       </w:tr>
@@ -940,9 +1028,8 @@
         <w:pStyle w:val="Nagwek1"/>
         <w:jc w:val="center"/>
       </w:pPr>
-      <w:bookmarkStart w:id="1" w:name="_Toc55162680"/>
-      <w:r>
-        <w:lastRenderedPageBreak/>
+      <w:bookmarkStart w:id="1" w:name="_Toc55328949"/>
+      <w:r>
         <w:t>Przedmowa</w:t>
       </w:r>
       <w:bookmarkEnd w:id="1"/>
@@ -994,7 +1081,7 @@
         <w:pStyle w:val="Nagwek1"/>
         <w:jc w:val="center"/>
       </w:pPr>
-      <w:bookmarkStart w:id="2" w:name="_Toc55162681"/>
+      <w:bookmarkStart w:id="2" w:name="_Toc55328950"/>
       <w:r>
         <w:t>Spis treści</w:t>
       </w:r>
@@ -1043,7 +1130,7 @@
           <w:r>
             <w:fldChar w:fldCharType="separate"/>
           </w:r>
-          <w:hyperlink w:anchor="_Toc55162679" w:history="1">
+          <w:hyperlink w:anchor="_Toc55328948" w:history="1">
             <w:r>
               <w:rPr>
                 <w:rStyle w:val="Hipercze"/>
@@ -1071,7 +1158,7 @@
                 <w:noProof/>
                 <w:webHidden/>
               </w:rPr>
-              <w:instrText xml:space="preserve"> PAGEREF _Toc55162679 \h </w:instrText>
+              <w:instrText xml:space="preserve"> PAGEREF _Toc55328948 \h </w:instrText>
             </w:r>
             <w:r>
               <w:rPr>
@@ -1113,7 +1200,7 @@
               <w:lang w:eastAsia="pl-PL"/>
             </w:rPr>
           </w:pPr>
-          <w:hyperlink w:anchor="_Toc55162680" w:history="1">
+          <w:hyperlink w:anchor="_Toc55328949" w:history="1">
             <w:r>
               <w:rPr>
                 <w:rStyle w:val="Hipercze"/>
@@ -1141,7 +1228,7 @@
                 <w:noProof/>
                 <w:webHidden/>
               </w:rPr>
-              <w:instrText xml:space="preserve"> PAGEREF _Toc55162680 \h </w:instrText>
+              <w:instrText xml:space="preserve"> PAGEREF _Toc55328949 \h </w:instrText>
             </w:r>
             <w:r>
               <w:rPr>
@@ -1183,7 +1270,7 @@
               <w:lang w:eastAsia="pl-PL"/>
             </w:rPr>
           </w:pPr>
-          <w:hyperlink w:anchor="_Toc55162681" w:history="1">
+          <w:hyperlink w:anchor="_Toc55328950" w:history="1">
             <w:r>
               <w:rPr>
                 <w:rStyle w:val="Hipercze"/>
@@ -1211,7 +1298,7 @@
                 <w:noProof/>
                 <w:webHidden/>
               </w:rPr>
-              <w:instrText xml:space="preserve"> PAGEREF _Toc55162681 \h </w:instrText>
+              <w:instrText xml:space="preserve"> PAGEREF _Toc55328950 \h </w:instrText>
             </w:r>
             <w:r>
               <w:rPr>
@@ -1254,7 +1341,7 @@
               <w:lang w:eastAsia="pl-PL"/>
             </w:rPr>
           </w:pPr>
-          <w:hyperlink w:anchor="_Toc55162682" w:history="1">
+          <w:hyperlink w:anchor="_Toc55328951" w:history="1">
             <w:r>
               <w:rPr>
                 <w:rStyle w:val="Hipercze"/>
@@ -1301,7 +1388,7 @@
                 <w:noProof/>
                 <w:webHidden/>
               </w:rPr>
-              <w:instrText xml:space="preserve"> PAGEREF _Toc55162682 \h </w:instrText>
+              <w:instrText xml:space="preserve"> PAGEREF _Toc55328951 \h </w:instrText>
             </w:r>
             <w:r>
               <w:rPr>
@@ -1321,7 +1408,7 @@
                 <w:noProof/>
                 <w:webHidden/>
               </w:rPr>
-              <w:t>3</w:t>
+              <w:t>4</w:t>
             </w:r>
             <w:r>
               <w:rPr>
@@ -1344,7 +1431,7 @@
               <w:lang w:eastAsia="pl-PL"/>
             </w:rPr>
           </w:pPr>
-          <w:hyperlink w:anchor="_Toc55162683" w:history="1">
+          <w:hyperlink w:anchor="_Toc55328952" w:history="1">
             <w:r>
               <w:rPr>
                 <w:rStyle w:val="Hipercze"/>
@@ -1391,7 +1478,7 @@
                 <w:noProof/>
                 <w:webHidden/>
               </w:rPr>
-              <w:instrText xml:space="preserve"> PAGEREF _Toc55162683 \h </w:instrText>
+              <w:instrText xml:space="preserve"> PAGEREF _Toc55328952 \h </w:instrText>
             </w:r>
             <w:r>
               <w:rPr>
@@ -1434,7 +1521,7 @@
               <w:lang w:eastAsia="pl-PL"/>
             </w:rPr>
           </w:pPr>
-          <w:hyperlink w:anchor="_Toc55162684" w:history="1">
+          <w:hyperlink w:anchor="_Toc55328953" w:history="1">
             <w:r>
               <w:rPr>
                 <w:rStyle w:val="Hipercze"/>
@@ -1481,7 +1568,7 @@
                 <w:noProof/>
                 <w:webHidden/>
               </w:rPr>
-              <w:instrText xml:space="preserve"> PAGEREF _Toc55162684 \h </w:instrText>
+              <w:instrText xml:space="preserve"> PAGEREF _Toc55328953 \h </w:instrText>
             </w:r>
             <w:r>
               <w:rPr>
@@ -1524,7 +1611,7 @@
               <w:lang w:eastAsia="pl-PL"/>
             </w:rPr>
           </w:pPr>
-          <w:hyperlink w:anchor="_Toc55162685" w:history="1">
+          <w:hyperlink w:anchor="_Toc55328954" w:history="1">
             <w:r>
               <w:rPr>
                 <w:rStyle w:val="Hipercze"/>
@@ -1571,7 +1658,7 @@
                 <w:noProof/>
                 <w:webHidden/>
               </w:rPr>
-              <w:instrText xml:space="preserve"> PAGEREF _Toc55162685 \h </w:instrText>
+              <w:instrText xml:space="preserve"> PAGEREF _Toc55328954 \h </w:instrText>
             </w:r>
             <w:r>
               <w:rPr>
@@ -1614,7 +1701,7 @@
               <w:lang w:eastAsia="pl-PL"/>
             </w:rPr>
           </w:pPr>
-          <w:hyperlink w:anchor="_Toc55162686" w:history="1">
+          <w:hyperlink w:anchor="_Toc55328955" w:history="1">
             <w:r>
               <w:rPr>
                 <w:rStyle w:val="Hipercze"/>
@@ -1661,7 +1748,7 @@
                 <w:noProof/>
                 <w:webHidden/>
               </w:rPr>
-              <w:instrText xml:space="preserve"> PAGEREF _Toc55162686 \h </w:instrText>
+              <w:instrText xml:space="preserve"> PAGEREF _Toc55328955 \h </w:instrText>
             </w:r>
             <w:r>
               <w:rPr>
@@ -1704,7 +1791,7 @@
               <w:lang w:eastAsia="pl-PL"/>
             </w:rPr>
           </w:pPr>
-          <w:hyperlink w:anchor="_Toc55162687" w:history="1">
+          <w:hyperlink w:anchor="_Toc55328956" w:history="1">
             <w:r>
               <w:rPr>
                 <w:rStyle w:val="Hipercze"/>
@@ -1751,7 +1838,7 @@
                 <w:noProof/>
                 <w:webHidden/>
               </w:rPr>
-              <w:instrText xml:space="preserve"> PAGEREF _Toc55162687 \h </w:instrText>
+              <w:instrText xml:space="preserve"> PAGEREF _Toc55328956 \h </w:instrText>
             </w:r>
             <w:r>
               <w:rPr>
@@ -1794,7 +1881,7 @@
               <w:lang w:eastAsia="pl-PL"/>
             </w:rPr>
           </w:pPr>
-          <w:hyperlink w:anchor="_Toc55162688" w:history="1">
+          <w:hyperlink w:anchor="_Toc55328957" w:history="1">
             <w:r>
               <w:rPr>
                 <w:rStyle w:val="Hipercze"/>
@@ -1841,7 +1928,7 @@
                 <w:noProof/>
                 <w:webHidden/>
               </w:rPr>
-              <w:instrText xml:space="preserve"> PAGEREF _Toc55162688 \h </w:instrText>
+              <w:instrText xml:space="preserve"> PAGEREF _Toc55328957 \h </w:instrText>
             </w:r>
             <w:r>
               <w:rPr>
@@ -1884,7 +1971,7 @@
               <w:lang w:eastAsia="pl-PL"/>
             </w:rPr>
           </w:pPr>
-          <w:hyperlink w:anchor="_Toc55162689" w:history="1">
+          <w:hyperlink w:anchor="_Toc55328958" w:history="1">
             <w:r>
               <w:rPr>
                 <w:rStyle w:val="Hipercze"/>
@@ -1931,7 +2018,7 @@
                 <w:noProof/>
                 <w:webHidden/>
               </w:rPr>
-              <w:instrText xml:space="preserve"> PAGEREF _Toc55162689 \h </w:instrText>
+              <w:instrText xml:space="preserve"> PAGEREF _Toc55328958 \h </w:instrText>
             </w:r>
             <w:r>
               <w:rPr>
@@ -1974,7 +2061,7 @@
               <w:lang w:eastAsia="pl-PL"/>
             </w:rPr>
           </w:pPr>
-          <w:hyperlink w:anchor="_Toc55162690" w:history="1">
+          <w:hyperlink w:anchor="_Toc55328959" w:history="1">
             <w:r>
               <w:rPr>
                 <w:rStyle w:val="Hipercze"/>
@@ -2021,7 +2108,7 @@
                 <w:noProof/>
                 <w:webHidden/>
               </w:rPr>
-              <w:instrText xml:space="preserve"> PAGEREF _Toc55162690 \h </w:instrText>
+              <w:instrText xml:space="preserve"> PAGEREF _Toc55328959 \h </w:instrText>
             </w:r>
             <w:r>
               <w:rPr>
@@ -2064,7 +2151,7 @@
               <w:lang w:eastAsia="pl-PL"/>
             </w:rPr>
           </w:pPr>
-          <w:hyperlink w:anchor="_Toc55162691" w:history="1">
+          <w:hyperlink w:anchor="_Toc55328960" w:history="1">
             <w:r>
               <w:rPr>
                 <w:rStyle w:val="Hipercze"/>
@@ -2111,7 +2198,7 @@
                 <w:noProof/>
                 <w:webHidden/>
               </w:rPr>
-              <w:instrText xml:space="preserve"> PAGEREF _Toc55162691 \h </w:instrText>
+              <w:instrText xml:space="preserve"> PAGEREF _Toc55328960 \h </w:instrText>
             </w:r>
             <w:r>
               <w:rPr>
@@ -2154,7 +2241,7 @@
               <w:lang w:eastAsia="pl-PL"/>
             </w:rPr>
           </w:pPr>
-          <w:hyperlink w:anchor="_Toc55162692" w:history="1">
+          <w:hyperlink w:anchor="_Toc55328961" w:history="1">
             <w:r>
               <w:rPr>
                 <w:rStyle w:val="Hipercze"/>
@@ -2180,7 +2267,7 @@
                 <w:spacing w:val="5"/>
                 <w:lang w:bidi="en-US"/>
               </w:rPr>
-              <w:t>Ograniczenia</w:t>
+              <w:t>Model przepływu danych</w:t>
             </w:r>
             <w:r>
               <w:rPr>
@@ -2201,7 +2288,7 @@
                 <w:noProof/>
                 <w:webHidden/>
               </w:rPr>
-              <w:instrText xml:space="preserve"> PAGEREF _Toc55162692 \h </w:instrText>
+              <w:instrText xml:space="preserve"> PAGEREF _Toc55328961 \h </w:instrText>
             </w:r>
             <w:r>
               <w:rPr>
@@ -2244,7 +2331,7 @@
               <w:lang w:eastAsia="pl-PL"/>
             </w:rPr>
           </w:pPr>
-          <w:hyperlink w:anchor="_Toc55162693" w:history="1">
+          <w:hyperlink w:anchor="_Toc55328962" w:history="1">
             <w:r>
               <w:rPr>
                 <w:rStyle w:val="Hipercze"/>
@@ -2270,7 +2357,7 @@
                 <w:spacing w:val="5"/>
                 <w:lang w:bidi="en-US"/>
               </w:rPr>
-              <w:t>Założenia i zależności</w:t>
+              <w:t>Diagram klas</w:t>
             </w:r>
             <w:r>
               <w:rPr>
@@ -2291,7 +2378,7 @@
                 <w:noProof/>
                 <w:webHidden/>
               </w:rPr>
-              <w:instrText xml:space="preserve"> PAGEREF _Toc55162693 \h </w:instrText>
+              <w:instrText xml:space="preserve"> PAGEREF _Toc55328962 \h </w:instrText>
             </w:r>
             <w:r>
               <w:rPr>
@@ -2311,7 +2398,7 @@
                 <w:noProof/>
                 <w:webHidden/>
               </w:rPr>
-              <w:t>6</w:t>
+              <w:t>7</w:t>
             </w:r>
             <w:r>
               <w:rPr>
@@ -2334,7 +2421,7 @@
               <w:lang w:eastAsia="pl-PL"/>
             </w:rPr>
           </w:pPr>
-          <w:hyperlink w:anchor="_Toc55162694" w:history="1">
+          <w:hyperlink w:anchor="_Toc55328963" w:history="1">
             <w:r>
               <w:rPr>
                 <w:rStyle w:val="Hipercze"/>
@@ -2360,6 +2447,276 @@
                 <w:spacing w:val="5"/>
                 <w:lang w:bidi="en-US"/>
               </w:rPr>
+              <w:t>Schemat blokowy</w:t>
+            </w:r>
+            <w:r>
+              <w:rPr>
+                <w:noProof/>
+                <w:webHidden/>
+              </w:rPr>
+              <w:tab/>
+            </w:r>
+            <w:r>
+              <w:rPr>
+                <w:noProof/>
+                <w:webHidden/>
+              </w:rPr>
+              <w:fldChar w:fldCharType="begin"/>
+            </w:r>
+            <w:r>
+              <w:rPr>
+                <w:noProof/>
+                <w:webHidden/>
+              </w:rPr>
+              <w:instrText xml:space="preserve"> PAGEREF _Toc55328963 \h </w:instrText>
+            </w:r>
+            <w:r>
+              <w:rPr>
+                <w:noProof/>
+                <w:webHidden/>
+              </w:rPr>
+            </w:r>
+            <w:r>
+              <w:rPr>
+                <w:noProof/>
+                <w:webHidden/>
+              </w:rPr>
+              <w:fldChar w:fldCharType="separate"/>
+            </w:r>
+            <w:r>
+              <w:rPr>
+                <w:noProof/>
+                <w:webHidden/>
+              </w:rPr>
+              <w:t>7</w:t>
+            </w:r>
+            <w:r>
+              <w:rPr>
+                <w:noProof/>
+                <w:webHidden/>
+              </w:rPr>
+              <w:fldChar w:fldCharType="end"/>
+            </w:r>
+          </w:hyperlink>
+        </w:p>
+        <w:p>
+          <w:pPr>
+            <w:pStyle w:val="Spistreci2"/>
+            <w:tabs>
+              <w:tab w:val="left" w:pos="880"/>
+              <w:tab w:val="right" w:leader="dot" w:pos="10456"/>
+            </w:tabs>
+            <w:rPr>
+              <w:noProof/>
+              <w:lang w:eastAsia="pl-PL"/>
+            </w:rPr>
+          </w:pPr>
+          <w:hyperlink w:anchor="_Toc55328964" w:history="1">
+            <w:r>
+              <w:rPr>
+                <w:rStyle w:val="Hipercze"/>
+                <w:smallCaps/>
+                <w:noProof/>
+                <w:spacing w:val="5"/>
+                <w:lang w:bidi="en-US"/>
+              </w:rPr>
+              <w:t>2.8.</w:t>
+            </w:r>
+            <w:r>
+              <w:rPr>
+                <w:noProof/>
+                <w:lang w:eastAsia="pl-PL"/>
+              </w:rPr>
+              <w:tab/>
+            </w:r>
+            <w:r>
+              <w:rPr>
+                <w:rStyle w:val="Hipercze"/>
+                <w:smallCaps/>
+                <w:noProof/>
+                <w:spacing w:val="5"/>
+                <w:lang w:bidi="en-US"/>
+              </w:rPr>
+              <w:t>Ograniczenia</w:t>
+            </w:r>
+            <w:r>
+              <w:rPr>
+                <w:noProof/>
+                <w:webHidden/>
+              </w:rPr>
+              <w:tab/>
+            </w:r>
+            <w:r>
+              <w:rPr>
+                <w:noProof/>
+                <w:webHidden/>
+              </w:rPr>
+              <w:fldChar w:fldCharType="begin"/>
+            </w:r>
+            <w:r>
+              <w:rPr>
+                <w:noProof/>
+                <w:webHidden/>
+              </w:rPr>
+              <w:instrText xml:space="preserve"> PAGEREF _Toc55328964 \h </w:instrText>
+            </w:r>
+            <w:r>
+              <w:rPr>
+                <w:noProof/>
+                <w:webHidden/>
+              </w:rPr>
+            </w:r>
+            <w:r>
+              <w:rPr>
+                <w:noProof/>
+                <w:webHidden/>
+              </w:rPr>
+              <w:fldChar w:fldCharType="separate"/>
+            </w:r>
+            <w:r>
+              <w:rPr>
+                <w:noProof/>
+                <w:webHidden/>
+              </w:rPr>
+              <w:t>8</w:t>
+            </w:r>
+            <w:r>
+              <w:rPr>
+                <w:noProof/>
+                <w:webHidden/>
+              </w:rPr>
+              <w:fldChar w:fldCharType="end"/>
+            </w:r>
+          </w:hyperlink>
+        </w:p>
+        <w:p>
+          <w:pPr>
+            <w:pStyle w:val="Spistreci2"/>
+            <w:tabs>
+              <w:tab w:val="left" w:pos="880"/>
+              <w:tab w:val="right" w:leader="dot" w:pos="10456"/>
+            </w:tabs>
+            <w:rPr>
+              <w:noProof/>
+              <w:lang w:eastAsia="pl-PL"/>
+            </w:rPr>
+          </w:pPr>
+          <w:hyperlink w:anchor="_Toc55328965" w:history="1">
+            <w:r>
+              <w:rPr>
+                <w:rStyle w:val="Hipercze"/>
+                <w:smallCaps/>
+                <w:noProof/>
+                <w:spacing w:val="5"/>
+                <w:lang w:bidi="en-US"/>
+              </w:rPr>
+              <w:t>2.9.</w:t>
+            </w:r>
+            <w:r>
+              <w:rPr>
+                <w:noProof/>
+                <w:lang w:eastAsia="pl-PL"/>
+              </w:rPr>
+              <w:tab/>
+            </w:r>
+            <w:r>
+              <w:rPr>
+                <w:rStyle w:val="Hipercze"/>
+                <w:smallCaps/>
+                <w:noProof/>
+                <w:spacing w:val="5"/>
+                <w:lang w:bidi="en-US"/>
+              </w:rPr>
+              <w:t>Założenia i zależności</w:t>
+            </w:r>
+            <w:r>
+              <w:rPr>
+                <w:noProof/>
+                <w:webHidden/>
+              </w:rPr>
+              <w:tab/>
+            </w:r>
+            <w:r>
+              <w:rPr>
+                <w:noProof/>
+                <w:webHidden/>
+              </w:rPr>
+              <w:fldChar w:fldCharType="begin"/>
+            </w:r>
+            <w:r>
+              <w:rPr>
+                <w:noProof/>
+                <w:webHidden/>
+              </w:rPr>
+              <w:instrText xml:space="preserve"> PAGEREF _Toc55328965 \h </w:instrText>
+            </w:r>
+            <w:r>
+              <w:rPr>
+                <w:noProof/>
+                <w:webHidden/>
+              </w:rPr>
+            </w:r>
+            <w:r>
+              <w:rPr>
+                <w:noProof/>
+                <w:webHidden/>
+              </w:rPr>
+              <w:fldChar w:fldCharType="separate"/>
+            </w:r>
+            <w:r>
+              <w:rPr>
+                <w:noProof/>
+                <w:webHidden/>
+              </w:rPr>
+              <w:t>8</w:t>
+            </w:r>
+            <w:r>
+              <w:rPr>
+                <w:noProof/>
+                <w:webHidden/>
+              </w:rPr>
+              <w:fldChar w:fldCharType="end"/>
+            </w:r>
+          </w:hyperlink>
+        </w:p>
+        <w:p>
+          <w:pPr>
+            <w:pStyle w:val="Spistreci2"/>
+            <w:tabs>
+              <w:tab w:val="left" w:pos="1100"/>
+              <w:tab w:val="right" w:leader="dot" w:pos="10456"/>
+            </w:tabs>
+            <w:rPr>
+              <w:noProof/>
+              <w:lang w:eastAsia="pl-PL"/>
+            </w:rPr>
+          </w:pPr>
+          <w:hyperlink w:anchor="_Toc55328966" w:history="1">
+            <w:r>
+              <w:rPr>
+                <w:rStyle w:val="Hipercze"/>
+                <w:smallCaps/>
+                <w:noProof/>
+                <w:spacing w:val="5"/>
+                <w:lang w:bidi="en-US"/>
+              </w:rPr>
+              <w:t>2.10.</w:t>
+            </w:r>
+            <w:r>
+              <w:rPr>
+                <w:noProof/>
+                <w:lang w:eastAsia="pl-PL"/>
+              </w:rPr>
+              <w:tab/>
+            </w:r>
+            <w:r>
+              <w:rPr>
+                <w:rStyle w:val="Hipercze"/>
+                <w:smallCaps/>
+                <w:noProof/>
+                <w:spacing w:val="5"/>
+                <w:lang w:bidi="en-US"/>
+              </w:rPr>
               <w:t>ryzyko projektu</w:t>
             </w:r>
             <w:r>
@@ -2381,7 +2738,7 @@
                 <w:noProof/>
                 <w:webHidden/>
               </w:rPr>
-              <w:instrText xml:space="preserve"> PAGEREF _Toc55162694 \h </w:instrText>
+              <w:instrText xml:space="preserve"> PAGEREF _Toc55328966 \h </w:instrText>
             </w:r>
             <w:r>
               <w:rPr>
@@ -2401,7 +2758,7 @@
                 <w:noProof/>
                 <w:webHidden/>
               </w:rPr>
-              <w:t>6</w:t>
+              <w:t>8</w:t>
             </w:r>
             <w:r>
               <w:rPr>
@@ -2424,7 +2781,7 @@
               <w:lang w:eastAsia="pl-PL"/>
             </w:rPr>
           </w:pPr>
-          <w:hyperlink w:anchor="_Toc55162695" w:history="1">
+          <w:hyperlink w:anchor="_Toc55328967" w:history="1">
             <w:r>
               <w:rPr>
                 <w:rStyle w:val="Hipercze"/>
@@ -2471,7 +2828,7 @@
                 <w:noProof/>
                 <w:webHidden/>
               </w:rPr>
-              <w:instrText xml:space="preserve"> PAGEREF _Toc55162695 \h </w:instrText>
+              <w:instrText xml:space="preserve"> PAGEREF _Toc55328967 \h </w:instrText>
             </w:r>
             <w:r>
               <w:rPr>
@@ -2491,7 +2848,7 @@
                 <w:noProof/>
                 <w:webHidden/>
               </w:rPr>
-              <w:t>7</w:t>
+              <w:t>9</w:t>
             </w:r>
             <w:r>
               <w:rPr>
@@ -2514,7 +2871,7 @@
               <w:lang w:eastAsia="pl-PL"/>
             </w:rPr>
           </w:pPr>
-          <w:hyperlink w:anchor="_Toc55162696" w:history="1">
+          <w:hyperlink w:anchor="_Toc55328968" w:history="1">
             <w:r>
               <w:rPr>
                 <w:rStyle w:val="Hipercze"/>
@@ -2561,7 +2918,7 @@
                 <w:noProof/>
                 <w:webHidden/>
               </w:rPr>
-              <w:instrText xml:space="preserve"> PAGEREF _Toc55162696 \h </w:instrText>
+              <w:instrText xml:space="preserve"> PAGEREF _Toc55328968 \h </w:instrText>
             </w:r>
             <w:r>
               <w:rPr>
@@ -2581,7 +2938,7 @@
                 <w:noProof/>
                 <w:webHidden/>
               </w:rPr>
-              <w:t>7</w:t>
+              <w:t>9</w:t>
             </w:r>
             <w:r>
               <w:rPr>
@@ -2604,7 +2961,7 @@
               <w:lang w:eastAsia="pl-PL"/>
             </w:rPr>
           </w:pPr>
-          <w:hyperlink w:anchor="_Toc55162697" w:history="1">
+          <w:hyperlink w:anchor="_Toc55328969" w:history="1">
             <w:r>
               <w:rPr>
                 <w:rStyle w:val="Hipercze"/>
@@ -2651,7 +3008,7 @@
                 <w:noProof/>
                 <w:webHidden/>
               </w:rPr>
-              <w:instrText xml:space="preserve"> PAGEREF _Toc55162697 \h </w:instrText>
+              <w:instrText xml:space="preserve"> PAGEREF _Toc55328969 \h </w:instrText>
             </w:r>
             <w:r>
               <w:rPr>
@@ -2671,7 +3028,7 @@
                 <w:noProof/>
                 <w:webHidden/>
               </w:rPr>
-              <w:t>8</w:t>
+              <w:t>10</w:t>
             </w:r>
             <w:r>
               <w:rPr>
@@ -2694,7 +3051,7 @@
               <w:lang w:eastAsia="pl-PL"/>
             </w:rPr>
           </w:pPr>
-          <w:hyperlink w:anchor="_Toc55162698" w:history="1">
+          <w:hyperlink w:anchor="_Toc55328970" w:history="1">
             <w:r>
               <w:rPr>
                 <w:rStyle w:val="Hipercze"/>
@@ -2741,7 +3098,7 @@
                 <w:noProof/>
                 <w:webHidden/>
               </w:rPr>
-              <w:instrText xml:space="preserve"> PAGEREF _Toc55162698 \h </w:instrText>
+              <w:instrText xml:space="preserve"> PAGEREF _Toc55328970 \h </w:instrText>
             </w:r>
             <w:r>
               <w:rPr>
@@ -2761,7 +3118,7 @@
                 <w:noProof/>
                 <w:webHidden/>
               </w:rPr>
-              <w:t>8</w:t>
+              <w:t>10</w:t>
             </w:r>
             <w:r>
               <w:rPr>
@@ -2808,7 +3165,7 @@
           <w:rStyle w:val="Odwoanieintensywne"/>
         </w:rPr>
       </w:pPr>
-      <w:bookmarkStart w:id="3" w:name="_Toc55162682"/>
+      <w:bookmarkStart w:id="3" w:name="_Toc55328951"/>
       <w:r>
         <w:rPr>
           <w:rStyle w:val="Odwoanieintensywne"/>
@@ -2834,12 +3191,11 @@
           <w:rStyle w:val="Odwoanieintensywne"/>
         </w:rPr>
       </w:pPr>
-      <w:bookmarkStart w:id="4" w:name="_Toc55162683"/>
+      <w:bookmarkStart w:id="4" w:name="_Toc55328952"/>
       <w:r>
         <w:rPr>
           <w:rStyle w:val="Odwoanieintensywne"/>
         </w:rPr>
-        <w:lastRenderedPageBreak/>
         <w:t>Cel dokumentu</w:t>
       </w:r>
       <w:bookmarkEnd w:id="4"/>
@@ -2922,7 +3278,7 @@
           <w:rStyle w:val="Odwoanieintensywne"/>
         </w:rPr>
       </w:pPr>
-      <w:bookmarkStart w:id="5" w:name="_Toc55162684"/>
+      <w:bookmarkStart w:id="5" w:name="_Toc55328953"/>
       <w:r>
         <w:rPr>
           <w:rStyle w:val="Odwoanieintensywne"/>
@@ -2991,7 +3347,7 @@
           <w:rStyle w:val="Odwoanieintensywne"/>
         </w:rPr>
       </w:pPr>
-      <w:bookmarkStart w:id="6" w:name="_Toc55162685"/>
+      <w:bookmarkStart w:id="6" w:name="_Toc55328954"/>
       <w:r>
         <w:rPr>
           <w:rStyle w:val="Odwoanieintensywne"/>
@@ -3011,7 +3367,7 @@
           <w:rStyle w:val="Odwoanieintensywne"/>
         </w:rPr>
       </w:pPr>
-      <w:bookmarkStart w:id="7" w:name="_Toc55162686"/>
+      <w:bookmarkStart w:id="7" w:name="_Toc55328955"/>
       <w:r>
         <w:rPr>
           <w:rStyle w:val="Odwoanieintensywne"/>
@@ -3039,7 +3395,7 @@
           <w:rStyle w:val="Odwoanieintensywne"/>
         </w:rPr>
       </w:pPr>
-      <w:bookmarkStart w:id="8" w:name="_Toc55162687"/>
+      <w:bookmarkStart w:id="8" w:name="_Toc55328956"/>
       <w:r>
         <w:rPr>
           <w:rStyle w:val="Odwoanieintensywne"/>
@@ -3065,7 +3421,7 @@
           <w:rStyle w:val="Odwoanieintensywne"/>
         </w:rPr>
       </w:pPr>
-      <w:bookmarkStart w:id="9" w:name="_Toc55162688"/>
+      <w:bookmarkStart w:id="9" w:name="_Toc55328957"/>
       <w:r>
         <w:rPr>
           <w:rStyle w:val="Odwoanieintensywne"/>
@@ -3085,7 +3441,7 @@
           <w:rStyle w:val="Odwoanieintensywne"/>
         </w:rPr>
       </w:pPr>
-      <w:bookmarkStart w:id="10" w:name="_Toc55162689"/>
+      <w:bookmarkStart w:id="10" w:name="_Toc55328958"/>
       <w:r>
         <w:rPr>
           <w:rStyle w:val="Odwoanieintensywne"/>
@@ -3105,7 +3461,7 @@
           <w:rStyle w:val="Odwoanieintensywne"/>
         </w:rPr>
       </w:pPr>
-      <w:bookmarkStart w:id="11" w:name="_Toc55162690"/>
+      <w:bookmarkStart w:id="11" w:name="_Toc55328959"/>
       <w:r>
         <w:rPr>
           <w:rStyle w:val="Odwoanieintensywne"/>
@@ -3249,11 +3605,12 @@
           <w:rStyle w:val="Odwoanieintensywne"/>
         </w:rPr>
       </w:pPr>
-      <w:bookmarkStart w:id="12" w:name="_Toc55162691"/>
+      <w:bookmarkStart w:id="12" w:name="_Toc55328960"/>
       <w:r>
         <w:rPr>
           <w:rStyle w:val="Odwoanieintensywne"/>
         </w:rPr>
+        <w:lastRenderedPageBreak/>
         <w:t>Aktorzy</w:t>
       </w:r>
       <w:bookmarkEnd w:id="12"/>
@@ -3277,7 +3634,6 @@
           <w:noProof/>
           <w:lang w:bidi="en-US"/>
         </w:rPr>
-        <w:lastRenderedPageBreak/>
         <w:drawing>
           <wp:inline distT="0" distB="0" distL="0" distR="0" wp14:anchorId="65B8AD96" wp14:editId="7D1A5D76">
             <wp:extent cx="4105275" cy="3629025"/>
@@ -3431,8 +3787,6 @@
           </wp:inline>
         </w:drawing>
       </w:r>
-      <w:bookmarkStart w:id="13" w:name="_GoBack"/>
-      <w:bookmarkEnd w:id="13"/>
     </w:p>
     <w:p>
       <w:pPr>
@@ -3491,6 +3845,22 @@
     </w:p>
     <w:p>
       <w:pPr>
+        <w:jc w:val="center"/>
+        <w:rPr>
+          <w:lang w:bidi="en-US"/>
+        </w:rPr>
+      </w:pPr>
+    </w:p>
+    <w:p>
+      <w:pPr>
+        <w:jc w:val="center"/>
+        <w:rPr>
+          <w:lang w:bidi="en-US"/>
+        </w:rPr>
+      </w:pPr>
+    </w:p>
+    <w:p>
+      <w:pPr>
         <w:rPr>
           <w:lang w:bidi="en-US"/>
         </w:rPr>
@@ -3507,12 +3877,22 @@
           <w:rStyle w:val="Odwoanieintensywne"/>
         </w:rPr>
       </w:pPr>
+      <w:bookmarkStart w:id="13" w:name="_Toc55328961"/>
       <w:r>
         <w:rPr>
           <w:rStyle w:val="Odwoanieintensywne"/>
         </w:rPr>
+        <w:lastRenderedPageBreak/>
         <w:t>Model przepływu danych</w:t>
       </w:r>
+      <w:bookmarkEnd w:id="13"/>
+    </w:p>
+    <w:p>
+      <w:pPr>
+        <w:rPr>
+          <w:lang w:bidi="en-US"/>
+        </w:rPr>
+      </w:pPr>
     </w:p>
     <w:p>
       <w:pPr>
@@ -3526,7 +3906,6 @@
           <w:noProof/>
           <w:lang w:bidi="en-US"/>
         </w:rPr>
-        <w:lastRenderedPageBreak/>
         <w:drawing>
           <wp:inline distT="0" distB="0" distL="0" distR="0" wp14:anchorId="60B1427A" wp14:editId="6B8055E3">
             <wp:extent cx="6817589" cy="2446020"/>
@@ -3586,6 +3965,251 @@
           <w:numId w:val="2"/>
         </w:numPr>
         <w:rPr>
+          <w:rStyle w:val="Odwoanieintensywne"/>
+        </w:rPr>
+      </w:pPr>
+      <w:bookmarkStart w:id="14" w:name="_Toc55328962"/>
+      <w:r>
+        <w:rPr>
+          <w:rStyle w:val="Odwoanieintensywne"/>
+        </w:rPr>
+        <w:t>Diagram klas</w:t>
+      </w:r>
+      <w:bookmarkEnd w:id="14"/>
+    </w:p>
+    <w:p>
+      <w:pPr>
+        <w:rPr>
+          <w:lang w:bidi="en-US"/>
+        </w:rPr>
+      </w:pPr>
+    </w:p>
+    <w:p>
+      <w:pPr>
+        <w:jc w:val="center"/>
+        <w:rPr>
+          <w:lang w:bidi="en-US"/>
+        </w:rPr>
+      </w:pPr>
+      <w:r>
+        <w:rPr>
+          <w:noProof/>
+          <w:lang w:bidi="en-US"/>
+        </w:rPr>
+        <w:drawing>
+          <wp:inline distT="0" distB="0" distL="0" distR="0" wp14:anchorId="33C43E1D" wp14:editId="0C040660">
+            <wp:extent cx="6200775" cy="2419350"/>
+            <wp:effectExtent l="0" t="0" r="9525" b="0"/>
+            <wp:docPr id="1" name="Obraz 1"/>
+            <wp:cNvGraphicFramePr>
+              <a:graphicFrameLocks xmlns:a="http://schemas.openxmlformats.org/drawingml/2006/main" noChangeAspect="1"/>
+            </wp:cNvGraphicFramePr>
+            <a:graphic xmlns:a="http://schemas.openxmlformats.org/drawingml/2006/main">
+              <a:graphicData uri="http://schemas.openxmlformats.org/drawingml/2006/picture">
+                <pic:pic xmlns:pic="http://schemas.openxmlformats.org/drawingml/2006/picture">
+                  <pic:nvPicPr>
+                    <pic:cNvPr id="1" name="diagram klas.png"/>
+                    <pic:cNvPicPr/>
+                  </pic:nvPicPr>
+                  <pic:blipFill>
+                    <a:blip r:embed="rId12">
+                      <a:extLst>
+                        <a:ext uri="{28A0092B-C50C-407E-A947-70E740481C1C}">
+                          <a14:useLocalDpi xmlns:a14="http://schemas.microsoft.com/office/drawing/2010/main" val="0"/>
+                        </a:ext>
+                      </a:extLst>
+                    </a:blip>
+                    <a:stretch>
+                      <a:fillRect/>
+                    </a:stretch>
+                  </pic:blipFill>
+                  <pic:spPr>
+                    <a:xfrm>
+                      <a:off x="0" y="0"/>
+                      <a:ext cx="6200775" cy="2419350"/>
+                    </a:xfrm>
+                    <a:prstGeom prst="rect">
+                      <a:avLst/>
+                    </a:prstGeom>
+                  </pic:spPr>
+                </pic:pic>
+              </a:graphicData>
+            </a:graphic>
+          </wp:inline>
+        </w:drawing>
+      </w:r>
+    </w:p>
+    <w:p>
+      <w:pPr>
+        <w:jc w:val="center"/>
+        <w:rPr>
+          <w:lang w:bidi="en-US"/>
+        </w:rPr>
+      </w:pPr>
+    </w:p>
+    <w:p>
+      <w:pPr>
+        <w:jc w:val="center"/>
+        <w:rPr>
+          <w:lang w:bidi="en-US"/>
+        </w:rPr>
+      </w:pPr>
+    </w:p>
+    <w:p>
+      <w:pPr>
+        <w:jc w:val="center"/>
+        <w:rPr>
+          <w:lang w:bidi="en-US"/>
+        </w:rPr>
+      </w:pPr>
+    </w:p>
+    <w:p>
+      <w:pPr>
+        <w:jc w:val="center"/>
+        <w:rPr>
+          <w:lang w:bidi="en-US"/>
+        </w:rPr>
+      </w:pPr>
+    </w:p>
+    <w:p>
+      <w:pPr>
+        <w:jc w:val="center"/>
+        <w:rPr>
+          <w:lang w:bidi="en-US"/>
+        </w:rPr>
+      </w:pPr>
+    </w:p>
+    <w:p>
+      <w:pPr>
+        <w:jc w:val="center"/>
+        <w:rPr>
+          <w:lang w:bidi="en-US"/>
+        </w:rPr>
+      </w:pPr>
+    </w:p>
+    <w:p>
+      <w:pPr>
+        <w:jc w:val="center"/>
+        <w:rPr>
+          <w:lang w:bidi="en-US"/>
+        </w:rPr>
+      </w:pPr>
+    </w:p>
+    <w:p>
+      <w:pPr>
+        <w:jc w:val="center"/>
+        <w:rPr>
+          <w:lang w:bidi="en-US"/>
+        </w:rPr>
+      </w:pPr>
+    </w:p>
+    <w:p>
+      <w:pPr>
+        <w:jc w:val="center"/>
+        <w:rPr>
+          <w:lang w:bidi="en-US"/>
+        </w:rPr>
+      </w:pPr>
+    </w:p>
+    <w:p>
+      <w:pPr>
+        <w:pStyle w:val="Nagwek2"/>
+        <w:numPr>
+          <w:ilvl w:val="1"/>
+          <w:numId w:val="2"/>
+        </w:numPr>
+        <w:rPr>
+          <w:rStyle w:val="Odwoanieintensywne"/>
+        </w:rPr>
+      </w:pPr>
+      <w:bookmarkStart w:id="15" w:name="_Toc55328963"/>
+      <w:r>
+        <w:rPr>
+          <w:rStyle w:val="Odwoanieintensywne"/>
+        </w:rPr>
+        <w:lastRenderedPageBreak/>
+        <w:t>Schemat blokowy</w:t>
+      </w:r>
+      <w:bookmarkEnd w:id="15"/>
+    </w:p>
+    <w:p>
+      <w:pPr>
+        <w:rPr>
+          <w:lang w:bidi="en-US"/>
+        </w:rPr>
+      </w:pPr>
+    </w:p>
+    <w:p>
+      <w:pPr>
+        <w:jc w:val="center"/>
+        <w:rPr>
+          <w:lang w:bidi="en-US"/>
+        </w:rPr>
+      </w:pPr>
+      <w:r>
+        <w:rPr>
+          <w:noProof/>
+          <w:lang w:bidi="en-US"/>
+        </w:rPr>
+        <w:drawing>
+          <wp:inline distT="0" distB="0" distL="0" distR="0" wp14:anchorId="4151FB63" wp14:editId="6BE6C825">
+            <wp:extent cx="4143375" cy="5534025"/>
+            <wp:effectExtent l="0" t="0" r="9525" b="9525"/>
+            <wp:docPr id="2" name="Obraz 2"/>
+            <wp:cNvGraphicFramePr>
+              <a:graphicFrameLocks xmlns:a="http://schemas.openxmlformats.org/drawingml/2006/main" noChangeAspect="1"/>
+            </wp:cNvGraphicFramePr>
+            <a:graphic xmlns:a="http://schemas.openxmlformats.org/drawingml/2006/main">
+              <a:graphicData uri="http://schemas.openxmlformats.org/drawingml/2006/picture">
+                <pic:pic xmlns:pic="http://schemas.openxmlformats.org/drawingml/2006/picture">
+                  <pic:nvPicPr>
+                    <pic:cNvPr id="2" name="Schemat blokowy.png"/>
+                    <pic:cNvPicPr/>
+                  </pic:nvPicPr>
+                  <pic:blipFill>
+                    <a:blip r:embed="rId13">
+                      <a:extLst>
+                        <a:ext uri="{28A0092B-C50C-407E-A947-70E740481C1C}">
+                          <a14:useLocalDpi xmlns:a14="http://schemas.microsoft.com/office/drawing/2010/main" val="0"/>
+                        </a:ext>
+                      </a:extLst>
+                    </a:blip>
+                    <a:stretch>
+                      <a:fillRect/>
+                    </a:stretch>
+                  </pic:blipFill>
+                  <pic:spPr>
+                    <a:xfrm>
+                      <a:off x="0" y="0"/>
+                      <a:ext cx="4143375" cy="5534025"/>
+                    </a:xfrm>
+                    <a:prstGeom prst="rect">
+                      <a:avLst/>
+                    </a:prstGeom>
+                  </pic:spPr>
+                </pic:pic>
+              </a:graphicData>
+            </a:graphic>
+          </wp:inline>
+        </w:drawing>
+      </w:r>
+    </w:p>
+    <w:p>
+      <w:pPr>
+        <w:jc w:val="center"/>
+        <w:rPr>
+          <w:lang w:bidi="en-US"/>
+        </w:rPr>
+      </w:pPr>
+    </w:p>
+    <w:p>
+      <w:pPr>
+        <w:pStyle w:val="Nagwek2"/>
+        <w:numPr>
+          <w:ilvl w:val="1"/>
+          <w:numId w:val="2"/>
+        </w:numPr>
+        <w:rPr>
           <w:b w:val="0"/>
           <w:bCs w:val="0"/>
           <w:smallCaps/>
@@ -3593,12 +4217,14 @@
           <w:spacing w:val="5"/>
         </w:rPr>
       </w:pPr>
+      <w:bookmarkStart w:id="16" w:name="_Toc55328964"/>
       <w:r>
         <w:rPr>
           <w:rStyle w:val="Odwoanieintensywne"/>
         </w:rPr>
         <w:t>Ograniczenia</w:t>
       </w:r>
+      <w:bookmarkEnd w:id="16"/>
     </w:p>
     <w:p>
       <w:pPr>
@@ -3615,14 +4241,14 @@
           <w:spacing w:val="5"/>
         </w:rPr>
       </w:pPr>
-      <w:bookmarkStart w:id="14" w:name="_Toc55162693"/>
+      <w:bookmarkStart w:id="17" w:name="_Toc55328965"/>
       <w:r>
         <w:rPr>
           <w:rStyle w:val="Odwoanieintensywne"/>
         </w:rPr>
         <w:t>Założenia i zależności</w:t>
       </w:r>
-      <w:bookmarkEnd w:id="14"/>
+      <w:bookmarkEnd w:id="17"/>
     </w:p>
     <w:p>
       <w:pPr>
@@ -3635,14 +4261,14 @@
           <w:rStyle w:val="Odwoanieintensywne"/>
         </w:rPr>
       </w:pPr>
-      <w:bookmarkStart w:id="15" w:name="_Toc55162694"/>
+      <w:bookmarkStart w:id="18" w:name="_Toc55328966"/>
       <w:r>
         <w:rPr>
           <w:rStyle w:val="Odwoanieintensywne"/>
         </w:rPr>
         <w:t>ryzyko projektu</w:t>
       </w:r>
-      <w:bookmarkEnd w:id="15"/>
+      <w:bookmarkEnd w:id="18"/>
     </w:p>
     <w:p>
       <w:pPr>
@@ -3784,13 +4410,8 @@
         </w:rPr>
         <w:t>Awaria serwerów</w:t>
       </w:r>
-    </w:p>
-    <w:p>
-      <w:pPr>
-        <w:rPr>
-          <w:lang w:bidi="en-US"/>
-        </w:rPr>
-      </w:pPr>
+      <w:bookmarkStart w:id="19" w:name="_GoBack"/>
+      <w:bookmarkEnd w:id="19"/>
     </w:p>
     <w:p>
       <w:pPr>
@@ -3807,14 +4428,15 @@
           <w:spacing w:val="5"/>
         </w:rPr>
       </w:pPr>
-      <w:bookmarkStart w:id="16" w:name="_Toc55162695"/>
+      <w:bookmarkStart w:id="20" w:name="_Toc55328967"/>
       <w:r>
         <w:rPr>
           <w:rStyle w:val="Odwoanieintensywne"/>
         </w:rPr>
+        <w:lastRenderedPageBreak/>
         <w:t>Specyfikacja wymagań</w:t>
       </w:r>
-      <w:bookmarkEnd w:id="16"/>
+      <w:bookmarkEnd w:id="20"/>
       <w:r>
         <w:rPr>
           <w:rStyle w:val="Odwoanieintensywne"/>
@@ -3833,14 +4455,14 @@
           <w:rStyle w:val="Odwoanieintensywne"/>
         </w:rPr>
       </w:pPr>
-      <w:bookmarkStart w:id="17" w:name="_Toc55162696"/>
+      <w:bookmarkStart w:id="21" w:name="_Toc55328968"/>
       <w:r>
         <w:rPr>
           <w:rStyle w:val="Odwoanieintensywne"/>
         </w:rPr>
         <w:t>Wymagania funkcjonalne</w:t>
       </w:r>
-      <w:bookmarkEnd w:id="17"/>
+      <w:bookmarkEnd w:id="21"/>
     </w:p>
     <w:p>
       <w:pPr>
@@ -4367,6 +4989,7 @@
           <w:sz w:val="26"/>
           <w:szCs w:val="26"/>
         </w:rPr>
+        <w:lastRenderedPageBreak/>
         <w:t>Mieć możliwość wybrania piętra oraz numeru sali</w:t>
       </w:r>
     </w:p>
@@ -4429,14 +5052,14 @@
           <w:rStyle w:val="Odwoanieintensywne"/>
         </w:rPr>
       </w:pPr>
-      <w:bookmarkStart w:id="18" w:name="_Toc55162697"/>
+      <w:bookmarkStart w:id="22" w:name="_Toc55328969"/>
       <w:r>
         <w:rPr>
           <w:rStyle w:val="Odwoanieintensywne"/>
         </w:rPr>
         <w:t>Wymagania niefunkcjonalne</w:t>
       </w:r>
-      <w:bookmarkEnd w:id="18"/>
+      <w:bookmarkEnd w:id="22"/>
     </w:p>
     <w:p/>
     <w:p>
@@ -4536,7 +5159,6 @@
           <w:sz w:val="26"/>
           <w:szCs w:val="26"/>
         </w:rPr>
-        <w:lastRenderedPageBreak/>
         <w:t>Obsługa bazy danych</w:t>
       </w:r>
     </w:p>
@@ -4578,14 +5200,14 @@
           <w:rStyle w:val="Odwoanieintensywne"/>
         </w:rPr>
       </w:pPr>
-      <w:bookmarkStart w:id="19" w:name="_Toc55162698"/>
+      <w:bookmarkStart w:id="23" w:name="_Toc55328970"/>
       <w:r>
         <w:rPr>
           <w:rStyle w:val="Odwoanieintensywne"/>
         </w:rPr>
         <w:t>analiza wymagań</w:t>
       </w:r>
-      <w:bookmarkEnd w:id="19"/>
+      <w:bookmarkEnd w:id="23"/>
     </w:p>
     <w:p>
       <w:pPr>
@@ -4600,7 +5222,7 @@
       </w:pPr>
     </w:p>
     <w:sectPr>
-      <w:footerReference w:type="default" r:id="rId12"/>
+      <w:footerReference w:type="default" r:id="rId14"/>
       <w:pgSz w:w="11906" w:h="16838"/>
       <w:pgMar w:top="720" w:right="720" w:bottom="720" w:left="720" w:header="708" w:footer="708" w:gutter="0"/>
       <w:cols w:space="708"/>

</xml_diff>

<commit_message>
Realizacja projektu, dokumentacja kodu źródłowego
</commit_message>
<xml_diff>
--- a/dokumentacja/system_rezerwacji_sal_dokumentacja.docx
+++ b/dokumentacja/system_rezerwacji_sal_dokumentacja.docx
@@ -1,6 +1,6 @@
 
 <file path=word/document.xml><?xml version="1.0" encoding="utf-8"?>
-<w:document xmlns:wpc="http://schemas.microsoft.com/office/word/2010/wordprocessingCanvas" xmlns:cx="http://schemas.microsoft.com/office/drawing/2014/chartex" xmlns:cx1="http://schemas.microsoft.com/office/drawing/2015/9/8/chartex" xmlns:cx2="http://schemas.microsoft.com/office/drawing/2015/10/21/chartex" xmlns:cx3="http://schemas.microsoft.com/office/drawing/2016/5/9/chartex" xmlns:cx4="http://schemas.microsoft.com/office/drawing/2016/5/10/chartex" xmlns:cx5="http://schemas.microsoft.com/office/drawing/2016/5/11/chartex" xmlns:cx6="http://schemas.microsoft.com/office/drawing/2016/5/12/chartex" xmlns:cx7="http://schemas.microsoft.com/office/drawing/2016/5/13/chartex" xmlns:cx8="http://schemas.microsoft.com/office/drawing/2016/5/14/chartex" xmlns:mc="http://schemas.openxmlformats.org/markup-compatibility/2006" xmlns:aink="http://schemas.microsoft.com/office/drawing/2016/ink" xmlns:am3d="http://schemas.microsoft.com/office/drawing/2017/model3d" xmlns:o="urn:schemas-microsoft-com:office:office" xmlns:r="http://schemas.openxmlformats.org/officeDocument/2006/relationships" xmlns:m="http://schemas.openxmlformats.org/officeDocument/2006/math" xmlns:v="urn:schemas-microsoft-com:vml" xmlns:wp14="http://schemas.microsoft.com/office/word/2010/wordprocessingDrawing" xmlns:wp="http://schemas.openxmlformats.org/drawingml/2006/wordprocessingDrawing" xmlns:w10="urn:schemas-microsoft-com:office:word" xmlns:w="http://schemas.openxmlformats.org/wordprocessingml/2006/main" xmlns:w14="http://schemas.microsoft.com/office/word/2010/wordml" xmlns:w15="http://schemas.microsoft.com/office/word/2012/wordml" xmlns:w16cid="http://schemas.microsoft.com/office/word/2016/wordml/cid" xmlns:w16se="http://schemas.microsoft.com/office/word/2015/wordml/symex" xmlns:wpg="http://schemas.microsoft.com/office/word/2010/wordprocessingGroup" xmlns:wpi="http://schemas.microsoft.com/office/word/2010/wordprocessingInk" xmlns:wne="http://schemas.microsoft.com/office/word/2006/wordml" xmlns:wps="http://schemas.microsoft.com/office/word/2010/wordprocessingShape" mc:Ignorable="w14 w15 w16se w16cid wp14">
+<w:document xmlns:wpc="http://schemas.microsoft.com/office/word/2010/wordprocessingCanvas" xmlns:cx="http://schemas.microsoft.com/office/drawing/2014/chartex" xmlns:cx1="http://schemas.microsoft.com/office/drawing/2015/9/8/chartex" xmlns:cx2="http://schemas.microsoft.com/office/drawing/2015/10/21/chartex" xmlns:cx3="http://schemas.microsoft.com/office/drawing/2016/5/9/chartex" xmlns:cx4="http://schemas.microsoft.com/office/drawing/2016/5/10/chartex" xmlns:cx5="http://schemas.microsoft.com/office/drawing/2016/5/11/chartex" xmlns:cx6="http://schemas.microsoft.com/office/drawing/2016/5/12/chartex" xmlns:cx7="http://schemas.microsoft.com/office/drawing/2016/5/13/chartex" xmlns:cx8="http://schemas.microsoft.com/office/drawing/2016/5/14/chartex" xmlns:mc="http://schemas.openxmlformats.org/markup-compatibility/2006" xmlns:aink="http://schemas.microsoft.com/office/drawing/2016/ink" xmlns:am3d="http://schemas.microsoft.com/office/drawing/2017/model3d" xmlns:o="urn:schemas-microsoft-com:office:office" xmlns:r="http://schemas.openxmlformats.org/officeDocument/2006/relationships" xmlns:m="http://schemas.openxmlformats.org/officeDocument/2006/math" xmlns:v="urn:schemas-microsoft-com:vml" xmlns:wp14="http://schemas.microsoft.com/office/word/2010/wordprocessingDrawing" xmlns:wp="http://schemas.openxmlformats.org/drawingml/2006/wordprocessingDrawing" xmlns:w10="urn:schemas-microsoft-com:office:word" xmlns:w="http://schemas.openxmlformats.org/wordprocessingml/2006/main" xmlns:w14="http://schemas.microsoft.com/office/word/2010/wordml" xmlns:w15="http://schemas.microsoft.com/office/word/2012/wordml" xmlns:w16cex="http://schemas.microsoft.com/office/word/2018/wordml/cex" xmlns:w16cid="http://schemas.microsoft.com/office/word/2016/wordml/cid" xmlns:w16="http://schemas.microsoft.com/office/word/2018/wordml" xmlns:w16se="http://schemas.microsoft.com/office/word/2015/wordml/symex" xmlns:wpg="http://schemas.microsoft.com/office/word/2010/wordprocessingGroup" xmlns:wpi="http://schemas.microsoft.com/office/word/2010/wordprocessingInk" xmlns:wne="http://schemas.microsoft.com/office/word/2006/wordml" xmlns:wps="http://schemas.microsoft.com/office/word/2010/wordprocessingShape" mc:Ignorable="w14 w15 w16se w16cid w16 w16cex wp14">
   <w:body>
     <w:p>
       <w:pPr>
@@ -235,7 +235,7 @@
         <w:pStyle w:val="Nagwek1"/>
         <w:jc w:val="center"/>
       </w:pPr>
-      <w:bookmarkStart w:id="0" w:name="_Toc57193180"/>
+      <w:bookmarkStart w:id="0" w:name="_Toc58365379"/>
       <w:r>
         <w:lastRenderedPageBreak/>
         <w:t>Metryka dokumentu</w:t>
@@ -1371,6 +1371,147 @@
           </w:p>
         </w:tc>
       </w:tr>
+      <w:tr>
+        <w:trPr>
+          <w:trHeight w:val="409"/>
+        </w:trPr>
+        <w:tc>
+          <w:tcPr>
+            <w:tcW w:w="2235" w:type="dxa"/>
+          </w:tcPr>
+          <w:p>
+            <w:pPr>
+              <w:jc w:val="center"/>
+              <w:rPr>
+                <w:sz w:val="28"/>
+                <w:szCs w:val="28"/>
+                <w:lang w:bidi="en-US"/>
+              </w:rPr>
+            </w:pPr>
+            <w:r>
+              <w:rPr>
+                <w:sz w:val="28"/>
+                <w:szCs w:val="28"/>
+                <w:lang w:bidi="en-US"/>
+              </w:rPr>
+              <w:t>8.12.20</w:t>
+            </w:r>
+          </w:p>
+        </w:tc>
+        <w:tc>
+          <w:tcPr>
+            <w:tcW w:w="2574" w:type="dxa"/>
+          </w:tcPr>
+          <w:p>
+            <w:pPr>
+              <w:jc w:val="center"/>
+              <w:rPr>
+                <w:sz w:val="28"/>
+                <w:szCs w:val="28"/>
+                <w:lang w:bidi="en-US"/>
+              </w:rPr>
+            </w:pPr>
+            <w:r>
+              <w:rPr>
+                <w:sz w:val="28"/>
+                <w:szCs w:val="28"/>
+                <w:lang w:bidi="en-US"/>
+              </w:rPr>
+              <w:t>Jakub Janik,</w:t>
+            </w:r>
+          </w:p>
+          <w:p>
+            <w:pPr>
+              <w:jc w:val="center"/>
+              <w:rPr>
+                <w:sz w:val="28"/>
+                <w:szCs w:val="28"/>
+                <w:lang w:bidi="en-US"/>
+              </w:rPr>
+            </w:pPr>
+            <w:r>
+              <w:rPr>
+                <w:sz w:val="28"/>
+                <w:szCs w:val="28"/>
+                <w:lang w:bidi="en-US"/>
+              </w:rPr>
+              <w:t xml:space="preserve">Weronika </w:t>
+            </w:r>
+            <w:proofErr w:type="spellStart"/>
+            <w:r>
+              <w:rPr>
+                <w:sz w:val="28"/>
+                <w:szCs w:val="28"/>
+                <w:lang w:bidi="en-US"/>
+              </w:rPr>
+              <w:t>Jonczek</w:t>
+            </w:r>
+            <w:proofErr w:type="spellEnd"/>
+          </w:p>
+        </w:tc>
+        <w:tc>
+          <w:tcPr>
+            <w:tcW w:w="1699" w:type="dxa"/>
+          </w:tcPr>
+          <w:p>
+            <w:pPr>
+              <w:jc w:val="center"/>
+              <w:rPr>
+                <w:sz w:val="28"/>
+                <w:szCs w:val="28"/>
+                <w:lang w:bidi="en-US"/>
+              </w:rPr>
+            </w:pPr>
+            <w:r>
+              <w:rPr>
+                <w:sz w:val="28"/>
+                <w:szCs w:val="28"/>
+                <w:lang w:bidi="en-US"/>
+              </w:rPr>
+              <w:t>1.07</w:t>
+            </w:r>
+          </w:p>
+        </w:tc>
+        <w:tc>
+          <w:tcPr>
+            <w:tcW w:w="3935" w:type="dxa"/>
+          </w:tcPr>
+          <w:p>
+            <w:pPr>
+              <w:jc w:val="center"/>
+              <w:rPr>
+                <w:sz w:val="28"/>
+                <w:szCs w:val="28"/>
+                <w:lang w:bidi="en-US"/>
+              </w:rPr>
+            </w:pPr>
+            <w:r>
+              <w:rPr>
+                <w:sz w:val="28"/>
+                <w:szCs w:val="28"/>
+                <w:lang w:bidi="en-US"/>
+              </w:rPr>
+              <w:t>Realizacja projektu, dokumentacja kodu źr</w:t>
+            </w:r>
+            <w:r>
+              <w:rPr>
+                <w:sz w:val="28"/>
+                <w:szCs w:val="28"/>
+                <w:lang w:bidi="en-US"/>
+              </w:rPr>
+              <w:t>ó</w:t>
+            </w:r>
+            <w:r>
+              <w:rPr>
+                <w:sz w:val="28"/>
+                <w:szCs w:val="28"/>
+                <w:lang w:bidi="en-US"/>
+              </w:rPr>
+              <w:t>dłowego</w:t>
+            </w:r>
+          </w:p>
+        </w:tc>
+      </w:tr>
     </w:tbl>
     <w:p>
       <w:pPr>
@@ -1486,9 +1627,8 @@
         <w:pStyle w:val="Nagwek1"/>
         <w:jc w:val="center"/>
       </w:pPr>
-      <w:bookmarkStart w:id="1" w:name="_Toc57193181"/>
-      <w:r>
-        <w:lastRenderedPageBreak/>
+      <w:bookmarkStart w:id="1" w:name="_Toc58365380"/>
+      <w:r>
         <w:t>Przedmowa</w:t>
       </w:r>
       <w:bookmarkEnd w:id="1"/>
@@ -1540,7 +1680,7 @@
         <w:pStyle w:val="Nagwek1"/>
         <w:jc w:val="center"/>
       </w:pPr>
-      <w:bookmarkStart w:id="2" w:name="_Toc57193182"/>
+      <w:bookmarkStart w:id="2" w:name="_Toc58365381"/>
       <w:r>
         <w:t>Spis treści</w:t>
       </w:r>
@@ -1562,7 +1702,6 @@
           <w:docPartUnique/>
         </w:docPartObj>
       </w:sdtPr>
-      <w:sdtEndPr/>
       <w:sdtContent>
         <w:p>
           <w:pPr>
@@ -1589,7 +1728,7 @@
           <w:r>
             <w:fldChar w:fldCharType="separate"/>
           </w:r>
-          <w:hyperlink w:anchor="_Toc57193180" w:history="1">
+          <w:hyperlink w:anchor="_Toc58365379" w:history="1">
             <w:r>
               <w:rPr>
                 <w:rStyle w:val="Hipercze"/>
@@ -1617,7 +1756,7 @@
                 <w:noProof/>
                 <w:webHidden/>
               </w:rPr>
-              <w:instrText xml:space="preserve"> PAGEREF _Toc57193180 \h </w:instrText>
+              <w:instrText xml:space="preserve"> PAGEREF _Toc58365379 \h </w:instrText>
             </w:r>
             <w:r>
               <w:rPr>
@@ -1659,7 +1798,7 @@
               <w:lang w:eastAsia="pl-PL"/>
             </w:rPr>
           </w:pPr>
-          <w:hyperlink w:anchor="_Toc57193181" w:history="1">
+          <w:hyperlink w:anchor="_Toc58365380" w:history="1">
             <w:r>
               <w:rPr>
                 <w:rStyle w:val="Hipercze"/>
@@ -1687,7 +1826,7 @@
                 <w:noProof/>
                 <w:webHidden/>
               </w:rPr>
-              <w:instrText xml:space="preserve"> PAGEREF _Toc57193181 \h </w:instrText>
+              <w:instrText xml:space="preserve"> PAGEREF _Toc58365380 \h </w:instrText>
             </w:r>
             <w:r>
               <w:rPr>
@@ -1729,7 +1868,7 @@
               <w:lang w:eastAsia="pl-PL"/>
             </w:rPr>
           </w:pPr>
-          <w:hyperlink w:anchor="_Toc57193182" w:history="1">
+          <w:hyperlink w:anchor="_Toc58365381" w:history="1">
             <w:r>
               <w:rPr>
                 <w:rStyle w:val="Hipercze"/>
@@ -1757,7 +1896,7 @@
                 <w:noProof/>
                 <w:webHidden/>
               </w:rPr>
-              <w:instrText xml:space="preserve"> PAGEREF _Toc57193182 \h </w:instrText>
+              <w:instrText xml:space="preserve"> PAGEREF _Toc58365381 \h </w:instrText>
             </w:r>
             <w:r>
               <w:rPr>
@@ -1800,7 +1939,7 @@
               <w:lang w:eastAsia="pl-PL"/>
             </w:rPr>
           </w:pPr>
-          <w:hyperlink w:anchor="_Toc57193183" w:history="1">
+          <w:hyperlink w:anchor="_Toc58365382" w:history="1">
             <w:r>
               <w:rPr>
                 <w:rStyle w:val="Hipercze"/>
@@ -1847,7 +1986,7 @@
                 <w:noProof/>
                 <w:webHidden/>
               </w:rPr>
-              <w:instrText xml:space="preserve"> PAGEREF _Toc57193183 \h </w:instrText>
+              <w:instrText xml:space="preserve"> PAGEREF _Toc58365382 \h </w:instrText>
             </w:r>
             <w:r>
               <w:rPr>
@@ -1890,7 +2029,7 @@
               <w:lang w:eastAsia="pl-PL"/>
             </w:rPr>
           </w:pPr>
-          <w:hyperlink w:anchor="_Toc57193184" w:history="1">
+          <w:hyperlink w:anchor="_Toc58365383" w:history="1">
             <w:r>
               <w:rPr>
                 <w:rStyle w:val="Hipercze"/>
@@ -1937,7 +2076,7 @@
                 <w:noProof/>
                 <w:webHidden/>
               </w:rPr>
-              <w:instrText xml:space="preserve"> PAGEREF _Toc57193184 \h </w:instrText>
+              <w:instrText xml:space="preserve"> PAGEREF _Toc58365383 \h </w:instrText>
             </w:r>
             <w:r>
               <w:rPr>
@@ -1980,7 +2119,7 @@
               <w:lang w:eastAsia="pl-PL"/>
             </w:rPr>
           </w:pPr>
-          <w:hyperlink w:anchor="_Toc57193185" w:history="1">
+          <w:hyperlink w:anchor="_Toc58365384" w:history="1">
             <w:r>
               <w:rPr>
                 <w:rStyle w:val="Hipercze"/>
@@ -2027,7 +2166,7 @@
                 <w:noProof/>
                 <w:webHidden/>
               </w:rPr>
-              <w:instrText xml:space="preserve"> PAGEREF _Toc57193185 \h </w:instrText>
+              <w:instrText xml:space="preserve"> PAGEREF _Toc58365384 \h </w:instrText>
             </w:r>
             <w:r>
               <w:rPr>
@@ -2070,7 +2209,7 @@
               <w:lang w:eastAsia="pl-PL"/>
             </w:rPr>
           </w:pPr>
-          <w:hyperlink w:anchor="_Toc57193186" w:history="1">
+          <w:hyperlink w:anchor="_Toc58365385" w:history="1">
             <w:r>
               <w:rPr>
                 <w:rStyle w:val="Hipercze"/>
@@ -2117,7 +2256,7 @@
                 <w:noProof/>
                 <w:webHidden/>
               </w:rPr>
-              <w:instrText xml:space="preserve"> PAGEREF _Toc57193186 \h </w:instrText>
+              <w:instrText xml:space="preserve"> PAGEREF _Toc58365385 \h </w:instrText>
             </w:r>
             <w:r>
               <w:rPr>
@@ -2160,7 +2299,7 @@
               <w:lang w:eastAsia="pl-PL"/>
             </w:rPr>
           </w:pPr>
-          <w:hyperlink w:anchor="_Toc57193187" w:history="1">
+          <w:hyperlink w:anchor="_Toc58365386" w:history="1">
             <w:r>
               <w:rPr>
                 <w:rStyle w:val="Hipercze"/>
@@ -2207,7 +2346,7 @@
                 <w:noProof/>
                 <w:webHidden/>
               </w:rPr>
-              <w:instrText xml:space="preserve"> PAGEREF _Toc57193187 \h </w:instrText>
+              <w:instrText xml:space="preserve"> PAGEREF _Toc58365386 \h </w:instrText>
             </w:r>
             <w:r>
               <w:rPr>
@@ -2250,7 +2389,7 @@
               <w:lang w:eastAsia="pl-PL"/>
             </w:rPr>
           </w:pPr>
-          <w:hyperlink w:anchor="_Toc57193188" w:history="1">
+          <w:hyperlink w:anchor="_Toc58365387" w:history="1">
             <w:r>
               <w:rPr>
                 <w:rStyle w:val="Hipercze"/>
@@ -2297,7 +2436,7 @@
                 <w:noProof/>
                 <w:webHidden/>
               </w:rPr>
-              <w:instrText xml:space="preserve"> PAGEREF _Toc57193188 \h </w:instrText>
+              <w:instrText xml:space="preserve"> PAGEREF _Toc58365387 \h </w:instrText>
             </w:r>
             <w:r>
               <w:rPr>
@@ -2340,7 +2479,7 @@
               <w:lang w:eastAsia="pl-PL"/>
             </w:rPr>
           </w:pPr>
-          <w:hyperlink w:anchor="_Toc57193189" w:history="1">
+          <w:hyperlink w:anchor="_Toc58365388" w:history="1">
             <w:r>
               <w:rPr>
                 <w:rStyle w:val="Hipercze"/>
@@ -2387,7 +2526,7 @@
                 <w:noProof/>
                 <w:webHidden/>
               </w:rPr>
-              <w:instrText xml:space="preserve"> PAGEREF _Toc57193189 \h </w:instrText>
+              <w:instrText xml:space="preserve"> PAGEREF _Toc58365388 \h </w:instrText>
             </w:r>
             <w:r>
               <w:rPr>
@@ -2430,7 +2569,7 @@
               <w:lang w:eastAsia="pl-PL"/>
             </w:rPr>
           </w:pPr>
-          <w:hyperlink w:anchor="_Toc57193190" w:history="1">
+          <w:hyperlink w:anchor="_Toc58365389" w:history="1">
             <w:r>
               <w:rPr>
                 <w:rStyle w:val="Hipercze"/>
@@ -2477,7 +2616,7 @@
                 <w:noProof/>
                 <w:webHidden/>
               </w:rPr>
-              <w:instrText xml:space="preserve"> PAGEREF _Toc57193190 \h </w:instrText>
+              <w:instrText xml:space="preserve"> PAGEREF _Toc58365389 \h </w:instrText>
             </w:r>
             <w:r>
               <w:rPr>
@@ -2520,7 +2659,7 @@
               <w:lang w:eastAsia="pl-PL"/>
             </w:rPr>
           </w:pPr>
-          <w:hyperlink w:anchor="_Toc57193191" w:history="1">
+          <w:hyperlink w:anchor="_Toc58365390" w:history="1">
             <w:r>
               <w:rPr>
                 <w:rStyle w:val="Hipercze"/>
@@ -2567,7 +2706,7 @@
                 <w:noProof/>
                 <w:webHidden/>
               </w:rPr>
-              <w:instrText xml:space="preserve"> PAGEREF _Toc57193191 \h </w:instrText>
+              <w:instrText xml:space="preserve"> PAGEREF _Toc58365390 \h </w:instrText>
             </w:r>
             <w:r>
               <w:rPr>
@@ -2610,7 +2749,7 @@
               <w:lang w:eastAsia="pl-PL"/>
             </w:rPr>
           </w:pPr>
-          <w:hyperlink w:anchor="_Toc57193192" w:history="1">
+          <w:hyperlink w:anchor="_Toc58365391" w:history="1">
             <w:r>
               <w:rPr>
                 <w:rStyle w:val="Hipercze"/>
@@ -2657,7 +2796,7 @@
                 <w:noProof/>
                 <w:webHidden/>
               </w:rPr>
-              <w:instrText xml:space="preserve"> PAGEREF _Toc57193192 \h </w:instrText>
+              <w:instrText xml:space="preserve"> PAGEREF _Toc58365391 \h </w:instrText>
             </w:r>
             <w:r>
               <w:rPr>
@@ -2677,7 +2816,7 @@
                 <w:noProof/>
                 <w:webHidden/>
               </w:rPr>
-              <w:t>8</w:t>
+              <w:t>9</w:t>
             </w:r>
             <w:r>
               <w:rPr>
@@ -2700,7 +2839,7 @@
               <w:lang w:eastAsia="pl-PL"/>
             </w:rPr>
           </w:pPr>
-          <w:hyperlink w:anchor="_Toc57193193" w:history="1">
+          <w:hyperlink w:anchor="_Toc58365392" w:history="1">
             <w:r>
               <w:rPr>
                 <w:rStyle w:val="Hipercze"/>
@@ -2747,7 +2886,7 @@
                 <w:noProof/>
                 <w:webHidden/>
               </w:rPr>
-              <w:instrText xml:space="preserve"> PAGEREF _Toc57193193 \h </w:instrText>
+              <w:instrText xml:space="preserve"> PAGEREF _Toc58365392 \h </w:instrText>
             </w:r>
             <w:r>
               <w:rPr>
@@ -2767,7 +2906,7 @@
                 <w:noProof/>
                 <w:webHidden/>
               </w:rPr>
-              <w:t>8</w:t>
+              <w:t>9</w:t>
             </w:r>
             <w:r>
               <w:rPr>
@@ -2790,7 +2929,7 @@
               <w:lang w:eastAsia="pl-PL"/>
             </w:rPr>
           </w:pPr>
-          <w:hyperlink w:anchor="_Toc57193194" w:history="1">
+          <w:hyperlink w:anchor="_Toc58365393" w:history="1">
             <w:r>
               <w:rPr>
                 <w:rStyle w:val="Hipercze"/>
@@ -2837,7 +2976,7 @@
                 <w:noProof/>
                 <w:webHidden/>
               </w:rPr>
-              <w:instrText xml:space="preserve"> PAGEREF _Toc57193194 \h </w:instrText>
+              <w:instrText xml:space="preserve"> PAGEREF _Toc58365393 \h </w:instrText>
             </w:r>
             <w:r>
               <w:rPr>
@@ -2857,7 +2996,7 @@
                 <w:noProof/>
                 <w:webHidden/>
               </w:rPr>
-              <w:t>9</w:t>
+              <w:t>10</w:t>
             </w:r>
             <w:r>
               <w:rPr>
@@ -2880,7 +3019,7 @@
               <w:lang w:eastAsia="pl-PL"/>
             </w:rPr>
           </w:pPr>
-          <w:hyperlink w:anchor="_Toc57193195" w:history="1">
+          <w:hyperlink w:anchor="_Toc58365394" w:history="1">
             <w:r>
               <w:rPr>
                 <w:rStyle w:val="Hipercze"/>
@@ -2927,7 +3066,7 @@
                 <w:noProof/>
                 <w:webHidden/>
               </w:rPr>
-              <w:instrText xml:space="preserve"> PAGEREF _Toc57193195 \h </w:instrText>
+              <w:instrText xml:space="preserve"> PAGEREF _Toc58365394 \h </w:instrText>
             </w:r>
             <w:r>
               <w:rPr>
@@ -2947,7 +3086,7 @@
                 <w:noProof/>
                 <w:webHidden/>
               </w:rPr>
-              <w:t>10</w:t>
+              <w:t>11</w:t>
             </w:r>
             <w:r>
               <w:rPr>
@@ -2970,7 +3109,7 @@
               <w:lang w:eastAsia="pl-PL"/>
             </w:rPr>
           </w:pPr>
-          <w:hyperlink w:anchor="_Toc57193196" w:history="1">
+          <w:hyperlink w:anchor="_Toc58365395" w:history="1">
             <w:r>
               <w:rPr>
                 <w:rStyle w:val="Hipercze"/>
@@ -3017,7 +3156,7 @@
                 <w:noProof/>
                 <w:webHidden/>
               </w:rPr>
-              <w:instrText xml:space="preserve"> PAGEREF _Toc57193196 \h </w:instrText>
+              <w:instrText xml:space="preserve"> PAGEREF _Toc58365395 \h </w:instrText>
             </w:r>
             <w:r>
               <w:rPr>
@@ -3037,7 +3176,7 @@
                 <w:noProof/>
                 <w:webHidden/>
               </w:rPr>
-              <w:t>10</w:t>
+              <w:t>11</w:t>
             </w:r>
             <w:r>
               <w:rPr>
@@ -3060,7 +3199,7 @@
               <w:lang w:eastAsia="pl-PL"/>
             </w:rPr>
           </w:pPr>
-          <w:hyperlink w:anchor="_Toc57193197" w:history="1">
+          <w:hyperlink w:anchor="_Toc58365396" w:history="1">
             <w:r>
               <w:rPr>
                 <w:rStyle w:val="Hipercze"/>
@@ -3107,7 +3246,7 @@
                 <w:noProof/>
                 <w:webHidden/>
               </w:rPr>
-              <w:instrText xml:space="preserve"> PAGEREF _Toc57193197 \h </w:instrText>
+              <w:instrText xml:space="preserve"> PAGEREF _Toc58365396 \h </w:instrText>
             </w:r>
             <w:r>
               <w:rPr>
@@ -3127,7 +3266,7 @@
                 <w:noProof/>
                 <w:webHidden/>
               </w:rPr>
-              <w:t>12</w:t>
+              <w:t>13</w:t>
             </w:r>
             <w:r>
               <w:rPr>
@@ -3150,7 +3289,7 @@
               <w:lang w:eastAsia="pl-PL"/>
             </w:rPr>
           </w:pPr>
-          <w:hyperlink w:anchor="_Toc57193198" w:history="1">
+          <w:hyperlink w:anchor="_Toc58365397" w:history="1">
             <w:r>
               <w:rPr>
                 <w:rStyle w:val="Hipercze"/>
@@ -3197,7 +3336,7 @@
                 <w:noProof/>
                 <w:webHidden/>
               </w:rPr>
-              <w:instrText xml:space="preserve"> PAGEREF _Toc57193198 \h </w:instrText>
+              <w:instrText xml:space="preserve"> PAGEREF _Toc58365397 \h </w:instrText>
             </w:r>
             <w:r>
               <w:rPr>
@@ -3217,7 +3356,7 @@
                 <w:noProof/>
                 <w:webHidden/>
               </w:rPr>
-              <w:t>12</w:t>
+              <w:t>13</w:t>
             </w:r>
             <w:r>
               <w:rPr>
@@ -3240,7 +3379,7 @@
               <w:lang w:eastAsia="pl-PL"/>
             </w:rPr>
           </w:pPr>
-          <w:hyperlink w:anchor="_Toc57193199" w:history="1">
+          <w:hyperlink w:anchor="_Toc58365398" w:history="1">
             <w:r>
               <w:rPr>
                 <w:rStyle w:val="Hipercze"/>
@@ -3287,7 +3426,7 @@
                 <w:noProof/>
                 <w:webHidden/>
               </w:rPr>
-              <w:instrText xml:space="preserve"> PAGEREF _Toc57193199 \h </w:instrText>
+              <w:instrText xml:space="preserve"> PAGEREF _Toc58365398 \h </w:instrText>
             </w:r>
             <w:r>
               <w:rPr>
@@ -3307,7 +3446,7 @@
                 <w:noProof/>
                 <w:webHidden/>
               </w:rPr>
-              <w:t>13</w:t>
+              <w:t>14</w:t>
             </w:r>
             <w:r>
               <w:rPr>
@@ -3322,6 +3461,7 @@
           <w:pPr>
             <w:pStyle w:val="Spistreci2"/>
             <w:tabs>
+              <w:tab w:val="left" w:pos="660"/>
               <w:tab w:val="right" w:leader="dot" w:pos="10456"/>
             </w:tabs>
             <w:rPr>
@@ -3329,7 +3469,7 @@
               <w:lang w:eastAsia="pl-PL"/>
             </w:rPr>
           </w:pPr>
-          <w:hyperlink w:anchor="_Toc57193200" w:history="1">
+          <w:hyperlink w:anchor="_Toc58365399" w:history="1">
             <w:r>
               <w:rPr>
                 <w:rStyle w:val="Hipercze"/>
@@ -3338,17 +3478,34 @@
                 <w:spacing w:val="5"/>
                 <w:lang w:bidi="en-US"/>
               </w:rPr>
-              <w:t>4.2  zabezpieczenia</w:t>
-            </w:r>
-            <w:r>
-              <w:rPr>
-                <w:noProof/>
-                <w:webHidden/>
+              <w:t>4.</w:t>
+            </w:r>
+            <w:r>
+              <w:rPr>
+                <w:noProof/>
+                <w:lang w:eastAsia="pl-PL"/>
               </w:rPr>
               <w:tab/>
             </w:r>
             <w:r>
               <w:rPr>
+                <w:rStyle w:val="Hipercze"/>
+                <w:smallCaps/>
+                <w:noProof/>
+                <w:spacing w:val="5"/>
+                <w:lang w:bidi="en-US"/>
+              </w:rPr>
+              <w:t>Projekt architektoniczny aplikacji.</w:t>
+            </w:r>
+            <w:r>
+              <w:rPr>
+                <w:noProof/>
+                <w:webHidden/>
+              </w:rPr>
+              <w:tab/>
+            </w:r>
+            <w:r>
+              <w:rPr>
                 <w:noProof/>
                 <w:webHidden/>
               </w:rPr>
@@ -3359,7 +3516,7 @@
                 <w:noProof/>
                 <w:webHidden/>
               </w:rPr>
-              <w:instrText xml:space="preserve"> PAGEREF _Toc57193200 \h </w:instrText>
+              <w:instrText xml:space="preserve"> PAGEREF _Toc58365399 \h </w:instrText>
             </w:r>
             <w:r>
               <w:rPr>
@@ -3380,6 +3537,236 @@
                 <w:webHidden/>
               </w:rPr>
               <w:t>15</w:t>
+            </w:r>
+            <w:r>
+              <w:rPr>
+                <w:noProof/>
+                <w:webHidden/>
+              </w:rPr>
+              <w:fldChar w:fldCharType="end"/>
+            </w:r>
+          </w:hyperlink>
+        </w:p>
+        <w:p>
+          <w:pPr>
+            <w:pStyle w:val="Spistreci1"/>
+            <w:tabs>
+              <w:tab w:val="left" w:pos="440"/>
+              <w:tab w:val="right" w:leader="dot" w:pos="10456"/>
+            </w:tabs>
+            <w:rPr>
+              <w:noProof/>
+              <w:lang w:eastAsia="pl-PL"/>
+            </w:rPr>
+          </w:pPr>
+          <w:hyperlink w:anchor="_Toc58365400" w:history="1">
+            <w:r>
+              <w:rPr>
+                <w:rStyle w:val="Hipercze"/>
+                <w:smallCaps/>
+                <w:noProof/>
+                <w:spacing w:val="5"/>
+                <w:lang w:bidi="en-US"/>
+              </w:rPr>
+              <w:t>5.</w:t>
+            </w:r>
+            <w:r>
+              <w:rPr>
+                <w:noProof/>
+                <w:lang w:eastAsia="pl-PL"/>
+              </w:rPr>
+              <w:tab/>
+            </w:r>
+            <w:r>
+              <w:rPr>
+                <w:rStyle w:val="Hipercze"/>
+                <w:smallCaps/>
+                <w:noProof/>
+                <w:spacing w:val="5"/>
+                <w:lang w:bidi="en-US"/>
+              </w:rPr>
+              <w:t>Realizacja projektu</w:t>
+            </w:r>
+            <w:r>
+              <w:rPr>
+                <w:noProof/>
+                <w:webHidden/>
+              </w:rPr>
+              <w:tab/>
+            </w:r>
+            <w:r>
+              <w:rPr>
+                <w:noProof/>
+                <w:webHidden/>
+              </w:rPr>
+              <w:fldChar w:fldCharType="begin"/>
+            </w:r>
+            <w:r>
+              <w:rPr>
+                <w:noProof/>
+                <w:webHidden/>
+              </w:rPr>
+              <w:instrText xml:space="preserve"> PAGEREF _Toc58365400 \h </w:instrText>
+            </w:r>
+            <w:r>
+              <w:rPr>
+                <w:noProof/>
+                <w:webHidden/>
+              </w:rPr>
+            </w:r>
+            <w:r>
+              <w:rPr>
+                <w:noProof/>
+                <w:webHidden/>
+              </w:rPr>
+              <w:fldChar w:fldCharType="separate"/>
+            </w:r>
+            <w:r>
+              <w:rPr>
+                <w:noProof/>
+                <w:webHidden/>
+              </w:rPr>
+              <w:t>18</w:t>
+            </w:r>
+            <w:r>
+              <w:rPr>
+                <w:noProof/>
+                <w:webHidden/>
+              </w:rPr>
+              <w:fldChar w:fldCharType="end"/>
+            </w:r>
+          </w:hyperlink>
+        </w:p>
+        <w:p>
+          <w:pPr>
+            <w:pStyle w:val="Spistreci3"/>
+            <w:tabs>
+              <w:tab w:val="right" w:leader="dot" w:pos="10456"/>
+            </w:tabs>
+            <w:rPr>
+              <w:noProof/>
+            </w:rPr>
+          </w:pPr>
+          <w:hyperlink w:anchor="_Toc58365401" w:history="1">
+            <w:r>
+              <w:rPr>
+                <w:rStyle w:val="Hipercze"/>
+                <w:smallCaps/>
+                <w:noProof/>
+                <w:spacing w:val="5"/>
+              </w:rPr>
+              <w:t>5.1 Dokumentacja kodu źródłowego</w:t>
+            </w:r>
+            <w:r>
+              <w:rPr>
+                <w:noProof/>
+                <w:webHidden/>
+              </w:rPr>
+              <w:tab/>
+            </w:r>
+            <w:r>
+              <w:rPr>
+                <w:noProof/>
+                <w:webHidden/>
+              </w:rPr>
+              <w:fldChar w:fldCharType="begin"/>
+            </w:r>
+            <w:r>
+              <w:rPr>
+                <w:noProof/>
+                <w:webHidden/>
+              </w:rPr>
+              <w:instrText xml:space="preserve"> PAGEREF _Toc58365401 \h </w:instrText>
+            </w:r>
+            <w:r>
+              <w:rPr>
+                <w:noProof/>
+                <w:webHidden/>
+              </w:rPr>
+            </w:r>
+            <w:r>
+              <w:rPr>
+                <w:noProof/>
+                <w:webHidden/>
+              </w:rPr>
+              <w:fldChar w:fldCharType="separate"/>
+            </w:r>
+            <w:r>
+              <w:rPr>
+                <w:noProof/>
+                <w:webHidden/>
+              </w:rPr>
+              <w:t>18</w:t>
+            </w:r>
+            <w:r>
+              <w:rPr>
+                <w:noProof/>
+                <w:webHidden/>
+              </w:rPr>
+              <w:fldChar w:fldCharType="end"/>
+            </w:r>
+          </w:hyperlink>
+        </w:p>
+        <w:p>
+          <w:pPr>
+            <w:pStyle w:val="Spistreci3"/>
+            <w:tabs>
+              <w:tab w:val="right" w:leader="dot" w:pos="10456"/>
+            </w:tabs>
+            <w:rPr>
+              <w:noProof/>
+            </w:rPr>
+          </w:pPr>
+          <w:hyperlink w:anchor="_Toc58365402" w:history="1">
+            <w:r>
+              <w:rPr>
+                <w:rStyle w:val="Hipercze"/>
+                <w:smallCaps/>
+                <w:noProof/>
+                <w:spacing w:val="5"/>
+              </w:rPr>
+              <w:t>5.2. Screeny z realizacją aplikacji</w:t>
+            </w:r>
+            <w:r>
+              <w:rPr>
+                <w:noProof/>
+                <w:webHidden/>
+              </w:rPr>
+              <w:tab/>
+            </w:r>
+            <w:r>
+              <w:rPr>
+                <w:noProof/>
+                <w:webHidden/>
+              </w:rPr>
+              <w:fldChar w:fldCharType="begin"/>
+            </w:r>
+            <w:r>
+              <w:rPr>
+                <w:noProof/>
+                <w:webHidden/>
+              </w:rPr>
+              <w:instrText xml:space="preserve"> PAGEREF _Toc58365402 \h </w:instrText>
+            </w:r>
+            <w:r>
+              <w:rPr>
+                <w:noProof/>
+                <w:webHidden/>
+              </w:rPr>
+            </w:r>
+            <w:r>
+              <w:rPr>
+                <w:noProof/>
+                <w:webHidden/>
+              </w:rPr>
+              <w:fldChar w:fldCharType="separate"/>
+            </w:r>
+            <w:r>
+              <w:rPr>
+                <w:noProof/>
+                <w:webHidden/>
+              </w:rPr>
+              <w:t>19</w:t>
             </w:r>
             <w:r>
               <w:rPr>
@@ -3396,6 +3783,7 @@
               <w:b/>
               <w:bCs/>
             </w:rPr>
+            <w:lastRenderedPageBreak/>
             <w:fldChar w:fldCharType="end"/>
           </w:r>
         </w:p>
@@ -3426,12 +3814,11 @@
           <w:rStyle w:val="Odwoanieintensywne"/>
         </w:rPr>
       </w:pPr>
-      <w:bookmarkStart w:id="3" w:name="_Toc57193183"/>
+      <w:bookmarkStart w:id="3" w:name="_Toc58365382"/>
       <w:r>
         <w:rPr>
           <w:rStyle w:val="Odwoanieintensywne"/>
         </w:rPr>
-        <w:lastRenderedPageBreak/>
         <w:t>Wprowadzenie</w:t>
       </w:r>
       <w:bookmarkEnd w:id="3"/>
@@ -3453,7 +3840,7 @@
           <w:rStyle w:val="Odwoanieintensywne"/>
         </w:rPr>
       </w:pPr>
-      <w:bookmarkStart w:id="4" w:name="_Toc57193184"/>
+      <w:bookmarkStart w:id="4" w:name="_Toc58365383"/>
       <w:r>
         <w:rPr>
           <w:rStyle w:val="Odwoanieintensywne"/>
@@ -3501,7 +3888,31 @@
           <w:szCs w:val="26"/>
           <w:lang w:bidi="en-US"/>
         </w:rPr>
-        <w:t xml:space="preserve">. Ukazanie podstawowych funkcji oraz specyfikacji wymagań. Ma przedstawić jak będzie funkcjonował system rezerwacji </w:t>
+        <w:t xml:space="preserve"> na uczelni</w:t>
+      </w:r>
+      <w:r>
+        <w:rPr>
+          <w:sz w:val="26"/>
+          <w:szCs w:val="26"/>
+          <w:lang w:bidi="en-US"/>
+        </w:rPr>
+        <w:t xml:space="preserve">. Ukazanie podstawowych funkcji oraz specyfikacji wymagań. Ma przedstawić </w:t>
+      </w:r>
+      <w:r>
+        <w:rPr>
+          <w:sz w:val="26"/>
+          <w:szCs w:val="26"/>
+          <w:lang w:bidi="en-US"/>
+        </w:rPr>
+        <w:t xml:space="preserve">oraz opisać </w:t>
+      </w:r>
+      <w:r>
+        <w:rPr>
+          <w:sz w:val="26"/>
+          <w:szCs w:val="26"/>
+          <w:lang w:bidi="en-US"/>
+        </w:rPr>
+        <w:t xml:space="preserve">jak będzie funkcjonował system rezerwacji </w:t>
       </w:r>
       <w:proofErr w:type="spellStart"/>
       <w:r>
@@ -3540,7 +3951,7 @@
           <w:rStyle w:val="Odwoanieintensywne"/>
         </w:rPr>
       </w:pPr>
-      <w:bookmarkStart w:id="5" w:name="_Toc57193185"/>
+      <w:bookmarkStart w:id="5" w:name="_Toc58365384"/>
       <w:r>
         <w:rPr>
           <w:rStyle w:val="Odwoanieintensywne"/>
@@ -3609,7 +4020,7 @@
           <w:rStyle w:val="Odwoanieintensywne"/>
         </w:rPr>
       </w:pPr>
-      <w:bookmarkStart w:id="6" w:name="_Toc57193186"/>
+      <w:bookmarkStart w:id="6" w:name="_Toc58365385"/>
       <w:r>
         <w:rPr>
           <w:rStyle w:val="Odwoanieintensywne"/>
@@ -3776,7 +4187,7 @@
           <w:rStyle w:val="Odwoanieintensywne"/>
         </w:rPr>
       </w:pPr>
-      <w:bookmarkStart w:id="7" w:name="_Toc57193187"/>
+      <w:bookmarkStart w:id="7" w:name="_Toc58365386"/>
       <w:r>
         <w:rPr>
           <w:rStyle w:val="Odwoanieintensywne"/>
@@ -3802,7 +4213,7 @@
           <w:rStyle w:val="Odwoanieintensywne"/>
         </w:rPr>
       </w:pPr>
-      <w:bookmarkStart w:id="8" w:name="_Toc57193188"/>
+      <w:bookmarkStart w:id="8" w:name="_Toc58365387"/>
       <w:r>
         <w:rPr>
           <w:rStyle w:val="Odwoanieintensywne"/>
@@ -3832,7 +4243,23 @@
           <w:szCs w:val="26"/>
           <w:lang w:bidi="en-US"/>
         </w:rPr>
-        <w:t xml:space="preserve">Perspektywą produktu jest stworzenie </w:t>
+        <w:t>Perspektywą produktu jest stworzenie system</w:t>
+      </w:r>
+      <w:r>
+        <w:rPr>
+          <w:sz w:val="26"/>
+          <w:szCs w:val="26"/>
+          <w:lang w:bidi="en-US"/>
+        </w:rPr>
+        <w:t>u</w:t>
+      </w:r>
+      <w:r>
+        <w:rPr>
+          <w:sz w:val="26"/>
+          <w:szCs w:val="26"/>
+          <w:lang w:bidi="en-US"/>
+        </w:rPr>
+        <w:t xml:space="preserve"> rezerwacji </w:t>
       </w:r>
       <w:proofErr w:type="spellStart"/>
       <w:r>
@@ -3841,15 +4268,7 @@
           <w:szCs w:val="26"/>
           <w:lang w:bidi="en-US"/>
         </w:rPr>
-        <w:t>systemy</w:t>
-      </w:r>
-      <w:r>
-        <w:rPr>
-          <w:sz w:val="26"/>
-          <w:szCs w:val="26"/>
-          <w:lang w:bidi="en-US"/>
-        </w:rPr>
-        <w:t>u</w:t>
+        <w:t>sal</w:t>
       </w:r>
       <w:proofErr w:type="spellEnd"/>
       <w:r>
@@ -3858,24 +4277,6 @@
           <w:szCs w:val="26"/>
           <w:lang w:bidi="en-US"/>
         </w:rPr>
-        <w:t xml:space="preserve"> rezerwacji </w:t>
-      </w:r>
-      <w:proofErr w:type="spellStart"/>
-      <w:r>
-        <w:rPr>
-          <w:sz w:val="26"/>
-          <w:szCs w:val="26"/>
-          <w:lang w:bidi="en-US"/>
-        </w:rPr>
-        <w:t>sal</w:t>
-      </w:r>
-      <w:proofErr w:type="spellEnd"/>
-      <w:r>
-        <w:rPr>
-          <w:sz w:val="26"/>
-          <w:szCs w:val="26"/>
-          <w:lang w:bidi="en-US"/>
-        </w:rPr>
         <w:t xml:space="preserve"> w formie strony internetowej. System ten umożliwiać będzie sprawne rezerwowanie </w:t>
       </w:r>
       <w:r>
@@ -3892,16 +4293,7 @@
           <w:szCs w:val="26"/>
           <w:lang w:bidi="en-US"/>
         </w:rPr>
-        <w:t xml:space="preserve"> przez pracowników uczelni, jak i przez studentów. Będzie umożliwiał szybkie informowanie o ewentualnych problemach w </w:t>
-      </w:r>
-      <w:r>
-        <w:rPr>
-          <w:sz w:val="26"/>
-          <w:szCs w:val="26"/>
-          <w:lang w:bidi="en-US"/>
-        </w:rPr>
-        <w:lastRenderedPageBreak/>
-        <w:t>rezerwacji ( wcześniejsze zajęcie sali )</w:t>
+        <w:t xml:space="preserve"> przez pracowników uczelni, jak i przez studentów. Będzie umożliwiał szybkie informowanie o ewentualnych problemach w rezerwacji ( wcześniejsze zajęcie sali )</w:t>
       </w:r>
       <w:r>
         <w:rPr>
@@ -3932,7 +4324,7 @@
           <w:rStyle w:val="Odwoanieintensywne"/>
         </w:rPr>
       </w:pPr>
-      <w:bookmarkStart w:id="9" w:name="_Toc57193189"/>
+      <w:bookmarkStart w:id="9" w:name="_Toc58365388"/>
       <w:r>
         <w:rPr>
           <w:rStyle w:val="Odwoanieintensywne"/>
@@ -3985,7 +4377,7 @@
           <w:rStyle w:val="Odwoanieintensywne"/>
         </w:rPr>
       </w:pPr>
-      <w:bookmarkStart w:id="10" w:name="_Toc57193190"/>
+      <w:bookmarkStart w:id="10" w:name="_Toc58365389"/>
       <w:r>
         <w:rPr>
           <w:rStyle w:val="Odwoanieintensywne"/>
@@ -4237,12 +4629,11 @@
           <w:rStyle w:val="Odwoanieintensywne"/>
         </w:rPr>
       </w:pPr>
-      <w:bookmarkStart w:id="11" w:name="_Toc57193191"/>
+      <w:bookmarkStart w:id="11" w:name="_Toc58365390"/>
       <w:r>
         <w:rPr>
           <w:rStyle w:val="Odwoanieintensywne"/>
         </w:rPr>
-        <w:lastRenderedPageBreak/>
         <w:t>Aktorzy</w:t>
       </w:r>
       <w:bookmarkEnd w:id="11"/>
@@ -4321,6 +4712,7 @@
           <w:noProof/>
           <w:lang w:bidi="en-US"/>
         </w:rPr>
+        <w:lastRenderedPageBreak/>
         <w:drawing>
           <wp:inline distT="0" distB="0" distL="0" distR="0" wp14:anchorId="5D64251D" wp14:editId="17F50E08">
             <wp:extent cx="4124325" cy="4581525"/>
@@ -4509,7 +4901,7 @@
           <w:rStyle w:val="Odwoanieintensywne"/>
         </w:rPr>
       </w:pPr>
-      <w:bookmarkStart w:id="12" w:name="_Toc57193192"/>
+      <w:bookmarkStart w:id="12" w:name="_Toc58365391"/>
       <w:r>
         <w:rPr>
           <w:rStyle w:val="Odwoanieintensywne"/>
@@ -4600,7 +4992,7 @@
           <w:rStyle w:val="Odwoanieintensywne"/>
         </w:rPr>
       </w:pPr>
-      <w:bookmarkStart w:id="13" w:name="_Toc57193193"/>
+      <w:bookmarkStart w:id="13" w:name="_Toc58365392"/>
       <w:r>
         <w:rPr>
           <w:rStyle w:val="Odwoanieintensywne"/>
@@ -4761,7 +5153,7 @@
           <w:rStyle w:val="Odwoanieintensywne"/>
         </w:rPr>
       </w:pPr>
-      <w:bookmarkStart w:id="14" w:name="_Toc57193194"/>
+      <w:bookmarkStart w:id="14" w:name="_Toc58365393"/>
       <w:r>
         <w:rPr>
           <w:rStyle w:val="Odwoanieintensywne"/>
@@ -4947,7 +5339,7 @@
           <w:rStyle w:val="Odwoanieintensywne"/>
         </w:rPr>
       </w:pPr>
-      <w:bookmarkStart w:id="15" w:name="_Toc57193195"/>
+      <w:bookmarkStart w:id="15" w:name="_Toc58365394"/>
       <w:r>
         <w:rPr>
           <w:rStyle w:val="Odwoanieintensywne"/>
@@ -5018,7 +5410,7 @@
           <w:rStyle w:val="Odwoanieintensywne"/>
         </w:rPr>
       </w:pPr>
-      <w:bookmarkStart w:id="16" w:name="_Toc57193196"/>
+      <w:bookmarkStart w:id="16" w:name="_Toc58365395"/>
       <w:r>
         <w:rPr>
           <w:rStyle w:val="Odwoanieintensywne"/>
@@ -5837,6 +6229,7 @@
               <w:ind w:left="0"/>
             </w:pPr>
             <w:r>
+              <w:lastRenderedPageBreak/>
               <w:t>Lekceważenie poufności, prywatności i bezpieczeństwa SI</w:t>
             </w:r>
           </w:p>
@@ -6044,7 +6437,7 @@
           <w:spacing w:val="5"/>
         </w:rPr>
       </w:pPr>
-      <w:bookmarkStart w:id="17" w:name="_Toc57193197"/>
+      <w:bookmarkStart w:id="17" w:name="_Toc58365396"/>
       <w:r>
         <w:rPr>
           <w:rStyle w:val="Odwoanieintensywne"/>
@@ -6070,7 +6463,7 @@
           <w:rStyle w:val="Odwoanieintensywne"/>
         </w:rPr>
       </w:pPr>
-      <w:bookmarkStart w:id="18" w:name="_Toc57193198"/>
+      <w:bookmarkStart w:id="18" w:name="_Toc58365397"/>
       <w:r>
         <w:rPr>
           <w:rStyle w:val="Odwoanieintensywne"/>
@@ -6667,7 +7060,7 @@
           <w:rStyle w:val="Odwoanieintensywne"/>
         </w:rPr>
       </w:pPr>
-      <w:bookmarkStart w:id="19" w:name="_Toc57193199"/>
+      <w:bookmarkStart w:id="19" w:name="_Toc58365398"/>
       <w:r>
         <w:rPr>
           <w:rStyle w:val="Odwoanieintensywne"/>
@@ -6859,6 +7252,7 @@
           <w:rStyle w:val="Odwoanieintensywne"/>
         </w:rPr>
       </w:pPr>
+      <w:bookmarkStart w:id="20" w:name="_Toc58365399"/>
       <w:r>
         <w:rPr>
           <w:rStyle w:val="Odwoanieintensywne"/>
@@ -6868,6 +7262,7 @@
         <w:lastRenderedPageBreak/>
         <w:t>Projekt architektoniczny aplikacji.</w:t>
       </w:r>
+      <w:bookmarkEnd w:id="20"/>
       <w:r>
         <w:rPr>
           <w:rStyle w:val="Odwoanieintensywne"/>
@@ -7013,6 +7408,13 @@
         </w:rPr>
         <w:br/>
       </w:r>
+    </w:p>
+    <w:p>
+      <w:pPr>
+        <w:rPr>
+          <w:lang w:bidi="en-US"/>
+        </w:rPr>
+      </w:pPr>
       <w:r>
         <w:rPr>
           <w:lang w:bidi="en-US"/>
@@ -7025,13 +7427,6 @@
         </w:rPr>
         <w:br/>
       </w:r>
-    </w:p>
-    <w:p>
-      <w:pPr>
-        <w:rPr>
-          <w:lang w:bidi="en-US"/>
-        </w:rPr>
-      </w:pPr>
     </w:p>
     <w:p>
       <w:pPr>
@@ -7058,10 +7453,13 @@
           <w:sz w:val="28"/>
           <w:szCs w:val="28"/>
         </w:rPr>
-        <w:lastRenderedPageBreak/>
         <w:t>Zabezpieczenia</w:t>
       </w:r>
-      <w:r>
+    </w:p>
+    <w:p>
+      <w:pPr>
+        <w:pStyle w:val="Bezodstpw"/>
+        <w:ind w:left="2160"/>
         <w:rPr>
           <w:rStyle w:val="Odwoanieintensywne"/>
           <w:rFonts w:asciiTheme="majorHAnsi" w:hAnsiTheme="majorHAnsi"/>
@@ -7070,8 +7468,7 @@
           <w:sz w:val="28"/>
           <w:szCs w:val="28"/>
         </w:rPr>
-        <w:br/>
-      </w:r>
+      </w:pPr>
     </w:p>
     <w:p>
       <w:pPr>
@@ -7646,7 +8043,6 @@
           <w:sz w:val="28"/>
           <w:szCs w:val="28"/>
         </w:rPr>
-        <w:lastRenderedPageBreak/>
         <w:t>Walidacja adresu e-mail</w:t>
       </w:r>
     </w:p>
@@ -7667,6 +8063,7 @@
           <w:sz w:val="28"/>
           <w:szCs w:val="28"/>
         </w:rPr>
+        <w:lastRenderedPageBreak/>
         <w:t xml:space="preserve">Sprawdzenie czy </w:t>
       </w:r>
       <w:proofErr w:type="spellStart"/>
@@ -8103,8 +8500,6 @@
         </w:rPr>
         <w:br/>
       </w:r>
-      <w:bookmarkStart w:id="20" w:name="_GoBack"/>
-      <w:bookmarkEnd w:id="20"/>
     </w:p>
     <w:tbl>
       <w:tblPr>
@@ -8636,7 +9031,6 @@
                 <w:sz w:val="28"/>
                 <w:szCs w:val="28"/>
               </w:rPr>
-              <w:lastRenderedPageBreak/>
               <w:t>Clickjacking</w:t>
             </w:r>
             <w:proofErr w:type="spellEnd"/>
@@ -8674,7 +9068,15 @@
                 <w:sz w:val="28"/>
                 <w:szCs w:val="28"/>
               </w:rPr>
-              <w:t xml:space="preserve"> dołączany do wszystkich odpowiedzi serwera</w:t>
+              <w:t xml:space="preserve"> dołączany do wszystkich </w:t>
+            </w:r>
+            <w:r>
+              <w:rPr>
+                <w:sz w:val="28"/>
+                <w:szCs w:val="28"/>
+              </w:rPr>
+              <w:lastRenderedPageBreak/>
+              <w:t>odpowiedzi serwera</w:t>
             </w:r>
           </w:p>
         </w:tc>
@@ -8707,6 +9109,7 @@
                 <w:sz w:val="28"/>
                 <w:szCs w:val="28"/>
               </w:rPr>
+              <w:lastRenderedPageBreak/>
               <w:t>Sniffing</w:t>
             </w:r>
             <w:proofErr w:type="spellEnd"/>
@@ -9016,41 +9419,1534 @@
     <w:p>
       <w:pPr>
         <w:rPr>
-          <w:sz w:val="28"/>
-          <w:szCs w:val="28"/>
-        </w:rPr>
-      </w:pPr>
-    </w:p>
-    <w:p>
-      <w:pPr>
-        <w:rPr>
-          <w:lang w:bidi="en-US"/>
-        </w:rPr>
-      </w:pPr>
-    </w:p>
-    <w:p>
-      <w:pPr>
-        <w:rPr>
-          <w:lang w:bidi="en-US"/>
-        </w:rPr>
-      </w:pPr>
-    </w:p>
-    <w:p>
-      <w:pPr>
-        <w:rPr>
-          <w:lang w:bidi="en-US"/>
-        </w:rPr>
-      </w:pPr>
-    </w:p>
-    <w:p>
-      <w:pPr>
-        <w:rPr>
-          <w:lang w:bidi="en-US"/>
-        </w:rPr>
-      </w:pPr>
+          <w:lang w:bidi="en-US"/>
+        </w:rPr>
+      </w:pPr>
+    </w:p>
+    <w:p>
+      <w:pPr>
+        <w:pStyle w:val="Nagwek1"/>
+        <w:numPr>
+          <w:ilvl w:val="0"/>
+          <w:numId w:val="2"/>
+        </w:numPr>
+        <w:rPr>
+          <w:rStyle w:val="Odwoanieintensywne"/>
+          <w:b/>
+          <w:bCs/>
+        </w:rPr>
+      </w:pPr>
+      <w:bookmarkStart w:id="21" w:name="_Toc58365400"/>
+      <w:r>
+        <w:rPr>
+          <w:rStyle w:val="Odwoanieintensywne"/>
+          <w:b/>
+          <w:bCs/>
+        </w:rPr>
+        <w:t>Realizacja projektu</w:t>
+      </w:r>
+      <w:bookmarkEnd w:id="21"/>
+    </w:p>
+    <w:p>
+      <w:pPr>
+        <w:pStyle w:val="Bezodstpw"/>
+        <w:ind w:left="432"/>
+        <w:rPr>
+          <w:rStyle w:val="Odwoanieintensywne"/>
+          <w:rFonts w:asciiTheme="majorHAnsi" w:hAnsiTheme="majorHAnsi"/>
+          <w:b w:val="0"/>
+          <w:bCs w:val="0"/>
+          <w:sz w:val="28"/>
+          <w:szCs w:val="28"/>
+        </w:rPr>
+      </w:pPr>
+    </w:p>
+    <w:p>
+      <w:pPr>
+        <w:pStyle w:val="Nagwek3"/>
+        <w:rPr>
+          <w:smallCaps/>
+          <w:color w:val="4F81BD" w:themeColor="accent1"/>
+          <w:spacing w:val="5"/>
+          <w:sz w:val="28"/>
+          <w:szCs w:val="28"/>
+        </w:rPr>
+      </w:pPr>
+      <w:bookmarkStart w:id="22" w:name="_Toc58365401"/>
+      <w:r>
+        <w:rPr>
+          <w:rStyle w:val="Odwoanieintensywne"/>
+          <w:b w:val="0"/>
+          <w:bCs w:val="0"/>
+          <w:sz w:val="28"/>
+          <w:szCs w:val="28"/>
+        </w:rPr>
+        <w:t>5.1 Dokumentacja kodu źródłowego</w:t>
+      </w:r>
+      <w:bookmarkEnd w:id="22"/>
+    </w:p>
+    <w:p>
+      <w:pPr>
+        <w:pStyle w:val="Bezodstpw"/>
+        <w:tabs>
+          <w:tab w:val="center" w:pos="5449"/>
+        </w:tabs>
+        <w:ind w:left="432"/>
+        <w:rPr>
+          <w:rStyle w:val="Odwoanieintensywne"/>
+          <w:rFonts w:asciiTheme="majorHAnsi" w:hAnsiTheme="majorHAnsi"/>
+          <w:b w:val="0"/>
+          <w:bCs w:val="0"/>
+          <w:sz w:val="28"/>
+          <w:szCs w:val="28"/>
+        </w:rPr>
+      </w:pPr>
+      <w:r>
+        <w:rPr>
+          <w:rStyle w:val="Odwoanieintensywne"/>
+          <w:rFonts w:asciiTheme="majorHAnsi" w:hAnsiTheme="majorHAnsi"/>
+          <w:b w:val="0"/>
+          <w:bCs w:val="0"/>
+          <w:sz w:val="28"/>
+          <w:szCs w:val="28"/>
+        </w:rPr>
+        <w:tab/>
+      </w:r>
+      <w:r>
+        <w:rPr>
+          <w:sz w:val="28"/>
+          <w:szCs w:val="28"/>
+        </w:rPr>
+        <w:t>Rezerwacja sali</w:t>
+      </w:r>
+    </w:p>
+    <w:p>
+      <w:pPr>
+        <w:pStyle w:val="Bezodstpw"/>
+        <w:ind w:left="432"/>
+        <w:rPr>
+          <w:rStyle w:val="Odwoanieintensywne"/>
+          <w:rFonts w:asciiTheme="majorHAnsi" w:hAnsiTheme="majorHAnsi"/>
+          <w:b w:val="0"/>
+          <w:bCs w:val="0"/>
+          <w:sz w:val="28"/>
+          <w:szCs w:val="28"/>
+        </w:rPr>
+      </w:pPr>
+      <w:r>
+        <w:rPr>
+          <w:rFonts w:asciiTheme="majorHAnsi" w:hAnsiTheme="majorHAnsi"/>
+          <w:smallCaps/>
+          <w:noProof/>
+          <w:color w:val="4F81BD" w:themeColor="accent1"/>
+          <w:spacing w:val="5"/>
+          <w:sz w:val="28"/>
+          <w:szCs w:val="28"/>
+        </w:rPr>
+        <w:drawing>
+          <wp:anchor distT="0" distB="0" distL="114300" distR="114300" simplePos="0" relativeHeight="251646976" behindDoc="0" locked="0" layoutInCell="1" allowOverlap="1" wp14:anchorId="4BB5470C" wp14:editId="716B3458">
+            <wp:simplePos x="0" y="0"/>
+            <wp:positionH relativeFrom="column">
+              <wp:posOffset>314325</wp:posOffset>
+            </wp:positionH>
+            <wp:positionV relativeFrom="paragraph">
+              <wp:posOffset>17780</wp:posOffset>
+            </wp:positionV>
+            <wp:extent cx="6006465" cy="5915215"/>
+            <wp:effectExtent l="0" t="0" r="0" b="9525"/>
+            <wp:wrapNone/>
+            <wp:docPr id="10" name="Obraz 10"/>
+            <wp:cNvGraphicFramePr>
+              <a:graphicFrameLocks xmlns:a="http://schemas.openxmlformats.org/drawingml/2006/main" noChangeAspect="1"/>
+            </wp:cNvGraphicFramePr>
+            <a:graphic xmlns:a="http://schemas.openxmlformats.org/drawingml/2006/main">
+              <a:graphicData uri="http://schemas.openxmlformats.org/drawingml/2006/picture">
+                <pic:pic xmlns:pic="http://schemas.openxmlformats.org/drawingml/2006/picture">
+                  <pic:nvPicPr>
+                    <pic:cNvPr id="10" name="Obraz 10"/>
+                    <pic:cNvPicPr/>
+                  </pic:nvPicPr>
+                  <pic:blipFill>
+                    <a:blip r:embed="rId16">
+                      <a:extLst>
+                        <a:ext uri="{28A0092B-C50C-407E-A947-70E740481C1C}">
+                          <a14:useLocalDpi xmlns:a14="http://schemas.microsoft.com/office/drawing/2010/main" val="0"/>
+                        </a:ext>
+                      </a:extLst>
+                    </a:blip>
+                    <a:stretch>
+                      <a:fillRect/>
+                    </a:stretch>
+                  </pic:blipFill>
+                  <pic:spPr>
+                    <a:xfrm>
+                      <a:off x="0" y="0"/>
+                      <a:ext cx="6006465" cy="5915215"/>
+                    </a:xfrm>
+                    <a:prstGeom prst="rect">
+                      <a:avLst/>
+                    </a:prstGeom>
+                  </pic:spPr>
+                </pic:pic>
+              </a:graphicData>
+            </a:graphic>
+            <wp14:sizeRelH relativeFrom="page">
+              <wp14:pctWidth>0</wp14:pctWidth>
+            </wp14:sizeRelH>
+            <wp14:sizeRelV relativeFrom="page">
+              <wp14:pctHeight>0</wp14:pctHeight>
+            </wp14:sizeRelV>
+          </wp:anchor>
+        </w:drawing>
+      </w:r>
+    </w:p>
+    <w:p>
+      <w:pPr>
+        <w:pStyle w:val="Bezodstpw"/>
+        <w:ind w:left="432"/>
+        <w:rPr>
+          <w:rStyle w:val="Odwoanieintensywne"/>
+          <w:rFonts w:asciiTheme="majorHAnsi" w:hAnsiTheme="majorHAnsi"/>
+          <w:b w:val="0"/>
+          <w:bCs w:val="0"/>
+          <w:sz w:val="28"/>
+          <w:szCs w:val="28"/>
+        </w:rPr>
+      </w:pPr>
+    </w:p>
+    <w:p>
+      <w:pPr>
+        <w:pStyle w:val="Bezodstpw"/>
+        <w:ind w:left="432"/>
+        <w:rPr>
+          <w:rStyle w:val="Odwoanieintensywne"/>
+          <w:rFonts w:asciiTheme="majorHAnsi" w:hAnsiTheme="majorHAnsi"/>
+          <w:b w:val="0"/>
+          <w:bCs w:val="0"/>
+          <w:sz w:val="28"/>
+          <w:szCs w:val="28"/>
+        </w:rPr>
+      </w:pPr>
+    </w:p>
+    <w:p>
+      <w:pPr>
+        <w:pStyle w:val="Bezodstpw"/>
+        <w:ind w:left="432"/>
+        <w:rPr>
+          <w:rStyle w:val="Odwoanieintensywne"/>
+          <w:rFonts w:asciiTheme="majorHAnsi" w:hAnsiTheme="majorHAnsi"/>
+          <w:b w:val="0"/>
+          <w:bCs w:val="0"/>
+          <w:sz w:val="28"/>
+          <w:szCs w:val="28"/>
+        </w:rPr>
+      </w:pPr>
+    </w:p>
+    <w:p>
+      <w:pPr>
+        <w:pStyle w:val="Bezodstpw"/>
+        <w:ind w:left="432"/>
+        <w:rPr>
+          <w:rStyle w:val="Odwoanieintensywne"/>
+          <w:rFonts w:asciiTheme="majorHAnsi" w:hAnsiTheme="majorHAnsi"/>
+          <w:b w:val="0"/>
+          <w:bCs w:val="0"/>
+          <w:sz w:val="28"/>
+          <w:szCs w:val="28"/>
+        </w:rPr>
+      </w:pPr>
+    </w:p>
+    <w:p>
+      <w:pPr>
+        <w:pStyle w:val="Bezodstpw"/>
+        <w:ind w:left="432"/>
+        <w:rPr>
+          <w:rStyle w:val="Odwoanieintensywne"/>
+          <w:rFonts w:asciiTheme="majorHAnsi" w:hAnsiTheme="majorHAnsi"/>
+          <w:b w:val="0"/>
+          <w:bCs w:val="0"/>
+          <w:sz w:val="28"/>
+          <w:szCs w:val="28"/>
+        </w:rPr>
+      </w:pPr>
+    </w:p>
+    <w:p>
+      <w:pPr>
+        <w:pStyle w:val="Bezodstpw"/>
+        <w:ind w:left="432"/>
+        <w:rPr>
+          <w:rStyle w:val="Odwoanieintensywne"/>
+          <w:rFonts w:asciiTheme="majorHAnsi" w:hAnsiTheme="majorHAnsi"/>
+          <w:b w:val="0"/>
+          <w:bCs w:val="0"/>
+          <w:sz w:val="28"/>
+          <w:szCs w:val="28"/>
+        </w:rPr>
+      </w:pPr>
+    </w:p>
+    <w:p>
+      <w:pPr>
+        <w:pStyle w:val="Bezodstpw"/>
+        <w:ind w:left="432"/>
+        <w:rPr>
+          <w:rStyle w:val="Odwoanieintensywne"/>
+          <w:rFonts w:asciiTheme="majorHAnsi" w:hAnsiTheme="majorHAnsi"/>
+          <w:b w:val="0"/>
+          <w:bCs w:val="0"/>
+          <w:sz w:val="28"/>
+          <w:szCs w:val="28"/>
+        </w:rPr>
+      </w:pPr>
+    </w:p>
+    <w:p>
+      <w:pPr>
+        <w:pStyle w:val="Bezodstpw"/>
+        <w:ind w:left="432"/>
+        <w:rPr>
+          <w:rStyle w:val="Odwoanieintensywne"/>
+          <w:rFonts w:asciiTheme="majorHAnsi" w:hAnsiTheme="majorHAnsi"/>
+          <w:b w:val="0"/>
+          <w:bCs w:val="0"/>
+          <w:sz w:val="28"/>
+          <w:szCs w:val="28"/>
+        </w:rPr>
+      </w:pPr>
+    </w:p>
+    <w:p>
+      <w:pPr>
+        <w:pStyle w:val="Bezodstpw"/>
+        <w:ind w:left="432"/>
+        <w:rPr>
+          <w:rStyle w:val="Odwoanieintensywne"/>
+          <w:rFonts w:asciiTheme="majorHAnsi" w:hAnsiTheme="majorHAnsi"/>
+          <w:b w:val="0"/>
+          <w:bCs w:val="0"/>
+          <w:sz w:val="28"/>
+          <w:szCs w:val="28"/>
+        </w:rPr>
+      </w:pPr>
+    </w:p>
+    <w:p>
+      <w:pPr>
+        <w:pStyle w:val="Bezodstpw"/>
+        <w:ind w:left="432"/>
+        <w:rPr>
+          <w:rStyle w:val="Odwoanieintensywne"/>
+          <w:rFonts w:asciiTheme="majorHAnsi" w:hAnsiTheme="majorHAnsi"/>
+          <w:b w:val="0"/>
+          <w:bCs w:val="0"/>
+          <w:sz w:val="28"/>
+          <w:szCs w:val="28"/>
+        </w:rPr>
+      </w:pPr>
+    </w:p>
+    <w:p>
+      <w:pPr>
+        <w:pStyle w:val="Bezodstpw"/>
+        <w:ind w:left="432"/>
+        <w:rPr>
+          <w:rStyle w:val="Odwoanieintensywne"/>
+          <w:rFonts w:asciiTheme="majorHAnsi" w:hAnsiTheme="majorHAnsi"/>
+          <w:b w:val="0"/>
+          <w:bCs w:val="0"/>
+          <w:sz w:val="28"/>
+          <w:szCs w:val="28"/>
+        </w:rPr>
+      </w:pPr>
+    </w:p>
+    <w:p>
+      <w:pPr>
+        <w:pStyle w:val="Bezodstpw"/>
+        <w:ind w:left="432"/>
+        <w:rPr>
+          <w:rStyle w:val="Odwoanieintensywne"/>
+          <w:rFonts w:asciiTheme="majorHAnsi" w:hAnsiTheme="majorHAnsi"/>
+          <w:b w:val="0"/>
+          <w:bCs w:val="0"/>
+          <w:sz w:val="28"/>
+          <w:szCs w:val="28"/>
+        </w:rPr>
+      </w:pPr>
+    </w:p>
+    <w:p>
+      <w:pPr>
+        <w:pStyle w:val="Bezodstpw"/>
+        <w:ind w:left="432"/>
+        <w:rPr>
+          <w:rStyle w:val="Odwoanieintensywne"/>
+          <w:rFonts w:asciiTheme="majorHAnsi" w:hAnsiTheme="majorHAnsi"/>
+          <w:b w:val="0"/>
+          <w:bCs w:val="0"/>
+          <w:sz w:val="28"/>
+          <w:szCs w:val="28"/>
+        </w:rPr>
+      </w:pPr>
+    </w:p>
+    <w:p>
+      <w:pPr>
+        <w:pStyle w:val="Bezodstpw"/>
+        <w:ind w:left="432"/>
+        <w:rPr>
+          <w:rStyle w:val="Odwoanieintensywne"/>
+          <w:rFonts w:asciiTheme="majorHAnsi" w:hAnsiTheme="majorHAnsi"/>
+          <w:b w:val="0"/>
+          <w:bCs w:val="0"/>
+          <w:sz w:val="28"/>
+          <w:szCs w:val="28"/>
+        </w:rPr>
+      </w:pPr>
+    </w:p>
+    <w:p>
+      <w:pPr>
+        <w:pStyle w:val="Bezodstpw"/>
+        <w:ind w:left="432"/>
+        <w:rPr>
+          <w:rStyle w:val="Odwoanieintensywne"/>
+          <w:rFonts w:asciiTheme="majorHAnsi" w:hAnsiTheme="majorHAnsi"/>
+          <w:b w:val="0"/>
+          <w:bCs w:val="0"/>
+          <w:sz w:val="28"/>
+          <w:szCs w:val="28"/>
+        </w:rPr>
+      </w:pPr>
+    </w:p>
+    <w:p>
+      <w:pPr>
+        <w:pStyle w:val="Bezodstpw"/>
+        <w:ind w:left="432"/>
+        <w:rPr>
+          <w:rStyle w:val="Odwoanieintensywne"/>
+          <w:rFonts w:asciiTheme="majorHAnsi" w:hAnsiTheme="majorHAnsi"/>
+          <w:b w:val="0"/>
+          <w:bCs w:val="0"/>
+          <w:sz w:val="28"/>
+          <w:szCs w:val="28"/>
+        </w:rPr>
+      </w:pPr>
+    </w:p>
+    <w:p>
+      <w:pPr>
+        <w:pStyle w:val="Bezodstpw"/>
+        <w:ind w:left="432"/>
+        <w:rPr>
+          <w:rStyle w:val="Odwoanieintensywne"/>
+          <w:rFonts w:asciiTheme="majorHAnsi" w:hAnsiTheme="majorHAnsi"/>
+          <w:b w:val="0"/>
+          <w:bCs w:val="0"/>
+          <w:sz w:val="28"/>
+          <w:szCs w:val="28"/>
+        </w:rPr>
+      </w:pPr>
+    </w:p>
+    <w:p>
+      <w:pPr>
+        <w:pStyle w:val="Bezodstpw"/>
+        <w:ind w:left="432"/>
+        <w:rPr>
+          <w:rStyle w:val="Odwoanieintensywne"/>
+          <w:rFonts w:asciiTheme="majorHAnsi" w:hAnsiTheme="majorHAnsi"/>
+          <w:b w:val="0"/>
+          <w:bCs w:val="0"/>
+          <w:sz w:val="28"/>
+          <w:szCs w:val="28"/>
+        </w:rPr>
+      </w:pPr>
+    </w:p>
+    <w:p>
+      <w:pPr>
+        <w:pStyle w:val="Bezodstpw"/>
+        <w:ind w:left="432"/>
+        <w:rPr>
+          <w:rStyle w:val="Odwoanieintensywne"/>
+          <w:rFonts w:asciiTheme="majorHAnsi" w:hAnsiTheme="majorHAnsi"/>
+          <w:b w:val="0"/>
+          <w:bCs w:val="0"/>
+          <w:sz w:val="28"/>
+          <w:szCs w:val="28"/>
+        </w:rPr>
+      </w:pPr>
+    </w:p>
+    <w:p>
+      <w:pPr>
+        <w:pStyle w:val="Bezodstpw"/>
+        <w:ind w:left="432"/>
+        <w:rPr>
+          <w:rStyle w:val="Odwoanieintensywne"/>
+          <w:rFonts w:asciiTheme="majorHAnsi" w:hAnsiTheme="majorHAnsi"/>
+          <w:b w:val="0"/>
+          <w:bCs w:val="0"/>
+          <w:sz w:val="28"/>
+          <w:szCs w:val="28"/>
+        </w:rPr>
+      </w:pPr>
+    </w:p>
+    <w:p>
+      <w:pPr>
+        <w:pStyle w:val="Bezodstpw"/>
+        <w:ind w:left="432"/>
+        <w:rPr>
+          <w:rStyle w:val="Odwoanieintensywne"/>
+          <w:rFonts w:asciiTheme="majorHAnsi" w:hAnsiTheme="majorHAnsi"/>
+          <w:b w:val="0"/>
+          <w:bCs w:val="0"/>
+          <w:sz w:val="28"/>
+          <w:szCs w:val="28"/>
+        </w:rPr>
+      </w:pPr>
+    </w:p>
+    <w:p>
+      <w:pPr>
+        <w:pStyle w:val="Bezodstpw"/>
+        <w:ind w:left="432"/>
+        <w:rPr>
+          <w:rStyle w:val="Odwoanieintensywne"/>
+          <w:rFonts w:asciiTheme="majorHAnsi" w:hAnsiTheme="majorHAnsi"/>
+          <w:b w:val="0"/>
+          <w:bCs w:val="0"/>
+          <w:sz w:val="28"/>
+          <w:szCs w:val="28"/>
+        </w:rPr>
+      </w:pPr>
+    </w:p>
+    <w:p>
+      <w:pPr>
+        <w:pStyle w:val="Bezodstpw"/>
+        <w:ind w:left="432"/>
+        <w:rPr>
+          <w:rStyle w:val="Odwoanieintensywne"/>
+          <w:rFonts w:asciiTheme="majorHAnsi" w:hAnsiTheme="majorHAnsi"/>
+          <w:b w:val="0"/>
+          <w:bCs w:val="0"/>
+          <w:sz w:val="28"/>
+          <w:szCs w:val="28"/>
+        </w:rPr>
+      </w:pPr>
+    </w:p>
+    <w:p>
+      <w:pPr>
+        <w:pStyle w:val="Bezodstpw"/>
+        <w:ind w:left="432"/>
+        <w:rPr>
+          <w:rStyle w:val="Odwoanieintensywne"/>
+          <w:rFonts w:asciiTheme="majorHAnsi" w:hAnsiTheme="majorHAnsi"/>
+          <w:b w:val="0"/>
+          <w:bCs w:val="0"/>
+          <w:sz w:val="28"/>
+          <w:szCs w:val="28"/>
+        </w:rPr>
+      </w:pPr>
+    </w:p>
+    <w:p>
+      <w:pPr>
+        <w:rPr>
+          <w:sz w:val="28"/>
+          <w:szCs w:val="28"/>
+        </w:rPr>
+      </w:pPr>
+      <w:r>
+        <w:rPr>
+          <w:sz w:val="28"/>
+          <w:szCs w:val="28"/>
+        </w:rPr>
+        <w:t xml:space="preserve">Aplikacja została napisana </w:t>
+      </w:r>
+      <w:r>
+        <w:rPr>
+          <w:sz w:val="28"/>
+          <w:szCs w:val="28"/>
+        </w:rPr>
+        <w:t xml:space="preserve">w języku </w:t>
+      </w:r>
+      <w:proofErr w:type="spellStart"/>
+      <w:r>
+        <w:rPr>
+          <w:sz w:val="28"/>
+          <w:szCs w:val="28"/>
+        </w:rPr>
+        <w:t>Python</w:t>
+      </w:r>
+      <w:proofErr w:type="spellEnd"/>
+      <w:r>
+        <w:rPr>
+          <w:sz w:val="28"/>
+          <w:szCs w:val="28"/>
+        </w:rPr>
+        <w:t xml:space="preserve"> </w:t>
+      </w:r>
+      <w:proofErr w:type="spellStart"/>
+      <w:r>
+        <w:rPr>
+          <w:rFonts w:cstheme="minorHAnsi"/>
+          <w:sz w:val="28"/>
+          <w:szCs w:val="28"/>
+        </w:rPr>
+        <w:t>Django</w:t>
+      </w:r>
+      <w:proofErr w:type="spellEnd"/>
+      <w:r>
+        <w:rPr>
+          <w:rFonts w:cstheme="minorHAnsi"/>
+          <w:sz w:val="28"/>
+          <w:szCs w:val="28"/>
+        </w:rPr>
+        <w:t>.</w:t>
+      </w:r>
+      <w:r>
+        <w:rPr>
+          <w:rFonts w:cstheme="minorHAnsi"/>
+          <w:sz w:val="28"/>
+          <w:szCs w:val="28"/>
+        </w:rPr>
+        <w:t xml:space="preserve"> </w:t>
+      </w:r>
+      <w:r>
+        <w:rPr>
+          <w:rFonts w:cstheme="minorHAnsi"/>
+          <w:sz w:val="28"/>
+          <w:szCs w:val="28"/>
+        </w:rPr>
+        <w:t>Przy wyborze technologii, kierowaliśmy się</w:t>
+      </w:r>
+      <w:r>
+        <w:rPr>
+          <w:rFonts w:cstheme="minorHAnsi"/>
+          <w:sz w:val="28"/>
+          <w:szCs w:val="28"/>
+        </w:rPr>
+        <w:t xml:space="preserve"> przeznaczeniem naszej aplikacji oraz do kogo jest ona kierowana</w:t>
+      </w:r>
+      <w:r>
+        <w:rPr>
+          <w:rFonts w:cstheme="minorHAnsi"/>
+          <w:sz w:val="28"/>
+          <w:szCs w:val="28"/>
+        </w:rPr>
+        <w:t>.</w:t>
+      </w:r>
+      <w:r>
+        <w:rPr>
+          <w:rFonts w:cstheme="minorHAnsi"/>
+          <w:sz w:val="28"/>
+          <w:szCs w:val="28"/>
+        </w:rPr>
+        <w:t xml:space="preserve"> Jako młody i niedoświadczony w tworzeniu projektów zespół, zależało nam</w:t>
+      </w:r>
+      <w:r>
+        <w:rPr>
+          <w:rFonts w:cstheme="minorHAnsi"/>
+          <w:sz w:val="28"/>
+          <w:szCs w:val="28"/>
+        </w:rPr>
+        <w:t xml:space="preserve"> na dużej </w:t>
+      </w:r>
+      <w:proofErr w:type="spellStart"/>
+      <w:r>
+        <w:rPr>
+          <w:rFonts w:cstheme="minorHAnsi"/>
+          <w:sz w:val="28"/>
+          <w:szCs w:val="28"/>
+        </w:rPr>
+        <w:t>community</w:t>
+      </w:r>
+      <w:proofErr w:type="spellEnd"/>
+      <w:r>
+        <w:rPr>
+          <w:rFonts w:cstheme="minorHAnsi"/>
+          <w:sz w:val="28"/>
+          <w:szCs w:val="28"/>
+        </w:rPr>
+        <w:t xml:space="preserve">. </w:t>
+      </w:r>
+      <w:r>
+        <w:rPr>
+          <w:rFonts w:cstheme="minorHAnsi"/>
+          <w:sz w:val="28"/>
+          <w:szCs w:val="28"/>
+        </w:rPr>
+        <w:t>J</w:t>
+      </w:r>
+      <w:r>
+        <w:rPr>
+          <w:rFonts w:cstheme="minorHAnsi"/>
+          <w:sz w:val="28"/>
+          <w:szCs w:val="28"/>
+        </w:rPr>
+        <w:t>edną z głównych zalet wyboru tej technologii jest</w:t>
+      </w:r>
+      <w:r>
+        <w:rPr>
+          <w:rFonts w:cstheme="minorHAnsi"/>
+          <w:sz w:val="28"/>
+          <w:szCs w:val="28"/>
+        </w:rPr>
+        <w:t xml:space="preserve"> automatycznie tworzony kompletny panel admina jak i sprawdzony podział kodu pomiędzy modele, formularze, widoki i szablony.</w:t>
+      </w:r>
+      <w:r>
+        <w:rPr>
+          <w:sz w:val="28"/>
+          <w:szCs w:val="28"/>
+        </w:rPr>
+        <w:t xml:space="preserve"> </w:t>
+      </w:r>
+    </w:p>
+    <w:p>
+      <w:pPr>
+        <w:rPr>
+          <w:sz w:val="28"/>
+          <w:szCs w:val="28"/>
+        </w:rPr>
+      </w:pPr>
+      <w:r>
+        <w:rPr>
+          <w:sz w:val="28"/>
+          <w:szCs w:val="28"/>
+        </w:rPr>
+        <w:t xml:space="preserve">Link do plików z kodem źródłowym: </w:t>
+      </w:r>
+      <w:hyperlink r:id="rId17" w:history="1">
+        <w:r>
+          <w:rPr>
+            <w:rStyle w:val="Hipercze"/>
+            <w:sz w:val="28"/>
+            <w:szCs w:val="28"/>
+          </w:rPr>
+          <w:t>https://github.com/js40598/OBSI.git</w:t>
+        </w:r>
+      </w:hyperlink>
+    </w:p>
+    <w:p>
+      <w:pPr>
+        <w:pStyle w:val="Bezodstpw"/>
+        <w:rPr>
+          <w:rStyle w:val="Odwoanieintensywne"/>
+          <w:rFonts w:asciiTheme="majorHAnsi" w:hAnsiTheme="majorHAnsi"/>
+          <w:b w:val="0"/>
+          <w:bCs w:val="0"/>
+          <w:sz w:val="28"/>
+          <w:szCs w:val="28"/>
+        </w:rPr>
+      </w:pPr>
+    </w:p>
+    <w:p>
+      <w:pPr>
+        <w:pStyle w:val="Bezodstpw"/>
+        <w:rPr>
+          <w:rStyle w:val="Odwoanieintensywne"/>
+          <w:rFonts w:asciiTheme="majorHAnsi" w:hAnsiTheme="majorHAnsi"/>
+          <w:b w:val="0"/>
+          <w:bCs w:val="0"/>
+          <w:sz w:val="28"/>
+          <w:szCs w:val="28"/>
+        </w:rPr>
+      </w:pPr>
+    </w:p>
+    <w:p>
+      <w:pPr>
+        <w:pStyle w:val="Bezodstpw"/>
+        <w:ind w:left="432"/>
+        <w:rPr>
+          <w:rStyle w:val="Odwoanieintensywne"/>
+          <w:rFonts w:asciiTheme="majorHAnsi" w:hAnsiTheme="majorHAnsi"/>
+          <w:b w:val="0"/>
+          <w:bCs w:val="0"/>
+          <w:sz w:val="28"/>
+          <w:szCs w:val="28"/>
+        </w:rPr>
+      </w:pPr>
+    </w:p>
+    <w:p>
+      <w:pPr>
+        <w:pStyle w:val="Nagwek3"/>
+        <w:rPr>
+          <w:rStyle w:val="Odwoanieintensywne"/>
+          <w:b w:val="0"/>
+          <w:bCs w:val="0"/>
+          <w:sz w:val="28"/>
+          <w:szCs w:val="28"/>
+        </w:rPr>
+      </w:pPr>
+      <w:bookmarkStart w:id="23" w:name="_Toc58365402"/>
+      <w:r>
+        <w:rPr>
+          <w:rStyle w:val="Odwoanieintensywne"/>
+          <w:b w:val="0"/>
+          <w:bCs w:val="0"/>
+          <w:sz w:val="28"/>
+          <w:szCs w:val="28"/>
+        </w:rPr>
+        <w:t>5.</w:t>
+      </w:r>
+      <w:r>
+        <w:rPr>
+          <w:rStyle w:val="Odwoanieintensywne"/>
+          <w:b w:val="0"/>
+          <w:bCs w:val="0"/>
+          <w:sz w:val="28"/>
+          <w:szCs w:val="28"/>
+        </w:rPr>
+        <w:t xml:space="preserve">2. </w:t>
+      </w:r>
+      <w:proofErr w:type="spellStart"/>
+      <w:r>
+        <w:rPr>
+          <w:rStyle w:val="Odwoanieintensywne"/>
+          <w:b w:val="0"/>
+          <w:bCs w:val="0"/>
+          <w:sz w:val="28"/>
+          <w:szCs w:val="28"/>
+        </w:rPr>
+        <w:t>Sc</w:t>
+      </w:r>
+      <w:r>
+        <w:rPr>
+          <w:rStyle w:val="Odwoanieintensywne"/>
+          <w:b w:val="0"/>
+          <w:bCs w:val="0"/>
+          <w:sz w:val="28"/>
+          <w:szCs w:val="28"/>
+        </w:rPr>
+        <w:t>reeny</w:t>
+      </w:r>
+      <w:proofErr w:type="spellEnd"/>
+      <w:r>
+        <w:rPr>
+          <w:rStyle w:val="Odwoanieintensywne"/>
+          <w:b w:val="0"/>
+          <w:bCs w:val="0"/>
+          <w:sz w:val="28"/>
+          <w:szCs w:val="28"/>
+        </w:rPr>
+        <w:t xml:space="preserve"> z realizacją aplik</w:t>
+      </w:r>
+      <w:r>
+        <w:rPr>
+          <w:rStyle w:val="Odwoanieintensywne"/>
+          <w:b w:val="0"/>
+          <w:bCs w:val="0"/>
+          <w:sz w:val="28"/>
+          <w:szCs w:val="28"/>
+        </w:rPr>
+        <w:t>a</w:t>
+      </w:r>
+      <w:r>
+        <w:rPr>
+          <w:rStyle w:val="Odwoanieintensywne"/>
+          <w:b w:val="0"/>
+          <w:bCs w:val="0"/>
+          <w:sz w:val="28"/>
+          <w:szCs w:val="28"/>
+        </w:rPr>
+        <w:t>cji</w:t>
+      </w:r>
+      <w:bookmarkEnd w:id="23"/>
+    </w:p>
+    <w:p>
+      <w:pPr>
+        <w:rPr>
+          <w:lang w:bidi="en-US"/>
+        </w:rPr>
+      </w:pPr>
+    </w:p>
+    <w:p>
+      <w:pPr>
+        <w:rPr>
+          <w:lang w:bidi="en-US"/>
+        </w:rPr>
+      </w:pPr>
+      <w:r>
+        <w:rPr>
+          <w:noProof/>
+          <w:lang w:bidi="en-US"/>
+        </w:rPr>
+        <w:drawing>
+          <wp:anchor distT="0" distB="0" distL="114300" distR="114300" simplePos="0" relativeHeight="251653120" behindDoc="0" locked="0" layoutInCell="1" allowOverlap="1" wp14:anchorId="774C6C66" wp14:editId="449FB5D6">
+            <wp:simplePos x="0" y="0"/>
+            <wp:positionH relativeFrom="column">
+              <wp:posOffset>-457200</wp:posOffset>
+            </wp:positionH>
+            <wp:positionV relativeFrom="paragraph">
+              <wp:posOffset>278130</wp:posOffset>
+            </wp:positionV>
+            <wp:extent cx="7628147" cy="3752850"/>
+            <wp:effectExtent l="0" t="0" r="0" b="0"/>
+            <wp:wrapNone/>
+            <wp:docPr id="11" name="Obraz 11"/>
+            <wp:cNvGraphicFramePr>
+              <a:graphicFrameLocks xmlns:a="http://schemas.openxmlformats.org/drawingml/2006/main" noChangeAspect="1"/>
+            </wp:cNvGraphicFramePr>
+            <a:graphic xmlns:a="http://schemas.openxmlformats.org/drawingml/2006/main">
+              <a:graphicData uri="http://schemas.openxmlformats.org/drawingml/2006/picture">
+                <pic:pic xmlns:pic="http://schemas.openxmlformats.org/drawingml/2006/picture">
+                  <pic:nvPicPr>
+                    <pic:cNvPr id="11" name="Obraz 11"/>
+                    <pic:cNvPicPr/>
+                  </pic:nvPicPr>
+                  <pic:blipFill>
+                    <a:blip r:embed="rId18">
+                      <a:extLst>
+                        <a:ext uri="{28A0092B-C50C-407E-A947-70E740481C1C}">
+                          <a14:useLocalDpi xmlns:a14="http://schemas.microsoft.com/office/drawing/2010/main" val="0"/>
+                        </a:ext>
+                      </a:extLst>
+                    </a:blip>
+                    <a:stretch>
+                      <a:fillRect/>
+                    </a:stretch>
+                  </pic:blipFill>
+                  <pic:spPr>
+                    <a:xfrm>
+                      <a:off x="0" y="0"/>
+                      <a:ext cx="7628147" cy="3752850"/>
+                    </a:xfrm>
+                    <a:prstGeom prst="rect">
+                      <a:avLst/>
+                    </a:prstGeom>
+                  </pic:spPr>
+                </pic:pic>
+              </a:graphicData>
+            </a:graphic>
+            <wp14:sizeRelH relativeFrom="page">
+              <wp14:pctWidth>0</wp14:pctWidth>
+            </wp14:sizeRelH>
+            <wp14:sizeRelV relativeFrom="page">
+              <wp14:pctHeight>0</wp14:pctHeight>
+            </wp14:sizeRelV>
+          </wp:anchor>
+        </w:drawing>
+      </w:r>
+    </w:p>
+    <w:p>
+      <w:pPr>
+        <w:rPr>
+          <w:lang w:bidi="en-US"/>
+        </w:rPr>
+      </w:pPr>
+    </w:p>
+    <w:p>
+      <w:pPr>
+        <w:rPr>
+          <w:lang w:bidi="en-US"/>
+        </w:rPr>
+      </w:pPr>
+    </w:p>
+    <w:p>
+      <w:pPr>
+        <w:rPr>
+          <w:lang w:bidi="en-US"/>
+        </w:rPr>
+      </w:pPr>
+    </w:p>
+    <w:p>
+      <w:pPr>
+        <w:rPr>
+          <w:lang w:bidi="en-US"/>
+        </w:rPr>
+      </w:pPr>
+    </w:p>
+    <w:p>
+      <w:pPr>
+        <w:rPr>
+          <w:lang w:bidi="en-US"/>
+        </w:rPr>
+      </w:pPr>
+    </w:p>
+    <w:p>
+      <w:pPr>
+        <w:rPr>
+          <w:lang w:bidi="en-US"/>
+        </w:rPr>
+      </w:pPr>
+    </w:p>
+    <w:p>
+      <w:pPr>
+        <w:rPr>
+          <w:lang w:bidi="en-US"/>
+        </w:rPr>
+      </w:pPr>
+    </w:p>
+    <w:p>
+      <w:pPr>
+        <w:rPr>
+          <w:lang w:bidi="en-US"/>
+        </w:rPr>
+      </w:pPr>
+    </w:p>
+    <w:p>
+      <w:pPr>
+        <w:rPr>
+          <w:lang w:bidi="en-US"/>
+        </w:rPr>
+      </w:pPr>
+    </w:p>
+    <w:p>
+      <w:pPr>
+        <w:rPr>
+          <w:lang w:bidi="en-US"/>
+        </w:rPr>
+      </w:pPr>
+    </w:p>
+    <w:p>
+      <w:pPr>
+        <w:rPr>
+          <w:lang w:bidi="en-US"/>
+        </w:rPr>
+      </w:pPr>
+    </w:p>
+    <w:p>
+      <w:pPr>
+        <w:rPr>
+          <w:lang w:bidi="en-US"/>
+        </w:rPr>
+      </w:pPr>
+    </w:p>
+    <w:p>
+      <w:pPr>
+        <w:rPr>
+          <w:sz w:val="28"/>
+          <w:szCs w:val="28"/>
+          <w:lang w:bidi="en-US"/>
+        </w:rPr>
+      </w:pPr>
+      <w:r>
+        <w:rPr>
+          <w:sz w:val="28"/>
+          <w:szCs w:val="28"/>
+          <w:lang w:bidi="en-US"/>
+        </w:rPr>
+        <w:t xml:space="preserve">Każdy użytkownik, aby móc dokonać rezerwacji musi przejść przez proces logowania. </w:t>
+      </w:r>
+      <w:r>
+        <w:rPr>
+          <w:sz w:val="28"/>
+          <w:szCs w:val="28"/>
+          <w:lang w:bidi="en-US"/>
+        </w:rPr>
+        <w:t xml:space="preserve">W przypadku zapomnienia hasła, istnieje możliwość odzyskania go za pomocą maila przez wygenerowanie tymczasowego kodu umożliwiającego przywrócenie hasła. </w:t>
+      </w:r>
+    </w:p>
+    <w:p>
+      <w:pPr>
+        <w:rPr>
+          <w:lang w:bidi="en-US"/>
+        </w:rPr>
+      </w:pPr>
+    </w:p>
+    <w:p>
+      <w:pPr>
+        <w:rPr>
+          <w:lang w:bidi="en-US"/>
+        </w:rPr>
+      </w:pPr>
+    </w:p>
+    <w:p>
+      <w:pPr>
+        <w:rPr>
+          <w:lang w:bidi="en-US"/>
+        </w:rPr>
+      </w:pPr>
+    </w:p>
+    <w:p>
+      <w:pPr>
+        <w:rPr>
+          <w:lang w:bidi="en-US"/>
+        </w:rPr>
+      </w:pPr>
+    </w:p>
+    <w:p>
+      <w:pPr>
+        <w:rPr>
+          <w:lang w:bidi="en-US"/>
+        </w:rPr>
+      </w:pPr>
+      <w:r>
+        <w:rPr>
+          <w:noProof/>
+          <w:lang w:bidi="en-US"/>
+        </w:rPr>
+        <w:drawing>
+          <wp:anchor distT="0" distB="0" distL="114300" distR="114300" simplePos="0" relativeHeight="251664384" behindDoc="0" locked="0" layoutInCell="1" allowOverlap="1" wp14:anchorId="4187F39E" wp14:editId="3B99E0AE">
+            <wp:simplePos x="0" y="0"/>
+            <wp:positionH relativeFrom="column">
+              <wp:posOffset>76200</wp:posOffset>
+            </wp:positionH>
+            <wp:positionV relativeFrom="paragraph">
+              <wp:posOffset>-133350</wp:posOffset>
+            </wp:positionV>
+            <wp:extent cx="6645910" cy="3591560"/>
+            <wp:effectExtent l="0" t="0" r="2540" b="8890"/>
+            <wp:wrapNone/>
+            <wp:docPr id="12" name="Obraz 12"/>
+            <wp:cNvGraphicFramePr>
+              <a:graphicFrameLocks xmlns:a="http://schemas.openxmlformats.org/drawingml/2006/main" noChangeAspect="1"/>
+            </wp:cNvGraphicFramePr>
+            <a:graphic xmlns:a="http://schemas.openxmlformats.org/drawingml/2006/main">
+              <a:graphicData uri="http://schemas.openxmlformats.org/drawingml/2006/picture">
+                <pic:pic xmlns:pic="http://schemas.openxmlformats.org/drawingml/2006/picture">
+                  <pic:nvPicPr>
+                    <pic:cNvPr id="12" name="Obraz 12"/>
+                    <pic:cNvPicPr/>
+                  </pic:nvPicPr>
+                  <pic:blipFill>
+                    <a:blip r:embed="rId19">
+                      <a:extLst>
+                        <a:ext uri="{28A0092B-C50C-407E-A947-70E740481C1C}">
+                          <a14:useLocalDpi xmlns:a14="http://schemas.microsoft.com/office/drawing/2010/main" val="0"/>
+                        </a:ext>
+                      </a:extLst>
+                    </a:blip>
+                    <a:stretch>
+                      <a:fillRect/>
+                    </a:stretch>
+                  </pic:blipFill>
+                  <pic:spPr>
+                    <a:xfrm>
+                      <a:off x="0" y="0"/>
+                      <a:ext cx="6645910" cy="3591560"/>
+                    </a:xfrm>
+                    <a:prstGeom prst="rect">
+                      <a:avLst/>
+                    </a:prstGeom>
+                  </pic:spPr>
+                </pic:pic>
+              </a:graphicData>
+            </a:graphic>
+            <wp14:sizeRelH relativeFrom="page">
+              <wp14:pctWidth>0</wp14:pctWidth>
+            </wp14:sizeRelH>
+            <wp14:sizeRelV relativeFrom="page">
+              <wp14:pctHeight>0</wp14:pctHeight>
+            </wp14:sizeRelV>
+          </wp:anchor>
+        </w:drawing>
+      </w:r>
+    </w:p>
+    <w:p>
+      <w:pPr>
+        <w:rPr>
+          <w:lang w:bidi="en-US"/>
+        </w:rPr>
+      </w:pPr>
+    </w:p>
+    <w:p>
+      <w:pPr>
+        <w:rPr>
+          <w:lang w:bidi="en-US"/>
+        </w:rPr>
+      </w:pPr>
+    </w:p>
+    <w:p>
+      <w:pPr>
+        <w:rPr>
+          <w:lang w:bidi="en-US"/>
+        </w:rPr>
+      </w:pPr>
+    </w:p>
+    <w:p>
+      <w:pPr>
+        <w:rPr>
+          <w:lang w:bidi="en-US"/>
+        </w:rPr>
+      </w:pPr>
+    </w:p>
+    <w:p>
+      <w:pPr>
+        <w:rPr>
+          <w:lang w:bidi="en-US"/>
+        </w:rPr>
+      </w:pPr>
+    </w:p>
+    <w:p>
+      <w:pPr>
+        <w:rPr>
+          <w:lang w:bidi="en-US"/>
+        </w:rPr>
+      </w:pPr>
+    </w:p>
+    <w:p>
+      <w:pPr>
+        <w:rPr>
+          <w:lang w:bidi="en-US"/>
+        </w:rPr>
+      </w:pPr>
+    </w:p>
+    <w:p>
+      <w:pPr>
+        <w:rPr>
+          <w:lang w:bidi="en-US"/>
+        </w:rPr>
+      </w:pPr>
+    </w:p>
+    <w:p>
+      <w:pPr>
+        <w:rPr>
+          <w:lang w:bidi="en-US"/>
+        </w:rPr>
+      </w:pPr>
+    </w:p>
+    <w:p>
+      <w:pPr>
+        <w:rPr>
+          <w:lang w:bidi="en-US"/>
+        </w:rPr>
+      </w:pPr>
+    </w:p>
+    <w:p>
+      <w:pPr>
+        <w:rPr>
+          <w:lang w:bidi="en-US"/>
+        </w:rPr>
+      </w:pPr>
+      <w:r>
+        <w:rPr>
+          <w:noProof/>
+          <w:lang w:bidi="en-US"/>
+        </w:rPr>
+        <w:drawing>
+          <wp:anchor distT="0" distB="0" distL="114300" distR="114300" simplePos="0" relativeHeight="251667968" behindDoc="1" locked="0" layoutInCell="1" allowOverlap="1" wp14:anchorId="173D8AE4" wp14:editId="6FC42DAE">
+            <wp:simplePos x="0" y="0"/>
+            <wp:positionH relativeFrom="column">
+              <wp:posOffset>0</wp:posOffset>
+            </wp:positionH>
+            <wp:positionV relativeFrom="paragraph">
+              <wp:posOffset>0</wp:posOffset>
+            </wp:positionV>
+            <wp:extent cx="1877184" cy="6946533"/>
+            <wp:effectExtent l="0" t="0" r="8890" b="6985"/>
+            <wp:wrapNone/>
+            <wp:docPr id="14" name="Obraz 14"/>
+            <wp:cNvGraphicFramePr>
+              <a:graphicFrameLocks xmlns:a="http://schemas.openxmlformats.org/drawingml/2006/main" noChangeAspect="1"/>
+            </wp:cNvGraphicFramePr>
+            <a:graphic xmlns:a="http://schemas.openxmlformats.org/drawingml/2006/main">
+              <a:graphicData uri="http://schemas.openxmlformats.org/drawingml/2006/picture">
+                <pic:pic xmlns:pic="http://schemas.openxmlformats.org/drawingml/2006/picture">
+                  <pic:nvPicPr>
+                    <pic:cNvPr id="14" name="Obraz 14"/>
+                    <pic:cNvPicPr/>
+                  </pic:nvPicPr>
+                  <pic:blipFill>
+                    <a:blip r:embed="rId20">
+                      <a:extLst>
+                        <a:ext uri="{28A0092B-C50C-407E-A947-70E740481C1C}">
+                          <a14:useLocalDpi xmlns:a14="http://schemas.microsoft.com/office/drawing/2010/main" val="0"/>
+                        </a:ext>
+                      </a:extLst>
+                    </a:blip>
+                    <a:stretch>
+                      <a:fillRect/>
+                    </a:stretch>
+                  </pic:blipFill>
+                  <pic:spPr>
+                    <a:xfrm>
+                      <a:off x="0" y="0"/>
+                      <a:ext cx="1877184" cy="6946533"/>
+                    </a:xfrm>
+                    <a:prstGeom prst="rect">
+                      <a:avLst/>
+                    </a:prstGeom>
+                  </pic:spPr>
+                </pic:pic>
+              </a:graphicData>
+            </a:graphic>
+            <wp14:sizeRelH relativeFrom="page">
+              <wp14:pctWidth>0</wp14:pctWidth>
+            </wp14:sizeRelH>
+            <wp14:sizeRelV relativeFrom="page">
+              <wp14:pctHeight>0</wp14:pctHeight>
+            </wp14:sizeRelV>
+          </wp:anchor>
+        </w:drawing>
+      </w:r>
+    </w:p>
+    <w:p>
+      <w:pPr>
+        <w:rPr>
+          <w:lang w:bidi="en-US"/>
+        </w:rPr>
+      </w:pPr>
+    </w:p>
+    <w:p>
+      <w:pPr>
+        <w:rPr>
+          <w:lang w:bidi="en-US"/>
+        </w:rPr>
+      </w:pPr>
+      <w:r>
+        <w:rPr>
+          <w:noProof/>
+          <w:lang w:bidi="en-US"/>
+        </w:rPr>
+        <mc:AlternateContent>
+          <mc:Choice Requires="wps">
+            <w:drawing>
+              <wp:anchor distT="45720" distB="45720" distL="114300" distR="114300" simplePos="0" relativeHeight="251677696" behindDoc="0" locked="0" layoutInCell="1" allowOverlap="1" wp14:anchorId="2DB4B0DD" wp14:editId="5C1EA2E7">
+                <wp:simplePos x="0" y="0"/>
+                <wp:positionH relativeFrom="column">
+                  <wp:posOffset>2552700</wp:posOffset>
+                </wp:positionH>
+                <wp:positionV relativeFrom="paragraph">
+                  <wp:posOffset>600075</wp:posOffset>
+                </wp:positionV>
+                <wp:extent cx="3990975" cy="1404620"/>
+                <wp:effectExtent l="0" t="0" r="28575" b="17780"/>
+                <wp:wrapSquare wrapText="bothSides"/>
+                <wp:docPr id="217" name="Pole tekstowe 2"/>
+                <wp:cNvGraphicFramePr>
+                  <a:graphicFrameLocks xmlns:a="http://schemas.openxmlformats.org/drawingml/2006/main"/>
+                </wp:cNvGraphicFramePr>
+                <a:graphic xmlns:a="http://schemas.openxmlformats.org/drawingml/2006/main">
+                  <a:graphicData uri="http://schemas.microsoft.com/office/word/2010/wordprocessingShape">
+                    <wps:wsp>
+                      <wps:cNvSpPr txBox="1">
+                        <a:spLocks noChangeArrowheads="1"/>
+                      </wps:cNvSpPr>
+                      <wps:spPr bwMode="auto">
+                        <a:xfrm>
+                          <a:off x="0" y="0"/>
+                          <a:ext cx="3990975" cy="1404620"/>
+                        </a:xfrm>
+                        <a:prstGeom prst="rect">
+                          <a:avLst/>
+                        </a:prstGeom>
+                        <a:solidFill>
+                          <a:srgbClr val="FFFFFF"/>
+                        </a:solidFill>
+                        <a:ln w="9525">
+                          <a:solidFill>
+                            <a:schemeClr val="bg1"/>
+                          </a:solidFill>
+                          <a:miter lim="800000"/>
+                          <a:headEnd/>
+                          <a:tailEnd/>
+                        </a:ln>
+                      </wps:spPr>
+                      <wps:txbx>
+                        <w:txbxContent>
+                          <w:p>
+                            <w:pPr>
+                              <w:rPr>
+                                <w:sz w:val="28"/>
+                                <w:szCs w:val="28"/>
+                              </w:rPr>
+                            </w:pPr>
+                            <w:r>
+                              <w:rPr>
+                                <w:sz w:val="28"/>
+                                <w:szCs w:val="28"/>
+                              </w:rPr>
+                              <w:t xml:space="preserve">Wyszukiwarka </w:t>
+                            </w:r>
+                            <w:proofErr w:type="spellStart"/>
+                            <w:r>
+                              <w:rPr>
+                                <w:sz w:val="28"/>
+                                <w:szCs w:val="28"/>
+                              </w:rPr>
+                              <w:t>sal</w:t>
+                            </w:r>
+                            <w:proofErr w:type="spellEnd"/>
+                            <w:r>
+                              <w:rPr>
+                                <w:sz w:val="28"/>
+                                <w:szCs w:val="28"/>
+                              </w:rPr>
+                              <w:t xml:space="preserve"> polega na podaniu daty oraz godziny na kiedy chcemy zarezerwować salę, liczbę </w:t>
+                            </w:r>
+                            <w:r>
+                              <w:rPr>
+                                <w:sz w:val="28"/>
+                                <w:szCs w:val="28"/>
+                              </w:rPr>
+                              <w:t>potrzebnych</w:t>
+                            </w:r>
+                            <w:r>
+                              <w:rPr>
+                                <w:sz w:val="28"/>
+                                <w:szCs w:val="28"/>
+                              </w:rPr>
+                              <w:t xml:space="preserve"> na </w:t>
+                            </w:r>
+                            <w:r>
+                              <w:rPr>
+                                <w:sz w:val="28"/>
+                                <w:szCs w:val="28"/>
+                              </w:rPr>
+                              <w:t>s</w:t>
+                            </w:r>
+                            <w:r>
+                              <w:rPr>
+                                <w:sz w:val="28"/>
+                                <w:szCs w:val="28"/>
+                              </w:rPr>
+                              <w:t xml:space="preserve">ali miejsc, </w:t>
+                            </w:r>
+                            <w:r>
+                              <w:rPr>
+                                <w:sz w:val="28"/>
+                                <w:szCs w:val="28"/>
+                              </w:rPr>
+                              <w:t xml:space="preserve">piętro, przeznaczenie sali, a także mamy możliwość zaznaczenia dodatkowych opcji takich jak czy na </w:t>
+                            </w:r>
+                            <w:r>
+                              <w:rPr>
+                                <w:sz w:val="28"/>
+                                <w:szCs w:val="28"/>
+                              </w:rPr>
+                              <w:t>s</w:t>
+                            </w:r>
+                            <w:r>
+                              <w:rPr>
+                                <w:sz w:val="28"/>
+                                <w:szCs w:val="28"/>
+                              </w:rPr>
+                              <w:t>ali ma znajdować się projektor bądź tablica.</w:t>
+                            </w:r>
+                            <w:r>
+                              <w:rPr>
+                                <w:sz w:val="28"/>
+                                <w:szCs w:val="28"/>
+                              </w:rPr>
+                              <w:t xml:space="preserve"> Użytkownik student musi liczyć się z tym, że jego rezerwacja może zostać anulowana jeśli pracownik uczelni będzie potrzebował zarezerwować daną salę na ten sam termin. Wówczas student zostanie o tym fakcie poinformowany przez komunikator. </w:t>
+                            </w:r>
+                            <w:r>
+                              <w:rPr>
+                                <w:sz w:val="28"/>
+                                <w:szCs w:val="28"/>
+                              </w:rPr>
+                              <w:t xml:space="preserve"> </w:t>
+                            </w:r>
+                          </w:p>
+                        </w:txbxContent>
+                      </wps:txbx>
+                      <wps:bodyPr rot="0" vert="horz" wrap="square" lIns="91440" tIns="45720" rIns="91440" bIns="45720" anchor="t" anchorCtr="0">
+                        <a:spAutoFit/>
+                      </wps:bodyPr>
+                    </wps:wsp>
+                  </a:graphicData>
+                </a:graphic>
+                <wp14:sizeRelH relativeFrom="margin">
+                  <wp14:pctWidth>0</wp14:pctWidth>
+                </wp14:sizeRelH>
+                <wp14:sizeRelV relativeFrom="margin">
+                  <wp14:pctHeight>20000</wp14:pctHeight>
+                </wp14:sizeRelV>
+              </wp:anchor>
+            </w:drawing>
+          </mc:Choice>
+          <mc:Fallback>
+            <w:pict>
+              <v:shapetype w14:anchorId="2DB4B0DD" id="_x0000_t202" coordsize="21600,21600" o:spt="202" path="m,l,21600r21600,l21600,xe">
+                <v:stroke joinstyle="miter"/>
+                <v:path gradientshapeok="t" o:connecttype="rect"/>
+              </v:shapetype>
+              <v:shape id="Pole tekstowe 2" o:spid="_x0000_s1026" type="#_x0000_t202" style="position:absolute;margin-left:201pt;margin-top:47.25pt;width:314.25pt;height:110.6pt;z-index:251677696;visibility:visible;mso-wrap-style:square;mso-width-percent:0;mso-height-percent:200;mso-wrap-distance-left:9pt;mso-wrap-distance-top:3.6pt;mso-wrap-distance-right:9pt;mso-wrap-distance-bottom:3.6pt;mso-position-horizontal:absolute;mso-position-horizontal-relative:text;mso-position-vertical:absolute;mso-position-vertical-relative:text;mso-width-percent:0;mso-height-percent:200;mso-width-relative:margin;mso-height-relative:margin;v-text-anchor:top" o:gfxdata="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" strokecolor="white [3212]">
+                <v:textbox style="mso-fit-shape-to-text:t">
+                  <w:txbxContent>
+                    <w:p>
+                      <w:pPr>
+                        <w:rPr>
+                          <w:sz w:val="28"/>
+                          <w:szCs w:val="28"/>
+                        </w:rPr>
+                      </w:pPr>
+                      <w:r>
+                        <w:rPr>
+                          <w:sz w:val="28"/>
+                          <w:szCs w:val="28"/>
+                        </w:rPr>
+                        <w:t xml:space="preserve">Wyszukiwarka </w:t>
+                      </w:r>
+                      <w:proofErr w:type="spellStart"/>
+                      <w:r>
+                        <w:rPr>
+                          <w:sz w:val="28"/>
+                          <w:szCs w:val="28"/>
+                        </w:rPr>
+                        <w:t>sal</w:t>
+                      </w:r>
+                      <w:proofErr w:type="spellEnd"/>
+                      <w:r>
+                        <w:rPr>
+                          <w:sz w:val="28"/>
+                          <w:szCs w:val="28"/>
+                        </w:rPr>
+                        <w:t xml:space="preserve"> polega na podaniu daty oraz godziny na kiedy chcemy zarezerwować salę, liczbę </w:t>
+                      </w:r>
+                      <w:r>
+                        <w:rPr>
+                          <w:sz w:val="28"/>
+                          <w:szCs w:val="28"/>
+                        </w:rPr>
+                        <w:t>potrzebnych</w:t>
+                      </w:r>
+                      <w:r>
+                        <w:rPr>
+                          <w:sz w:val="28"/>
+                          <w:szCs w:val="28"/>
+                        </w:rPr>
+                        <w:t xml:space="preserve"> na </w:t>
+                      </w:r>
+                      <w:r>
+                        <w:rPr>
+                          <w:sz w:val="28"/>
+                          <w:szCs w:val="28"/>
+                        </w:rPr>
+                        <w:t>s</w:t>
+                      </w:r>
+                      <w:r>
+                        <w:rPr>
+                          <w:sz w:val="28"/>
+                          <w:szCs w:val="28"/>
+                        </w:rPr>
+                        <w:t xml:space="preserve">ali miejsc, </w:t>
+                      </w:r>
+                      <w:r>
+                        <w:rPr>
+                          <w:sz w:val="28"/>
+                          <w:szCs w:val="28"/>
+                        </w:rPr>
+                        <w:t xml:space="preserve">piętro, przeznaczenie sali, a także mamy możliwość zaznaczenia dodatkowych opcji takich jak czy na </w:t>
+                      </w:r>
+                      <w:r>
+                        <w:rPr>
+                          <w:sz w:val="28"/>
+                          <w:szCs w:val="28"/>
+                        </w:rPr>
+                        <w:t>s</w:t>
+                      </w:r>
+                      <w:r>
+                        <w:rPr>
+                          <w:sz w:val="28"/>
+                          <w:szCs w:val="28"/>
+                        </w:rPr>
+                        <w:t>ali ma znajdować się projektor bądź tablica.</w:t>
+                      </w:r>
+                      <w:r>
+                        <w:rPr>
+                          <w:sz w:val="28"/>
+                          <w:szCs w:val="28"/>
+                        </w:rPr>
+                        <w:t xml:space="preserve"> Użytkownik student musi liczyć się z tym, że jego rezerwacja może zostać anulowana jeśli pracownik uczelni będzie potrzebował zarezerwować daną salę na ten sam termin. Wówczas student zostanie o tym fakcie poinformowany przez komunikator. </w:t>
+                      </w:r>
+                      <w:r>
+                        <w:rPr>
+                          <w:sz w:val="28"/>
+                          <w:szCs w:val="28"/>
+                        </w:rPr>
+                        <w:t xml:space="preserve"> </w:t>
+                      </w:r>
+                    </w:p>
+                  </w:txbxContent>
+                </v:textbox>
+                <w10:wrap type="square"/>
+              </v:shape>
+            </w:pict>
+          </mc:Fallback>
+        </mc:AlternateContent>
+      </w:r>
     </w:p>
     <w:sectPr>
-      <w:footerReference w:type="default" r:id="rId16"/>
+      <w:footerReference w:type="default" r:id="rId21"/>
       <w:pgSz w:w="11906" w:h="16838"/>
       <w:pgMar w:top="720" w:right="720" w:bottom="720" w:left="720" w:header="708" w:footer="708" w:gutter="0"/>
       <w:cols w:space="708"/>
@@ -9061,7 +10957,7 @@
 </file>
 
 <file path=word/endnotes.xml><?xml version="1.0" encoding="utf-8"?>
-<w:endnotes xmlns:wpc="http://schemas.microsoft.com/office/word/2010/wordprocessingCanvas" xmlns:cx="http://schemas.microsoft.com/office/drawing/2014/chartex" xmlns:cx1="http://schemas.microsoft.com/office/drawing/2015/9/8/chartex" xmlns:cx2="http://schemas.microsoft.com/office/drawing/2015/10/21/chartex" xmlns:cx3="http://schemas.microsoft.com/office/drawing/2016/5/9/chartex" xmlns:cx4="http://schemas.microsoft.com/office/drawing/2016/5/10/chartex" xmlns:cx5="http://schemas.microsoft.com/office/drawing/2016/5/11/chartex" xmlns:cx6="http://schemas.microsoft.com/office/drawing/2016/5/12/chartex" xmlns:cx7="http://schemas.microsoft.com/office/drawing/2016/5/13/chartex" xmlns:cx8="http://schemas.microsoft.com/office/drawing/2016/5/14/chartex" xmlns:mc="http://schemas.openxmlformats.org/markup-compatibility/2006" xmlns:aink="http://schemas.microsoft.com/office/drawing/2016/ink" xmlns:am3d="http://schemas.microsoft.com/office/drawing/2017/model3d" xmlns:o="urn:schemas-microsoft-com:office:office" xmlns:r="http://schemas.openxmlformats.org/officeDocument/2006/relationships" xmlns:m="http://schemas.openxmlformats.org/officeDocument/2006/math" xmlns:v="urn:schemas-microsoft-com:vml" xmlns:wp14="http://schemas.microsoft.com/office/word/2010/wordprocessingDrawing" xmlns:wp="http://schemas.openxmlformats.org/drawingml/2006/wordprocessingDrawing" xmlns:w10="urn:schemas-microsoft-com:office:word" xmlns:w="http://schemas.openxmlformats.org/wordprocessingml/2006/main" xmlns:w14="http://schemas.microsoft.com/office/word/2010/wordml" xmlns:w15="http://schemas.microsoft.com/office/word/2012/wordml" xmlns:w16cid="http://schemas.microsoft.com/office/word/2016/wordml/cid" xmlns:w16se="http://schemas.microsoft.com/office/word/2015/wordml/symex" xmlns:wpg="http://schemas.microsoft.com/office/word/2010/wordprocessingGroup" xmlns:wpi="http://schemas.microsoft.com/office/word/2010/wordprocessingInk" xmlns:wne="http://schemas.microsoft.com/office/word/2006/wordml" xmlns:wps="http://schemas.microsoft.com/office/word/2010/wordprocessingShape" mc:Ignorable="w14 w15 w16se w16cid wp14">
+<w:endnotes xmlns:wpc="http://schemas.microsoft.com/office/word/2010/wordprocessingCanvas" xmlns:cx="http://schemas.microsoft.com/office/drawing/2014/chartex" xmlns:cx1="http://schemas.microsoft.com/office/drawing/2015/9/8/chartex" xmlns:cx2="http://schemas.microsoft.com/office/drawing/2015/10/21/chartex" xmlns:cx3="http://schemas.microsoft.com/office/drawing/2016/5/9/chartex" xmlns:cx4="http://schemas.microsoft.com/office/drawing/2016/5/10/chartex" xmlns:cx5="http://schemas.microsoft.com/office/drawing/2016/5/11/chartex" xmlns:cx6="http://schemas.microsoft.com/office/drawing/2016/5/12/chartex" xmlns:cx7="http://schemas.microsoft.com/office/drawing/2016/5/13/chartex" xmlns:cx8="http://schemas.microsoft.com/office/drawing/2016/5/14/chartex" xmlns:mc="http://schemas.openxmlformats.org/markup-compatibility/2006" xmlns:aink="http://schemas.microsoft.com/office/drawing/2016/ink" xmlns:am3d="http://schemas.microsoft.com/office/drawing/2017/model3d" xmlns:o="urn:schemas-microsoft-com:office:office" xmlns:r="http://schemas.openxmlformats.org/officeDocument/2006/relationships" xmlns:m="http://schemas.openxmlformats.org/officeDocument/2006/math" xmlns:v="urn:schemas-microsoft-com:vml" xmlns:wp14="http://schemas.microsoft.com/office/word/2010/wordprocessingDrawing" xmlns:wp="http://schemas.openxmlformats.org/drawingml/2006/wordprocessingDrawing" xmlns:w10="urn:schemas-microsoft-com:office:word" xmlns:w="http://schemas.openxmlformats.org/wordprocessingml/2006/main" xmlns:w14="http://schemas.microsoft.com/office/word/2010/wordml" xmlns:w15="http://schemas.microsoft.com/office/word/2012/wordml" xmlns:w16cex="http://schemas.microsoft.com/office/word/2018/wordml/cex" xmlns:w16cid="http://schemas.microsoft.com/office/word/2016/wordml/cid" xmlns:w16="http://schemas.microsoft.com/office/word/2018/wordml" xmlns:w16se="http://schemas.microsoft.com/office/word/2015/wordml/symex" xmlns:wpg="http://schemas.microsoft.com/office/word/2010/wordprocessingGroup" xmlns:wpi="http://schemas.microsoft.com/office/word/2010/wordprocessingInk" xmlns:wne="http://schemas.microsoft.com/office/word/2006/wordml" xmlns:wps="http://schemas.microsoft.com/office/word/2010/wordprocessingShape" mc:Ignorable="w14 w15 w16se w16cid w16 w16cex wp14">
   <w:endnote w:type="separator" w:id="-1">
     <w:p>
       <w:pPr>
@@ -9086,7 +10982,7 @@
 </file>
 
 <file path=word/footer1.xml><?xml version="1.0" encoding="utf-8"?>
-<w:ftr xmlns:wpc="http://schemas.microsoft.com/office/word/2010/wordprocessingCanvas" xmlns:cx="http://schemas.microsoft.com/office/drawing/2014/chartex" xmlns:cx1="http://schemas.microsoft.com/office/drawing/2015/9/8/chartex" xmlns:cx2="http://schemas.microsoft.com/office/drawing/2015/10/21/chartex" xmlns:cx3="http://schemas.microsoft.com/office/drawing/2016/5/9/chartex" xmlns:cx4="http://schemas.microsoft.com/office/drawing/2016/5/10/chartex" xmlns:cx5="http://schemas.microsoft.com/office/drawing/2016/5/11/chartex" xmlns:cx6="http://schemas.microsoft.com/office/drawing/2016/5/12/chartex" xmlns:cx7="http://schemas.microsoft.com/office/drawing/2016/5/13/chartex" xmlns:cx8="http://schemas.microsoft.com/office/drawing/2016/5/14/chartex" xmlns:mc="http://schemas.openxmlformats.org/markup-compatibility/2006" xmlns:aink="http://schemas.microsoft.com/office/drawing/2016/ink" xmlns:am3d="http://schemas.microsoft.com/office/drawing/2017/model3d" xmlns:o="urn:schemas-microsoft-com:office:office" xmlns:r="http://schemas.openxmlformats.org/officeDocument/2006/relationships" xmlns:m="http://schemas.openxmlformats.org/officeDocument/2006/math" xmlns:v="urn:schemas-microsoft-com:vml" xmlns:wp14="http://schemas.microsoft.com/office/word/2010/wordprocessingDrawing" xmlns:wp="http://schemas.openxmlformats.org/drawingml/2006/wordprocessingDrawing" xmlns:w10="urn:schemas-microsoft-com:office:word" xmlns:w="http://schemas.openxmlformats.org/wordprocessingml/2006/main" xmlns:w14="http://schemas.microsoft.com/office/word/2010/wordml" xmlns:w15="http://schemas.microsoft.com/office/word/2012/wordml" xmlns:w16cid="http://schemas.microsoft.com/office/word/2016/wordml/cid" xmlns:w16se="http://schemas.microsoft.com/office/word/2015/wordml/symex" xmlns:wpg="http://schemas.microsoft.com/office/word/2010/wordprocessingGroup" xmlns:wpi="http://schemas.microsoft.com/office/word/2010/wordprocessingInk" xmlns:wne="http://schemas.microsoft.com/office/word/2006/wordml" xmlns:wps="http://schemas.microsoft.com/office/word/2010/wordprocessingShape" mc:Ignorable="w14 w15 w16se w16cid wp14">
+<w:ftr xmlns:wpc="http://schemas.microsoft.com/office/word/2010/wordprocessingCanvas" xmlns:cx="http://schemas.microsoft.com/office/drawing/2014/chartex" xmlns:cx1="http://schemas.microsoft.com/office/drawing/2015/9/8/chartex" xmlns:cx2="http://schemas.microsoft.com/office/drawing/2015/10/21/chartex" xmlns:cx3="http://schemas.microsoft.com/office/drawing/2016/5/9/chartex" xmlns:cx4="http://schemas.microsoft.com/office/drawing/2016/5/10/chartex" xmlns:cx5="http://schemas.microsoft.com/office/drawing/2016/5/11/chartex" xmlns:cx6="http://schemas.microsoft.com/office/drawing/2016/5/12/chartex" xmlns:cx7="http://schemas.microsoft.com/office/drawing/2016/5/13/chartex" xmlns:cx8="http://schemas.microsoft.com/office/drawing/2016/5/14/chartex" xmlns:mc="http://schemas.openxmlformats.org/markup-compatibility/2006" xmlns:aink="http://schemas.microsoft.com/office/drawing/2016/ink" xmlns:am3d="http://schemas.microsoft.com/office/drawing/2017/model3d" xmlns:o="urn:schemas-microsoft-com:office:office" xmlns:r="http://schemas.openxmlformats.org/officeDocument/2006/relationships" xmlns:m="http://schemas.openxmlformats.org/officeDocument/2006/math" xmlns:v="urn:schemas-microsoft-com:vml" xmlns:wp14="http://schemas.microsoft.com/office/word/2010/wordprocessingDrawing" xmlns:wp="http://schemas.openxmlformats.org/drawingml/2006/wordprocessingDrawing" xmlns:w10="urn:schemas-microsoft-com:office:word" xmlns:w="http://schemas.openxmlformats.org/wordprocessingml/2006/main" xmlns:w14="http://schemas.microsoft.com/office/word/2010/wordml" xmlns:w15="http://schemas.microsoft.com/office/word/2012/wordml" xmlns:w16cex="http://schemas.microsoft.com/office/word/2018/wordml/cex" xmlns:w16cid="http://schemas.microsoft.com/office/word/2016/wordml/cid" xmlns:w16="http://schemas.microsoft.com/office/word/2018/wordml" xmlns:w16se="http://schemas.microsoft.com/office/word/2015/wordml/symex" xmlns:wpg="http://schemas.microsoft.com/office/word/2010/wordprocessingGroup" xmlns:wpi="http://schemas.microsoft.com/office/word/2010/wordprocessingInk" xmlns:wne="http://schemas.microsoft.com/office/word/2006/wordml" xmlns:wps="http://schemas.microsoft.com/office/word/2010/wordprocessingShape" mc:Ignorable="w14 w15 w16se w16cid w16 w16cex wp14">
   <w:p>
     <w:pPr>
       <w:pStyle w:val="Stopka"/>
@@ -9109,7 +11005,6 @@
           <w:docPartUnique/>
         </w:docPartObj>
       </w:sdtPr>
-      <w:sdtEndPr/>
       <w:sdtContent>
         <w:sdt>
           <w:sdtPr>
@@ -9119,7 +11014,6 @@
               <w:docPartUnique/>
             </w:docPartObj>
           </w:sdtPr>
-          <w:sdtEndPr/>
           <w:sdtContent>
             <w:r>
               <w:t xml:space="preserve">Strona </w:t>
@@ -9229,7 +11123,7 @@
 </file>
 
 <file path=word/footnotes.xml><?xml version="1.0" encoding="utf-8"?>
-<w:footnotes xmlns:wpc="http://schemas.microsoft.com/office/word/2010/wordprocessingCanvas" xmlns:cx="http://schemas.microsoft.com/office/drawing/2014/chartex" xmlns:cx1="http://schemas.microsoft.com/office/drawing/2015/9/8/chartex" xmlns:cx2="http://schemas.microsoft.com/office/drawing/2015/10/21/chartex" xmlns:cx3="http://schemas.microsoft.com/office/drawing/2016/5/9/chartex" xmlns:cx4="http://schemas.microsoft.com/office/drawing/2016/5/10/chartex" xmlns:cx5="http://schemas.microsoft.com/office/drawing/2016/5/11/chartex" xmlns:cx6="http://schemas.microsoft.com/office/drawing/2016/5/12/chartex" xmlns:cx7="http://schemas.microsoft.com/office/drawing/2016/5/13/chartex" xmlns:cx8="http://schemas.microsoft.com/office/drawing/2016/5/14/chartex" xmlns:mc="http://schemas.openxmlformats.org/markup-compatibility/2006" xmlns:aink="http://schemas.microsoft.com/office/drawing/2016/ink" xmlns:am3d="http://schemas.microsoft.com/office/drawing/2017/model3d" xmlns:o="urn:schemas-microsoft-com:office:office" xmlns:r="http://schemas.openxmlformats.org/officeDocument/2006/relationships" xmlns:m="http://schemas.openxmlformats.org/officeDocument/2006/math" xmlns:v="urn:schemas-microsoft-com:vml" xmlns:wp14="http://schemas.microsoft.com/office/word/2010/wordprocessingDrawing" xmlns:wp="http://schemas.openxmlformats.org/drawingml/2006/wordprocessingDrawing" xmlns:w10="urn:schemas-microsoft-com:office:word" xmlns:w="http://schemas.openxmlformats.org/wordprocessingml/2006/main" xmlns:w14="http://schemas.microsoft.com/office/word/2010/wordml" xmlns:w15="http://schemas.microsoft.com/office/word/2012/wordml" xmlns:w16cid="http://schemas.microsoft.com/office/word/2016/wordml/cid" xmlns:w16se="http://schemas.microsoft.com/office/word/2015/wordml/symex" xmlns:wpg="http://schemas.microsoft.com/office/word/2010/wordprocessingGroup" xmlns:wpi="http://schemas.microsoft.com/office/word/2010/wordprocessingInk" xmlns:wne="http://schemas.microsoft.com/office/word/2006/wordml" xmlns:wps="http://schemas.microsoft.com/office/word/2010/wordprocessingShape" mc:Ignorable="w14 w15 w16se w16cid wp14">
+<w:footnotes xmlns:wpc="http://schemas.microsoft.com/office/word/2010/wordprocessingCanvas" xmlns:cx="http://schemas.microsoft.com/office/drawing/2014/chartex" xmlns:cx1="http://schemas.microsoft.com/office/drawing/2015/9/8/chartex" xmlns:cx2="http://schemas.microsoft.com/office/drawing/2015/10/21/chartex" xmlns:cx3="http://schemas.microsoft.com/office/drawing/2016/5/9/chartex" xmlns:cx4="http://schemas.microsoft.com/office/drawing/2016/5/10/chartex" xmlns:cx5="http://schemas.microsoft.com/office/drawing/2016/5/11/chartex" xmlns:cx6="http://schemas.microsoft.com/office/drawing/2016/5/12/chartex" xmlns:cx7="http://schemas.microsoft.com/office/drawing/2016/5/13/chartex" xmlns:cx8="http://schemas.microsoft.com/office/drawing/2016/5/14/chartex" xmlns:mc="http://schemas.openxmlformats.org/markup-compatibility/2006" xmlns:aink="http://schemas.microsoft.com/office/drawing/2016/ink" xmlns:am3d="http://schemas.microsoft.com/office/drawing/2017/model3d" xmlns:o="urn:schemas-microsoft-com:office:office" xmlns:r="http://schemas.openxmlformats.org/officeDocument/2006/relationships" xmlns:m="http://schemas.openxmlformats.org/officeDocument/2006/math" xmlns:v="urn:schemas-microsoft-com:vml" xmlns:wp14="http://schemas.microsoft.com/office/word/2010/wordprocessingDrawing" xmlns:wp="http://schemas.openxmlformats.org/drawingml/2006/wordprocessingDrawing" xmlns:w10="urn:schemas-microsoft-com:office:word" xmlns:w="http://schemas.openxmlformats.org/wordprocessingml/2006/main" xmlns:w14="http://schemas.microsoft.com/office/word/2010/wordml" xmlns:w15="http://schemas.microsoft.com/office/word/2012/wordml" xmlns:w16cex="http://schemas.microsoft.com/office/word/2018/wordml/cex" xmlns:w16cid="http://schemas.microsoft.com/office/word/2016/wordml/cid" xmlns:w16="http://schemas.microsoft.com/office/word/2018/wordml" xmlns:w16se="http://schemas.microsoft.com/office/word/2015/wordml/symex" xmlns:wpg="http://schemas.microsoft.com/office/word/2010/wordprocessingGroup" xmlns:wpi="http://schemas.microsoft.com/office/word/2010/wordprocessingInk" xmlns:wne="http://schemas.microsoft.com/office/word/2006/wordml" xmlns:wps="http://schemas.microsoft.com/office/word/2010/wordprocessingShape" mc:Ignorable="w14 w15 w16se w16cid w16 w16cex wp14">
   <w:footnote w:type="separator" w:id="-1">
     <w:p>
       <w:pPr>
@@ -9254,7 +11148,7 @@
 </file>
 
 <file path=word/numbering.xml><?xml version="1.0" encoding="utf-8"?>
-<w:numbering xmlns:wpc="http://schemas.microsoft.com/office/word/2010/wordprocessingCanvas" xmlns:cx="http://schemas.microsoft.com/office/drawing/2014/chartex" xmlns:cx1="http://schemas.microsoft.com/office/drawing/2015/9/8/chartex" xmlns:cx2="http://schemas.microsoft.com/office/drawing/2015/10/21/chartex" xmlns:cx3="http://schemas.microsoft.com/office/drawing/2016/5/9/chartex" xmlns:cx4="http://schemas.microsoft.com/office/drawing/2016/5/10/chartex" xmlns:cx5="http://schemas.microsoft.com/office/drawing/2016/5/11/chartex" xmlns:cx6="http://schemas.microsoft.com/office/drawing/2016/5/12/chartex" xmlns:cx7="http://schemas.microsoft.com/office/drawing/2016/5/13/chartex" xmlns:cx8="http://schemas.microsoft.com/office/drawing/2016/5/14/chartex" xmlns:mc="http://schemas.openxmlformats.org/markup-compatibility/2006" xmlns:aink="http://schemas.microsoft.com/office/drawing/2016/ink" xmlns:am3d="http://schemas.microsoft.com/office/drawing/2017/model3d" xmlns:o="urn:schemas-microsoft-com:office:office" xmlns:r="http://schemas.openxmlformats.org/officeDocument/2006/relationships" xmlns:m="http://schemas.openxmlformats.org/officeDocument/2006/math" xmlns:v="urn:schemas-microsoft-com:vml" xmlns:wp14="http://schemas.microsoft.com/office/word/2010/wordprocessingDrawing" xmlns:wp="http://schemas.openxmlformats.org/drawingml/2006/wordprocessingDrawing" xmlns:w10="urn:schemas-microsoft-com:office:word" xmlns:w="http://schemas.openxmlformats.org/wordprocessingml/2006/main" xmlns:w14="http://schemas.microsoft.com/office/word/2010/wordml" xmlns:w15="http://schemas.microsoft.com/office/word/2012/wordml" xmlns:w16cid="http://schemas.microsoft.com/office/word/2016/wordml/cid" xmlns:w16se="http://schemas.microsoft.com/office/word/2015/wordml/symex" xmlns:wpg="http://schemas.microsoft.com/office/word/2010/wordprocessingGroup" xmlns:wpi="http://schemas.microsoft.com/office/word/2010/wordprocessingInk" xmlns:wne="http://schemas.microsoft.com/office/word/2006/wordml" xmlns:wps="http://schemas.microsoft.com/office/word/2010/wordprocessingShape" mc:Ignorable="w14 w15 w16se w16cid wp14">
+<w:numbering xmlns:wpc="http://schemas.microsoft.com/office/word/2010/wordprocessingCanvas" xmlns:cx="http://schemas.microsoft.com/office/drawing/2014/chartex" xmlns:cx1="http://schemas.microsoft.com/office/drawing/2015/9/8/chartex" xmlns:cx2="http://schemas.microsoft.com/office/drawing/2015/10/21/chartex" xmlns:cx3="http://schemas.microsoft.com/office/drawing/2016/5/9/chartex" xmlns:cx4="http://schemas.microsoft.com/office/drawing/2016/5/10/chartex" xmlns:cx5="http://schemas.microsoft.com/office/drawing/2016/5/11/chartex" xmlns:cx6="http://schemas.microsoft.com/office/drawing/2016/5/12/chartex" xmlns:cx7="http://schemas.microsoft.com/office/drawing/2016/5/13/chartex" xmlns:cx8="http://schemas.microsoft.com/office/drawing/2016/5/14/chartex" xmlns:mc="http://schemas.openxmlformats.org/markup-compatibility/2006" xmlns:aink="http://schemas.microsoft.com/office/drawing/2016/ink" xmlns:am3d="http://schemas.microsoft.com/office/drawing/2017/model3d" xmlns:o="urn:schemas-microsoft-com:office:office" xmlns:r="http://schemas.openxmlformats.org/officeDocument/2006/relationships" xmlns:m="http://schemas.openxmlformats.org/officeDocument/2006/math" xmlns:v="urn:schemas-microsoft-com:vml" xmlns:wp14="http://schemas.microsoft.com/office/word/2010/wordprocessingDrawing" xmlns:wp="http://schemas.openxmlformats.org/drawingml/2006/wordprocessingDrawing" xmlns:w10="urn:schemas-microsoft-com:office:word" xmlns:w="http://schemas.openxmlformats.org/wordprocessingml/2006/main" xmlns:w14="http://schemas.microsoft.com/office/word/2010/wordml" xmlns:w15="http://schemas.microsoft.com/office/word/2012/wordml" xmlns:w16cex="http://schemas.microsoft.com/office/word/2018/wordml/cex" xmlns:w16cid="http://schemas.microsoft.com/office/word/2016/wordml/cid" xmlns:w16="http://schemas.microsoft.com/office/word/2018/wordml" xmlns:w16se="http://schemas.microsoft.com/office/word/2015/wordml/symex" xmlns:wpg="http://schemas.microsoft.com/office/word/2010/wordprocessingGroup" xmlns:wpi="http://schemas.microsoft.com/office/word/2010/wordprocessingInk" xmlns:wne="http://schemas.microsoft.com/office/word/2006/wordml" xmlns:wps="http://schemas.microsoft.com/office/word/2010/wordprocessingShape" mc:Ignorable="w14 w15 w16se w16cid w16 w16cex wp14">
   <w:abstractNum w:abstractNumId="0" w15:restartNumberingAfterBreak="0">
     <w:nsid w:val="005E46CF"/>
     <w:multiLevelType w:val="hybridMultilevel"/>
@@ -11531,7 +13425,7 @@
 </file>
 
 <file path=word/styles.xml><?xml version="1.0" encoding="utf-8"?>
-<w:styles xmlns:mc="http://schemas.openxmlformats.org/markup-compatibility/2006" xmlns:r="http://schemas.openxmlformats.org/officeDocument/2006/relationships" xmlns:w="http://schemas.openxmlformats.org/wordprocessingml/2006/main" xmlns:w14="http://schemas.microsoft.com/office/word/2010/wordml" xmlns:w15="http://schemas.microsoft.com/office/word/2012/wordml" xmlns:w16cid="http://schemas.microsoft.com/office/word/2016/wordml/cid" xmlns:w16se="http://schemas.microsoft.com/office/word/2015/wordml/symex" mc:Ignorable="w14 w15 w16se w16cid">
+<w:styles xmlns:mc="http://schemas.openxmlformats.org/markup-compatibility/2006" xmlns:r="http://schemas.openxmlformats.org/officeDocument/2006/relationships" xmlns:w="http://schemas.openxmlformats.org/wordprocessingml/2006/main" xmlns:w14="http://schemas.microsoft.com/office/word/2010/wordml" xmlns:w15="http://schemas.microsoft.com/office/word/2012/wordml" xmlns:w16cex="http://schemas.microsoft.com/office/word/2018/wordml/cex" xmlns:w16cid="http://schemas.microsoft.com/office/word/2016/wordml/cid" xmlns:w16="http://schemas.microsoft.com/office/word/2018/wordml" xmlns:w16se="http://schemas.microsoft.com/office/word/2015/wordml/symex" mc:Ignorable="w14 w15 w16se w16cid w16 w16cex">
   <w:docDefaults>
     <w:rPrDefault>
       <w:rPr>
@@ -11977,6 +13871,28 @@
       <w:lang w:bidi="en-US"/>
     </w:rPr>
   </w:style>
+  <w:style w:type="paragraph" w:styleId="Nagwek3">
+    <w:name w:val="heading 3"/>
+    <w:basedOn w:val="Normalny"/>
+    <w:next w:val="Normalny"/>
+    <w:link w:val="Nagwek3Znak"/>
+    <w:uiPriority w:val="9"/>
+    <w:unhideWhenUsed/>
+    <w:qFormat/>
+    <w:rsid w:val="00007BE8"/>
+    <w:pPr>
+      <w:keepNext/>
+      <w:keepLines/>
+      <w:spacing w:before="40" w:after="0"/>
+      <w:outlineLvl w:val="2"/>
+    </w:pPr>
+    <w:rPr>
+      <w:rFonts w:asciiTheme="majorHAnsi" w:eastAsiaTheme="majorEastAsia" w:hAnsiTheme="majorHAnsi" w:cstheme="majorBidi"/>
+      <w:color w:val="243F60" w:themeColor="accent1" w:themeShade="7F"/>
+      <w:sz w:val="24"/>
+      <w:szCs w:val="24"/>
+    </w:rPr>
+  </w:style>
   <w:style w:type="character" w:default="1" w:styleId="Domylnaczcionkaakapitu">
     <w:name w:val="Default Paragraph Font"/>
     <w:uiPriority w:val="1"/>
@@ -12207,6 +14123,44 @@
     <w:rPr>
       <w:rFonts w:eastAsiaTheme="minorEastAsia"/>
     </w:rPr>
+  </w:style>
+  <w:style w:type="character" w:styleId="Nierozpoznanawzmianka">
+    <w:name w:val="Unresolved Mention"/>
+    <w:basedOn w:val="Domylnaczcionkaakapitu"/>
+    <w:uiPriority w:val="99"/>
+    <w:semiHidden/>
+    <w:unhideWhenUsed/>
+    <w:rsid w:val="0040199E"/>
+    <w:rPr>
+      <w:color w:val="605E5C"/>
+      <w:shd w:val="clear" w:color="auto" w:fill="E1DFDD"/>
+    </w:rPr>
+  </w:style>
+  <w:style w:type="character" w:customStyle="1" w:styleId="Nagwek3Znak">
+    <w:name w:val="Nagłówek 3 Znak"/>
+    <w:basedOn w:val="Domylnaczcionkaakapitu"/>
+    <w:link w:val="Nagwek3"/>
+    <w:uiPriority w:val="9"/>
+    <w:rsid w:val="00007BE8"/>
+    <w:rPr>
+      <w:rFonts w:asciiTheme="majorHAnsi" w:eastAsiaTheme="majorEastAsia" w:hAnsiTheme="majorHAnsi" w:cstheme="majorBidi"/>
+      <w:color w:val="243F60" w:themeColor="accent1" w:themeShade="7F"/>
+      <w:sz w:val="24"/>
+      <w:szCs w:val="24"/>
+    </w:rPr>
+  </w:style>
+  <w:style w:type="paragraph" w:styleId="Spistreci3">
+    <w:name w:val="toc 3"/>
+    <w:basedOn w:val="Normalny"/>
+    <w:next w:val="Normalny"/>
+    <w:autoRedefine/>
+    <w:uiPriority w:val="39"/>
+    <w:unhideWhenUsed/>
+    <w:rsid w:val="00007BE8"/>
+    <w:pPr>
+      <w:spacing w:after="100"/>
+      <w:ind w:left="440"/>
+    </w:pPr>
   </w:style>
 </w:styles>
 </file>

</xml_diff>